<commit_message>
Change table appearance and add confusion matrix
if this commit is accepted, the master table appearance will be updated and a confusion matrix will be added to the LEAD tables
</commit_message>
<xml_diff>
--- a/sections/aps_investigations_tables.docx
+++ b/sections/aps_investigations_tables.docx
@@ -146,7 +146,7 @@
                 <w:szCs w:val="22"/>
                 <w:color w:val="000000"/>
               </w:rPr>
-              <w:t xml:space="preserve">When was the first time APS attempted to do an investigation?</w:t>
+              <w:t xml:space="preserve">AI_3. When was the first time APS attempted to do an investigation?</w:t>
             </w:r>
           </w:p>
         </w:tc>
@@ -159,13 +159,14 @@
         header3
         <w:tc>
           <w:tcPr>
-            <w:tcBorders>
-              <w:bottom w:val="none" w:sz="0" w:space="0" w:color="000000"/>
-              <w:top w:val="none" w:sz="0" w:space="0" w:color="000000"/>
-              <w:left w:val="none" w:sz="0" w:space="0" w:color="000000"/>
-              <w:right w:val="none" w:sz="0" w:space="0" w:color="000000"/>
-            </w:tcBorders>
-            <w:shd w:val="clear" w:color="auto" w:fill="CFCFCF"/>
+            <w:gridSpan w:val="4"/>
+            <w:tcBorders>
+              <w:bottom w:val="none" w:sz="0" w:space="0" w:color="000000"/>
+              <w:top w:val="none" w:sz="0" w:space="0" w:color="000000"/>
+              <w:left w:val="none" w:sz="0" w:space="0" w:color="000000"/>
+              <w:right w:val="none" w:sz="0" w:space="0" w:color="000000"/>
+            </w:tcBorders>
+            <w:shd w:val="clear" w:color="auto" w:fill="FFFFFF"/>
             <w:tcMar>
               <w:top w:w="0" w:type="dxa"/>
               <w:bottom w:w="0" w:type="dxa"/>
@@ -198,6 +199,111 @@
                 <w:szCs w:val="22"/>
                 <w:color w:val="000000"/>
               </w:rPr>
+              <w:t xml:space="preserve">aps_first_8cat_f</w:t>
+            </w:r>
+          </w:p>
+        </w:tc>
+      </w:tr>
+      <w:tr>
+        <w:trPr>
+          <w:trHeight w:val="360" w:hRule="auto"/>
+          <w:tblHeader/>
+        </w:trPr>
+        header4
+        <w:tc>
+          <w:tcPr>
+            <w:gridSpan w:val="4"/>
+            <w:tcBorders>
+              <w:bottom w:val="none" w:sz="0" w:space="0" w:color="000000"/>
+              <w:top w:val="none" w:sz="0" w:space="0" w:color="000000"/>
+              <w:left w:val="none" w:sz="0" w:space="0" w:color="000000"/>
+              <w:right w:val="none" w:sz="0" w:space="0" w:color="000000"/>
+            </w:tcBorders>
+            <w:shd w:val="clear" w:color="auto" w:fill="FFFFFF"/>
+            <w:tcMar>
+              <w:top w:w="0" w:type="dxa"/>
+              <w:bottom w:w="0" w:type="dxa"/>
+              <w:left w:w="0" w:type="dxa"/>
+              <w:right w:w="0" w:type="dxa"/>
+            </w:tcMar>
+            <w:vAlign w:val="center"/>
+          </w:tcPr>
+          <w:p>
+            <w:pPr>
+              <w:pStyle w:val="Normal"/>
+              <w:jc w:val="left"/>
+              <w:keepNext/>
+              <w:pBdr>
+                <w:bottom w:val="none" w:sz="0" w:space="0" w:color="000000"/>
+                <w:top w:val="none" w:sz="0" w:space="0" w:color="000000"/>
+                <w:left w:val="none" w:sz="0" w:space="0" w:color="000000"/>
+                <w:right w:val="none" w:sz="0" w:space="0" w:color="000000"/>
+              </w:pBdr>
+              <w:spacing w:after="100" w:before="100" w:line="240"/>
+              <w:ind w:left="100" w:right="100" w:firstLine="0" w:firstLineChars="0"/>
+            </w:pPr>
+            <w:r>
+              <w:rPr>
+                <w:rFonts w:ascii="Arial" w:hAnsi="Arial" w:eastAsia="Arial" w:cs="Arial"/>
+                <w:i w:val="false"/>
+                <w:b w:val="false"/>
+                <w:u w:val="none"/>
+                <w:sz w:val="22"/>
+                <w:szCs w:val="22"/>
+                <w:color w:val="000000"/>
+              </w:rPr>
+              <w:t xml:space="preserve">AI_3. When was the first time APS attempted to do an investigation?</w:t>
+            </w:r>
+          </w:p>
+        </w:tc>
+      </w:tr>
+      <w:tr>
+        <w:trPr>
+          <w:trHeight w:val="360" w:hRule="auto"/>
+          <w:tblHeader/>
+        </w:trPr>
+        header5
+        <w:tc>
+          <w:tcPr>
+            <w:tcBorders>
+              <w:bottom w:val="single" w:sz="8" w:space="0" w:color="000000"/>
+              <w:top w:val="none" w:sz="0" w:space="0" w:color="000000"/>
+              <w:left w:val="none" w:sz="0" w:space="0" w:color="000000"/>
+              <w:right w:val="none" w:sz="0" w:space="0" w:color="000000"/>
+            </w:tcBorders>
+            <w:shd w:val="clear" w:color="auto" w:fill="FFFFFF"/>
+            <w:tcMar>
+              <w:top w:w="0" w:type="dxa"/>
+              <w:bottom w:w="0" w:type="dxa"/>
+              <w:left w:w="0" w:type="dxa"/>
+              <w:right w:w="0" w:type="dxa"/>
+            </w:tcMar>
+            <w:vAlign w:val="center"/>
+          </w:tcPr>
+          <w:p>
+            <w:pPr>
+              <w:pStyle w:val="Normal"/>
+              <w:jc w:val="left"/>
+              <w:keepNext/>
+              <w:pBdr>
+                <w:bottom w:val="none" w:sz="0" w:space="0" w:color="000000"/>
+                <w:top w:val="none" w:sz="0" w:space="0" w:color="000000"/>
+                <w:left w:val="none" w:sz="0" w:space="0" w:color="000000"/>
+                <w:right w:val="none" w:sz="0" w:space="0" w:color="000000"/>
+              </w:pBdr>
+              <w:spacing w:after="100" w:before="100" w:line="240"/>
+              <w:ind w:left="100" w:right="100" w:firstLine="0" w:firstLineChars="0"/>
+            </w:pPr>
+            <w:r>
+              <w:rPr>
+                <w:rFonts w:ascii="Arial" w:hAnsi="Arial" w:eastAsia="Arial" w:cs="Arial"/>
+                <w:i w:val="false"/>
+                <w:b w:val="false"/>
+                <w:u w:val="none"/>
+                <w:sz w:val="22"/>
+                <w:szCs w:val="22"/>
+                <w:color w:val="000000"/>
+              </w:rPr>
               <w:t xml:space="preserve">Variable</w:t>
             </w:r>
           </w:p>
@@ -205,39 +311,39 @@
         <w:tc>
           <w:tcPr>
             <w:tcBorders>
-              <w:bottom w:val="none" w:sz="0" w:space="0" w:color="000000"/>
-              <w:top w:val="none" w:sz="0" w:space="0" w:color="000000"/>
-              <w:left w:val="none" w:sz="0" w:space="0" w:color="000000"/>
-              <w:right w:val="none" w:sz="0" w:space="0" w:color="000000"/>
-            </w:tcBorders>
-            <w:shd w:val="clear" w:color="auto" w:fill="CFCFCF"/>
-            <w:tcMar>
-              <w:top w:w="0" w:type="dxa"/>
-              <w:bottom w:w="0" w:type="dxa"/>
-              <w:left w:w="0" w:type="dxa"/>
-              <w:right w:w="0" w:type="dxa"/>
-            </w:tcMar>
-            <w:vAlign w:val="center"/>
-          </w:tcPr>
-          <w:p>
-            <w:pPr>
-              <w:pStyle w:val="Normal"/>
-              <w:jc w:val="left"/>
-              <w:keepNext/>
-              <w:pBdr>
-                <w:bottom w:val="none" w:sz="0" w:space="0" w:color="000000"/>
-                <w:top w:val="none" w:sz="0" w:space="0" w:color="000000"/>
-                <w:left w:val="none" w:sz="0" w:space="0" w:color="000000"/>
-                <w:right w:val="none" w:sz="0" w:space="0" w:color="000000"/>
-              </w:pBdr>
-              <w:spacing w:after="100" w:before="100" w:line="240"/>
-              <w:ind w:left="100" w:right="100" w:firstLine="0" w:firstLineChars="0"/>
-            </w:pPr>
-            <w:r>
-              <w:rPr>
-                <w:rFonts w:ascii="Arial" w:hAnsi="Arial" w:eastAsia="Arial" w:cs="Arial"/>
-                <w:i w:val="false"/>
-                <w:b w:val="true"/>
+              <w:bottom w:val="single" w:sz="8" w:space="0" w:color="000000"/>
+              <w:top w:val="none" w:sz="0" w:space="0" w:color="000000"/>
+              <w:left w:val="none" w:sz="0" w:space="0" w:color="000000"/>
+              <w:right w:val="none" w:sz="0" w:space="0" w:color="000000"/>
+            </w:tcBorders>
+            <w:shd w:val="clear" w:color="auto" w:fill="FFFFFF"/>
+            <w:tcMar>
+              <w:top w:w="0" w:type="dxa"/>
+              <w:bottom w:w="0" w:type="dxa"/>
+              <w:left w:w="0" w:type="dxa"/>
+              <w:right w:w="0" w:type="dxa"/>
+            </w:tcMar>
+            <w:vAlign w:val="center"/>
+          </w:tcPr>
+          <w:p>
+            <w:pPr>
+              <w:pStyle w:val="Normal"/>
+              <w:jc w:val="left"/>
+              <w:keepNext/>
+              <w:pBdr>
+                <w:bottom w:val="none" w:sz="0" w:space="0" w:color="000000"/>
+                <w:top w:val="none" w:sz="0" w:space="0" w:color="000000"/>
+                <w:left w:val="none" w:sz="0" w:space="0" w:color="000000"/>
+                <w:right w:val="none" w:sz="0" w:space="0" w:color="000000"/>
+              </w:pBdr>
+              <w:spacing w:after="100" w:before="100" w:line="240"/>
+              <w:ind w:left="100" w:right="100" w:firstLine="0" w:firstLineChars="0"/>
+            </w:pPr>
+            <w:r>
+              <w:rPr>
+                <w:rFonts w:ascii="Arial" w:hAnsi="Arial" w:eastAsia="Arial" w:cs="Arial"/>
+                <w:i w:val="false"/>
+                <w:b w:val="false"/>
                 <w:u w:val="none"/>
                 <w:sz w:val="22"/>
                 <w:szCs w:val="22"/>
@@ -250,39 +356,39 @@
         <w:tc>
           <w:tcPr>
             <w:tcBorders>
-              <w:bottom w:val="none" w:sz="0" w:space="0" w:color="000000"/>
-              <w:top w:val="none" w:sz="0" w:space="0" w:color="000000"/>
-              <w:left w:val="none" w:sz="0" w:space="0" w:color="000000"/>
-              <w:right w:val="none" w:sz="0" w:space="0" w:color="000000"/>
-            </w:tcBorders>
-            <w:shd w:val="clear" w:color="auto" w:fill="CFCFCF"/>
-            <w:tcMar>
-              <w:top w:w="0" w:type="dxa"/>
-              <w:bottom w:w="0" w:type="dxa"/>
-              <w:left w:w="0" w:type="dxa"/>
-              <w:right w:w="0" w:type="dxa"/>
-            </w:tcMar>
-            <w:vAlign w:val="center"/>
-          </w:tcPr>
-          <w:p>
-            <w:pPr>
-              <w:pStyle w:val="Normal"/>
-              <w:jc w:val="left"/>
-              <w:keepNext/>
-              <w:pBdr>
-                <w:bottom w:val="none" w:sz="0" w:space="0" w:color="000000"/>
-                <w:top w:val="none" w:sz="0" w:space="0" w:color="000000"/>
-                <w:left w:val="none" w:sz="0" w:space="0" w:color="000000"/>
-                <w:right w:val="none" w:sz="0" w:space="0" w:color="000000"/>
-              </w:pBdr>
-              <w:spacing w:after="100" w:before="100" w:line="240"/>
-              <w:ind w:left="100" w:right="100" w:firstLine="0" w:firstLineChars="0"/>
-            </w:pPr>
-            <w:r>
-              <w:rPr>
-                <w:rFonts w:ascii="Arial" w:hAnsi="Arial" w:eastAsia="Arial" w:cs="Arial"/>
-                <w:i w:val="false"/>
-                <w:b w:val="true"/>
+              <w:bottom w:val="single" w:sz="8" w:space="0" w:color="000000"/>
+              <w:top w:val="none" w:sz="0" w:space="0" w:color="000000"/>
+              <w:left w:val="none" w:sz="0" w:space="0" w:color="000000"/>
+              <w:right w:val="none" w:sz="0" w:space="0" w:color="000000"/>
+            </w:tcBorders>
+            <w:shd w:val="clear" w:color="auto" w:fill="FFFFFF"/>
+            <w:tcMar>
+              <w:top w:w="0" w:type="dxa"/>
+              <w:bottom w:w="0" w:type="dxa"/>
+              <w:left w:w="0" w:type="dxa"/>
+              <w:right w:w="0" w:type="dxa"/>
+            </w:tcMar>
+            <w:vAlign w:val="center"/>
+          </w:tcPr>
+          <w:p>
+            <w:pPr>
+              <w:pStyle w:val="Normal"/>
+              <w:jc w:val="left"/>
+              <w:keepNext/>
+              <w:pBdr>
+                <w:bottom w:val="none" w:sz="0" w:space="0" w:color="000000"/>
+                <w:top w:val="none" w:sz="0" w:space="0" w:color="000000"/>
+                <w:left w:val="none" w:sz="0" w:space="0" w:color="000000"/>
+                <w:right w:val="none" w:sz="0" w:space="0" w:color="000000"/>
+              </w:pBdr>
+              <w:spacing w:after="100" w:before="100" w:line="240"/>
+              <w:ind w:left="100" w:right="100" w:firstLine="0" w:firstLineChars="0"/>
+            </w:pPr>
+            <w:r>
+              <w:rPr>
+                <w:rFonts w:ascii="Arial" w:hAnsi="Arial" w:eastAsia="Arial" w:cs="Arial"/>
+                <w:i w:val="false"/>
+                <w:b w:val="false"/>
                 <w:u w:val="none"/>
                 <w:sz w:val="22"/>
                 <w:szCs w:val="22"/>
@@ -295,39 +401,39 @@
         <w:tc>
           <w:tcPr>
             <w:tcBorders>
-              <w:bottom w:val="none" w:sz="0" w:space="0" w:color="000000"/>
-              <w:top w:val="none" w:sz="0" w:space="0" w:color="000000"/>
-              <w:left w:val="none" w:sz="0" w:space="0" w:color="000000"/>
-              <w:right w:val="none" w:sz="0" w:space="0" w:color="000000"/>
-            </w:tcBorders>
-            <w:shd w:val="clear" w:color="auto" w:fill="CFCFCF"/>
-            <w:tcMar>
-              <w:top w:w="0" w:type="dxa"/>
-              <w:bottom w:w="0" w:type="dxa"/>
-              <w:left w:w="0" w:type="dxa"/>
-              <w:right w:w="0" w:type="dxa"/>
-            </w:tcMar>
-            <w:vAlign w:val="center"/>
-          </w:tcPr>
-          <w:p>
-            <w:pPr>
-              <w:pStyle w:val="Normal"/>
-              <w:jc w:val="left"/>
-              <w:keepNext/>
-              <w:pBdr>
-                <w:bottom w:val="none" w:sz="0" w:space="0" w:color="000000"/>
-                <w:top w:val="none" w:sz="0" w:space="0" w:color="000000"/>
-                <w:left w:val="none" w:sz="0" w:space="0" w:color="000000"/>
-                <w:right w:val="none" w:sz="0" w:space="0" w:color="000000"/>
-              </w:pBdr>
-              <w:spacing w:after="100" w:before="100" w:line="240"/>
-              <w:ind w:left="100" w:right="100" w:firstLine="0" w:firstLineChars="0"/>
-            </w:pPr>
-            <w:r>
-              <w:rPr>
-                <w:rFonts w:ascii="Arial" w:hAnsi="Arial" w:eastAsia="Arial" w:cs="Arial"/>
-                <w:i w:val="false"/>
-                <w:b w:val="true"/>
+              <w:bottom w:val="single" w:sz="8" w:space="0" w:color="000000"/>
+              <w:top w:val="none" w:sz="0" w:space="0" w:color="000000"/>
+              <w:left w:val="none" w:sz="0" w:space="0" w:color="000000"/>
+              <w:right w:val="none" w:sz="0" w:space="0" w:color="000000"/>
+            </w:tcBorders>
+            <w:shd w:val="clear" w:color="auto" w:fill="FFFFFF"/>
+            <w:tcMar>
+              <w:top w:w="0" w:type="dxa"/>
+              <w:bottom w:w="0" w:type="dxa"/>
+              <w:left w:w="0" w:type="dxa"/>
+              <w:right w:w="0" w:type="dxa"/>
+            </w:tcMar>
+            <w:vAlign w:val="center"/>
+          </w:tcPr>
+          <w:p>
+            <w:pPr>
+              <w:pStyle w:val="Normal"/>
+              <w:jc w:val="left"/>
+              <w:keepNext/>
+              <w:pBdr>
+                <w:bottom w:val="none" w:sz="0" w:space="0" w:color="000000"/>
+                <w:top w:val="none" w:sz="0" w:space="0" w:color="000000"/>
+                <w:left w:val="none" w:sz="0" w:space="0" w:color="000000"/>
+                <w:right w:val="none" w:sz="0" w:space="0" w:color="000000"/>
+              </w:pBdr>
+              <w:spacing w:after="100" w:before="100" w:line="240"/>
+              <w:ind w:left="100" w:right="100" w:firstLine="0" w:firstLineChars="0"/>
+            </w:pPr>
+            <w:r>
+              <w:rPr>
+                <w:rFonts w:ascii="Arial" w:hAnsi="Arial" w:eastAsia="Arial" w:cs="Arial"/>
+                <w:i w:val="false"/>
+                <w:b w:val="false"/>
                 <w:u w:val="none"/>
                 <w:sz w:val="22"/>
                 <w:szCs w:val="22"/>
@@ -347,11 +453,11 @@
           <w:tcPr>
             <w:tcBorders>
               <w:bottom w:val="none" w:sz="0" w:space="0" w:color="000000"/>
-              <w:top w:val="none" w:sz="0" w:space="0" w:color="000000"/>
-              <w:left w:val="none" w:sz="0" w:space="0" w:color="000000"/>
-              <w:right w:val="none" w:sz="0" w:space="0" w:color="000000"/>
-            </w:tcBorders>
-            <w:shd w:val="clear" w:color="auto" w:fill="EFEFEF"/>
+              <w:top w:val="single" w:sz="8" w:space="0" w:color="000000"/>
+              <w:left w:val="none" w:sz="0" w:space="0" w:color="000000"/>
+              <w:right w:val="none" w:sz="0" w:space="0" w:color="000000"/>
+            </w:tcBorders>
+            <w:shd w:val="clear" w:color="auto" w:fill="FFFFFF"/>
             <w:tcMar>
               <w:top w:w="0" w:type="dxa"/>
               <w:bottom w:w="0" w:type="dxa"/>
@@ -392,11 +498,11 @@
           <w:tcPr>
             <w:tcBorders>
               <w:bottom w:val="none" w:sz="0" w:space="0" w:color="000000"/>
-              <w:top w:val="none" w:sz="0" w:space="0" w:color="000000"/>
-              <w:left w:val="none" w:sz="0" w:space="0" w:color="000000"/>
-              <w:right w:val="none" w:sz="0" w:space="0" w:color="000000"/>
-            </w:tcBorders>
-            <w:shd w:val="clear" w:color="auto" w:fill="EFEFEF"/>
+              <w:top w:val="single" w:sz="8" w:space="0" w:color="000000"/>
+              <w:left w:val="none" w:sz="0" w:space="0" w:color="000000"/>
+              <w:right w:val="none" w:sz="0" w:space="0" w:color="000000"/>
+            </w:tcBorders>
+            <w:shd w:val="clear" w:color="auto" w:fill="FFFFFF"/>
             <w:tcMar>
               <w:top w:w="0" w:type="dxa"/>
               <w:bottom w:w="0" w:type="dxa"/>
@@ -437,11 +543,11 @@
           <w:tcPr>
             <w:tcBorders>
               <w:bottom w:val="none" w:sz="0" w:space="0" w:color="000000"/>
-              <w:top w:val="none" w:sz="0" w:space="0" w:color="000000"/>
-              <w:left w:val="none" w:sz="0" w:space="0" w:color="000000"/>
-              <w:right w:val="none" w:sz="0" w:space="0" w:color="000000"/>
-            </w:tcBorders>
-            <w:shd w:val="clear" w:color="auto" w:fill="EFEFEF"/>
+              <w:top w:val="single" w:sz="8" w:space="0" w:color="000000"/>
+              <w:left w:val="none" w:sz="0" w:space="0" w:color="000000"/>
+              <w:right w:val="none" w:sz="0" w:space="0" w:color="000000"/>
+            </w:tcBorders>
+            <w:shd w:val="clear" w:color="auto" w:fill="FFFFFF"/>
             <w:tcMar>
               <w:top w:w="0" w:type="dxa"/>
               <w:bottom w:w="0" w:type="dxa"/>
@@ -482,11 +588,11 @@
           <w:tcPr>
             <w:tcBorders>
               <w:bottom w:val="none" w:sz="0" w:space="0" w:color="000000"/>
-              <w:top w:val="none" w:sz="0" w:space="0" w:color="000000"/>
-              <w:left w:val="none" w:sz="0" w:space="0" w:color="000000"/>
-              <w:right w:val="none" w:sz="0" w:space="0" w:color="000000"/>
-            </w:tcBorders>
-            <w:shd w:val="clear" w:color="auto" w:fill="EFEFEF"/>
+              <w:top w:val="single" w:sz="8" w:space="0" w:color="000000"/>
+              <w:left w:val="none" w:sz="0" w:space="0" w:color="000000"/>
+              <w:right w:val="none" w:sz="0" w:space="0" w:color="000000"/>
+            </w:tcBorders>
+            <w:shd w:val="clear" w:color="auto" w:fill="FFFFFF"/>
             <w:tcMar>
               <w:top w:w="0" w:type="dxa"/>
               <w:bottom w:w="0" w:type="dxa"/>
@@ -537,7 +643,7 @@
               <w:left w:val="none" w:sz="0" w:space="0" w:color="000000"/>
               <w:right w:val="none" w:sz="0" w:space="0" w:color="000000"/>
             </w:tcBorders>
-            <w:shd w:val="clear" w:color="auto" w:fill="FFFFFF"/>
+            <w:shd w:val="clear" w:color="auto" w:fill="F1F1F1"/>
             <w:tcMar>
               <w:top w:w="0" w:type="dxa"/>
               <w:bottom w:w="0" w:type="dxa"/>
@@ -582,7 +688,7 @@
               <w:left w:val="none" w:sz="0" w:space="0" w:color="000000"/>
               <w:right w:val="none" w:sz="0" w:space="0" w:color="000000"/>
             </w:tcBorders>
-            <w:shd w:val="clear" w:color="auto" w:fill="FFFFFF"/>
+            <w:shd w:val="clear" w:color="auto" w:fill="F1F1F1"/>
             <w:tcMar>
               <w:top w:w="0" w:type="dxa"/>
               <w:bottom w:w="0" w:type="dxa"/>
@@ -627,7 +733,7 @@
               <w:left w:val="none" w:sz="0" w:space="0" w:color="000000"/>
               <w:right w:val="none" w:sz="0" w:space="0" w:color="000000"/>
             </w:tcBorders>
-            <w:shd w:val="clear" w:color="auto" w:fill="FFFFFF"/>
+            <w:shd w:val="clear" w:color="auto" w:fill="F1F1F1"/>
             <w:tcMar>
               <w:top w:w="0" w:type="dxa"/>
               <w:bottom w:w="0" w:type="dxa"/>
@@ -672,7 +778,7 @@
               <w:left w:val="none" w:sz="0" w:space="0" w:color="000000"/>
               <w:right w:val="none" w:sz="0" w:space="0" w:color="000000"/>
             </w:tcBorders>
-            <w:shd w:val="clear" w:color="auto" w:fill="FFFFFF"/>
+            <w:shd w:val="clear" w:color="auto" w:fill="F1F1F1"/>
             <w:tcMar>
               <w:top w:w="0" w:type="dxa"/>
               <w:bottom w:w="0" w:type="dxa"/>
@@ -723,7 +829,7 @@
               <w:left w:val="none" w:sz="0" w:space="0" w:color="000000"/>
               <w:right w:val="none" w:sz="0" w:space="0" w:color="000000"/>
             </w:tcBorders>
-            <w:shd w:val="clear" w:color="auto" w:fill="EFEFEF"/>
+            <w:shd w:val="clear" w:color="auto" w:fill="FFFFFF"/>
             <w:tcMar>
               <w:top w:w="0" w:type="dxa"/>
               <w:bottom w:w="0" w:type="dxa"/>
@@ -768,7 +874,7 @@
               <w:left w:val="none" w:sz="0" w:space="0" w:color="000000"/>
               <w:right w:val="none" w:sz="0" w:space="0" w:color="000000"/>
             </w:tcBorders>
-            <w:shd w:val="clear" w:color="auto" w:fill="EFEFEF"/>
+            <w:shd w:val="clear" w:color="auto" w:fill="FFFFFF"/>
             <w:tcMar>
               <w:top w:w="0" w:type="dxa"/>
               <w:bottom w:w="0" w:type="dxa"/>
@@ -813,7 +919,7 @@
               <w:left w:val="none" w:sz="0" w:space="0" w:color="000000"/>
               <w:right w:val="none" w:sz="0" w:space="0" w:color="000000"/>
             </w:tcBorders>
-            <w:shd w:val="clear" w:color="auto" w:fill="EFEFEF"/>
+            <w:shd w:val="clear" w:color="auto" w:fill="FFFFFF"/>
             <w:tcMar>
               <w:top w:w="0" w:type="dxa"/>
               <w:bottom w:w="0" w:type="dxa"/>
@@ -858,7 +964,7 @@
               <w:left w:val="none" w:sz="0" w:space="0" w:color="000000"/>
               <w:right w:val="none" w:sz="0" w:space="0" w:color="000000"/>
             </w:tcBorders>
-            <w:shd w:val="clear" w:color="auto" w:fill="EFEFEF"/>
+            <w:shd w:val="clear" w:color="auto" w:fill="FFFFFF"/>
             <w:tcMar>
               <w:top w:w="0" w:type="dxa"/>
               <w:bottom w:w="0" w:type="dxa"/>
@@ -909,7 +1015,7 @@
               <w:left w:val="none" w:sz="0" w:space="0" w:color="000000"/>
               <w:right w:val="none" w:sz="0" w:space="0" w:color="000000"/>
             </w:tcBorders>
-            <w:shd w:val="clear" w:color="auto" w:fill="FFFFFF"/>
+            <w:shd w:val="clear" w:color="auto" w:fill="F1F1F1"/>
             <w:tcMar>
               <w:top w:w="0" w:type="dxa"/>
               <w:bottom w:w="0" w:type="dxa"/>
@@ -954,7 +1060,7 @@
               <w:left w:val="none" w:sz="0" w:space="0" w:color="000000"/>
               <w:right w:val="none" w:sz="0" w:space="0" w:color="000000"/>
             </w:tcBorders>
-            <w:shd w:val="clear" w:color="auto" w:fill="FFFFFF"/>
+            <w:shd w:val="clear" w:color="auto" w:fill="F1F1F1"/>
             <w:tcMar>
               <w:top w:w="0" w:type="dxa"/>
               <w:bottom w:w="0" w:type="dxa"/>
@@ -999,7 +1105,7 @@
               <w:left w:val="none" w:sz="0" w:space="0" w:color="000000"/>
               <w:right w:val="none" w:sz="0" w:space="0" w:color="000000"/>
             </w:tcBorders>
-            <w:shd w:val="clear" w:color="auto" w:fill="FFFFFF"/>
+            <w:shd w:val="clear" w:color="auto" w:fill="F1F1F1"/>
             <w:tcMar>
               <w:top w:w="0" w:type="dxa"/>
               <w:bottom w:w="0" w:type="dxa"/>
@@ -1044,7 +1150,7 @@
               <w:left w:val="none" w:sz="0" w:space="0" w:color="000000"/>
               <w:right w:val="none" w:sz="0" w:space="0" w:color="000000"/>
             </w:tcBorders>
-            <w:shd w:val="clear" w:color="auto" w:fill="FFFFFF"/>
+            <w:shd w:val="clear" w:color="auto" w:fill="F1F1F1"/>
             <w:tcMar>
               <w:top w:w="0" w:type="dxa"/>
               <w:bottom w:w="0" w:type="dxa"/>
@@ -1095,7 +1201,7 @@
               <w:left w:val="none" w:sz="0" w:space="0" w:color="000000"/>
               <w:right w:val="none" w:sz="0" w:space="0" w:color="000000"/>
             </w:tcBorders>
-            <w:shd w:val="clear" w:color="auto" w:fill="EFEFEF"/>
+            <w:shd w:val="clear" w:color="auto" w:fill="FFFFFF"/>
             <w:tcMar>
               <w:top w:w="0" w:type="dxa"/>
               <w:bottom w:w="0" w:type="dxa"/>
@@ -1140,7 +1246,7 @@
               <w:left w:val="none" w:sz="0" w:space="0" w:color="000000"/>
               <w:right w:val="none" w:sz="0" w:space="0" w:color="000000"/>
             </w:tcBorders>
-            <w:shd w:val="clear" w:color="auto" w:fill="EFEFEF"/>
+            <w:shd w:val="clear" w:color="auto" w:fill="FFFFFF"/>
             <w:tcMar>
               <w:top w:w="0" w:type="dxa"/>
               <w:bottom w:w="0" w:type="dxa"/>
@@ -1185,7 +1291,7 @@
               <w:left w:val="none" w:sz="0" w:space="0" w:color="000000"/>
               <w:right w:val="none" w:sz="0" w:space="0" w:color="000000"/>
             </w:tcBorders>
-            <w:shd w:val="clear" w:color="auto" w:fill="EFEFEF"/>
+            <w:shd w:val="clear" w:color="auto" w:fill="FFFFFF"/>
             <w:tcMar>
               <w:top w:w="0" w:type="dxa"/>
               <w:bottom w:w="0" w:type="dxa"/>
@@ -1230,7 +1336,7 @@
               <w:left w:val="none" w:sz="0" w:space="0" w:color="000000"/>
               <w:right w:val="none" w:sz="0" w:space="0" w:color="000000"/>
             </w:tcBorders>
-            <w:shd w:val="clear" w:color="auto" w:fill="EFEFEF"/>
+            <w:shd w:val="clear" w:color="auto" w:fill="FFFFFF"/>
             <w:tcMar>
               <w:top w:w="0" w:type="dxa"/>
               <w:bottom w:w="0" w:type="dxa"/>
@@ -1281,7 +1387,7 @@
               <w:left w:val="none" w:sz="0" w:space="0" w:color="000000"/>
               <w:right w:val="none" w:sz="0" w:space="0" w:color="000000"/>
             </w:tcBorders>
-            <w:shd w:val="clear" w:color="auto" w:fill="FFFFFF"/>
+            <w:shd w:val="clear" w:color="auto" w:fill="F1F1F1"/>
             <w:tcMar>
               <w:top w:w="0" w:type="dxa"/>
               <w:bottom w:w="0" w:type="dxa"/>
@@ -1326,7 +1432,7 @@
               <w:left w:val="none" w:sz="0" w:space="0" w:color="000000"/>
               <w:right w:val="none" w:sz="0" w:space="0" w:color="000000"/>
             </w:tcBorders>
-            <w:shd w:val="clear" w:color="auto" w:fill="FFFFFF"/>
+            <w:shd w:val="clear" w:color="auto" w:fill="F1F1F1"/>
             <w:tcMar>
               <w:top w:w="0" w:type="dxa"/>
               <w:bottom w:w="0" w:type="dxa"/>
@@ -1371,7 +1477,7 @@
               <w:left w:val="none" w:sz="0" w:space="0" w:color="000000"/>
               <w:right w:val="none" w:sz="0" w:space="0" w:color="000000"/>
             </w:tcBorders>
-            <w:shd w:val="clear" w:color="auto" w:fill="FFFFFF"/>
+            <w:shd w:val="clear" w:color="auto" w:fill="F1F1F1"/>
             <w:tcMar>
               <w:top w:w="0" w:type="dxa"/>
               <w:bottom w:w="0" w:type="dxa"/>
@@ -1416,7 +1522,7 @@
               <w:left w:val="none" w:sz="0" w:space="0" w:color="000000"/>
               <w:right w:val="none" w:sz="0" w:space="0" w:color="000000"/>
             </w:tcBorders>
-            <w:shd w:val="clear" w:color="auto" w:fill="FFFFFF"/>
+            <w:shd w:val="clear" w:color="auto" w:fill="F1F1F1"/>
             <w:tcMar>
               <w:top w:w="0" w:type="dxa"/>
               <w:bottom w:w="0" w:type="dxa"/>
@@ -1467,7 +1573,7 @@
               <w:left w:val="none" w:sz="0" w:space="0" w:color="000000"/>
               <w:right w:val="none" w:sz="0" w:space="0" w:color="000000"/>
             </w:tcBorders>
-            <w:shd w:val="clear" w:color="auto" w:fill="EFEFEF"/>
+            <w:shd w:val="clear" w:color="auto" w:fill="FFFFFF"/>
             <w:tcMar>
               <w:top w:w="0" w:type="dxa"/>
               <w:bottom w:w="0" w:type="dxa"/>
@@ -1512,7 +1618,7 @@
               <w:left w:val="none" w:sz="0" w:space="0" w:color="000000"/>
               <w:right w:val="none" w:sz="0" w:space="0" w:color="000000"/>
             </w:tcBorders>
-            <w:shd w:val="clear" w:color="auto" w:fill="EFEFEF"/>
+            <w:shd w:val="clear" w:color="auto" w:fill="FFFFFF"/>
             <w:tcMar>
               <w:top w:w="0" w:type="dxa"/>
               <w:bottom w:w="0" w:type="dxa"/>
@@ -1557,7 +1663,7 @@
               <w:left w:val="none" w:sz="0" w:space="0" w:color="000000"/>
               <w:right w:val="none" w:sz="0" w:space="0" w:color="000000"/>
             </w:tcBorders>
-            <w:shd w:val="clear" w:color="auto" w:fill="EFEFEF"/>
+            <w:shd w:val="clear" w:color="auto" w:fill="FFFFFF"/>
             <w:tcMar>
               <w:top w:w="0" w:type="dxa"/>
               <w:bottom w:w="0" w:type="dxa"/>
@@ -1602,7 +1708,7 @@
               <w:left w:val="none" w:sz="0" w:space="0" w:color="000000"/>
               <w:right w:val="none" w:sz="0" w:space="0" w:color="000000"/>
             </w:tcBorders>
-            <w:shd w:val="clear" w:color="auto" w:fill="EFEFEF"/>
+            <w:shd w:val="clear" w:color="auto" w:fill="FFFFFF"/>
             <w:tcMar>
               <w:top w:w="0" w:type="dxa"/>
               <w:bottom w:w="0" w:type="dxa"/>
@@ -1653,7 +1759,7 @@
               <w:left w:val="none" w:sz="0" w:space="0" w:color="000000"/>
               <w:right w:val="none" w:sz="0" w:space="0" w:color="000000"/>
             </w:tcBorders>
-            <w:shd w:val="clear" w:color="auto" w:fill="FFFFFF"/>
+            <w:shd w:val="clear" w:color="auto" w:fill="F1F1F1"/>
             <w:tcMar>
               <w:top w:w="0" w:type="dxa"/>
               <w:bottom w:w="0" w:type="dxa"/>
@@ -1698,7 +1804,7 @@
               <w:left w:val="none" w:sz="0" w:space="0" w:color="000000"/>
               <w:right w:val="none" w:sz="0" w:space="0" w:color="000000"/>
             </w:tcBorders>
-            <w:shd w:val="clear" w:color="auto" w:fill="FFFFFF"/>
+            <w:shd w:val="clear" w:color="auto" w:fill="F1F1F1"/>
             <w:tcMar>
               <w:top w:w="0" w:type="dxa"/>
               <w:bottom w:w="0" w:type="dxa"/>
@@ -1743,7 +1849,7 @@
               <w:left w:val="none" w:sz="0" w:space="0" w:color="000000"/>
               <w:right w:val="none" w:sz="0" w:space="0" w:color="000000"/>
             </w:tcBorders>
-            <w:shd w:val="clear" w:color="auto" w:fill="FFFFFF"/>
+            <w:shd w:val="clear" w:color="auto" w:fill="F1F1F1"/>
             <w:tcMar>
               <w:top w:w="0" w:type="dxa"/>
               <w:bottom w:w="0" w:type="dxa"/>
@@ -1788,7 +1894,7 @@
               <w:left w:val="none" w:sz="0" w:space="0" w:color="000000"/>
               <w:right w:val="none" w:sz="0" w:space="0" w:color="000000"/>
             </w:tcBorders>
-            <w:shd w:val="clear" w:color="auto" w:fill="FFFFFF"/>
+            <w:shd w:val="clear" w:color="auto" w:fill="F1F1F1"/>
             <w:tcMar>
               <w:top w:w="0" w:type="dxa"/>
               <w:bottom w:w="0" w:type="dxa"/>
@@ -1822,57 +1928,6 @@
                 <w:color w:val="000000"/>
               </w:rPr>
               <w:t xml:space="preserve">0.0 (NaN - NaN)</w:t>
-            </w:r>
-          </w:p>
-        </w:tc>
-      </w:tr>
-      <w:tr>
-        <w:trPr>
-          <w:trHeight w:val="360" w:hRule="auto"/>
-        </w:trPr>
-        footer1
-        <w:tc>
-          <w:tcPr>
-            <w:gridSpan w:val="4"/>
-            <w:tcBorders>
-              <w:bottom w:val="none" w:sz="0" w:space="0" w:color="FFFFFF"/>
-              <w:top w:val="none" w:sz="0" w:space="0" w:color="000000"/>
-              <w:left w:val="none" w:sz="0" w:space="0" w:color="FFFFFF"/>
-              <w:right w:val="none" w:sz="0" w:space="0" w:color="FFFFFF"/>
-            </w:tcBorders>
-            <w:shd w:val="clear" w:color="auto" w:fill="FFFFFF"/>
-            <w:tcMar>
-              <w:top w:w="0" w:type="dxa"/>
-              <w:bottom w:w="0" w:type="dxa"/>
-              <w:left w:w="0" w:type="dxa"/>
-              <w:right w:w="0" w:type="dxa"/>
-            </w:tcMar>
-            <w:vAlign w:val="center"/>
-          </w:tcPr>
-          <w:p>
-            <w:pPr>
-              <w:pStyle w:val="Normal"/>
-              <w:jc w:val="left"/>
-              <w:pBdr>
-                <w:bottom w:val="none" w:sz="0" w:space="0" w:color="000000"/>
-                <w:top w:val="none" w:sz="0" w:space="0" w:color="000000"/>
-                <w:left w:val="none" w:sz="0" w:space="0" w:color="000000"/>
-                <w:right w:val="none" w:sz="0" w:space="0" w:color="000000"/>
-              </w:pBdr>
-              <w:spacing w:after="100" w:before="100" w:line="240"/>
-              <w:ind w:left="100" w:right="100" w:firstLine="0" w:firstLineChars="0"/>
-            </w:pPr>
-            <w:r>
-              <w:rPr>
-                <w:rFonts w:ascii="Arial" w:hAnsi="Arial" w:eastAsia="Arial" w:cs="Arial"/>
-                <w:i w:val="false"/>
-                <w:b w:val="false"/>
-                <w:u w:val="none"/>
-                <w:sz w:val="22"/>
-                <w:szCs w:val="22"/>
-                <w:color w:val="000000"/>
-              </w:rPr>
-              <w:t xml:space="preserve"/>
             </w:r>
           </w:p>
         </w:tc>
@@ -2012,13 +2067,14 @@
         header3
         <w:tc>
           <w:tcPr>
-            <w:tcBorders>
-              <w:bottom w:val="none" w:sz="0" w:space="0" w:color="000000"/>
-              <w:top w:val="none" w:sz="0" w:space="0" w:color="000000"/>
-              <w:left w:val="none" w:sz="0" w:space="0" w:color="000000"/>
-              <w:right w:val="none" w:sz="0" w:space="0" w:color="000000"/>
-            </w:tcBorders>
-            <w:shd w:val="clear" w:color="auto" w:fill="CFCFCF"/>
+            <w:gridSpan w:val="4"/>
+            <w:tcBorders>
+              <w:bottom w:val="none" w:sz="0" w:space="0" w:color="000000"/>
+              <w:top w:val="none" w:sz="0" w:space="0" w:color="000000"/>
+              <w:left w:val="none" w:sz="0" w:space="0" w:color="000000"/>
+              <w:right w:val="none" w:sz="0" w:space="0" w:color="000000"/>
+            </w:tcBorders>
+            <w:shd w:val="clear" w:color="auto" w:fill="FFFFFF"/>
             <w:tcMar>
               <w:top w:w="0" w:type="dxa"/>
               <w:bottom w:w="0" w:type="dxa"/>
@@ -2051,6 +2107,111 @@
                 <w:szCs w:val="22"/>
                 <w:color w:val="000000"/>
               </w:rPr>
+              <w:t xml:space="preserve">aps_recent_8cat_f</w:t>
+            </w:r>
+          </w:p>
+        </w:tc>
+      </w:tr>
+      <w:tr>
+        <w:trPr>
+          <w:trHeight w:val="360" w:hRule="auto"/>
+          <w:tblHeader/>
+        </w:trPr>
+        header4
+        <w:tc>
+          <w:tcPr>
+            <w:gridSpan w:val="4"/>
+            <w:tcBorders>
+              <w:bottom w:val="none" w:sz="0" w:space="0" w:color="000000"/>
+              <w:top w:val="none" w:sz="0" w:space="0" w:color="000000"/>
+              <w:left w:val="none" w:sz="0" w:space="0" w:color="000000"/>
+              <w:right w:val="none" w:sz="0" w:space="0" w:color="000000"/>
+            </w:tcBorders>
+            <w:shd w:val="clear" w:color="auto" w:fill="FFFFFF"/>
+            <w:tcMar>
+              <w:top w:w="0" w:type="dxa"/>
+              <w:bottom w:w="0" w:type="dxa"/>
+              <w:left w:w="0" w:type="dxa"/>
+              <w:right w:w="0" w:type="dxa"/>
+            </w:tcMar>
+            <w:vAlign w:val="center"/>
+          </w:tcPr>
+          <w:p>
+            <w:pPr>
+              <w:pStyle w:val="Normal"/>
+              <w:jc w:val="left"/>
+              <w:keepNext/>
+              <w:pBdr>
+                <w:bottom w:val="none" w:sz="0" w:space="0" w:color="000000"/>
+                <w:top w:val="none" w:sz="0" w:space="0" w:color="000000"/>
+                <w:left w:val="none" w:sz="0" w:space="0" w:color="000000"/>
+                <w:right w:val="none" w:sz="0" w:space="0" w:color="000000"/>
+              </w:pBdr>
+              <w:spacing w:after="100" w:before="100" w:line="240"/>
+              <w:ind w:left="100" w:right="100" w:firstLine="0" w:firstLineChars="0"/>
+            </w:pPr>
+            <w:r>
+              <w:rPr>
+                <w:rFonts w:ascii="Arial" w:hAnsi="Arial" w:eastAsia="Arial" w:cs="Arial"/>
+                <w:i w:val="false"/>
+                <w:b w:val="false"/>
+                <w:u w:val="none"/>
+                <w:sz w:val="22"/>
+                <w:szCs w:val="22"/>
+                <w:color w:val="000000"/>
+              </w:rPr>
+              <w:t xml:space="preserve">AI_4. When was the most recent time APS attempted to do an investigation?</w:t>
+            </w:r>
+          </w:p>
+        </w:tc>
+      </w:tr>
+      <w:tr>
+        <w:trPr>
+          <w:trHeight w:val="360" w:hRule="auto"/>
+          <w:tblHeader/>
+        </w:trPr>
+        header5
+        <w:tc>
+          <w:tcPr>
+            <w:tcBorders>
+              <w:bottom w:val="single" w:sz="8" w:space="0" w:color="000000"/>
+              <w:top w:val="none" w:sz="0" w:space="0" w:color="000000"/>
+              <w:left w:val="none" w:sz="0" w:space="0" w:color="000000"/>
+              <w:right w:val="none" w:sz="0" w:space="0" w:color="000000"/>
+            </w:tcBorders>
+            <w:shd w:val="clear" w:color="auto" w:fill="FFFFFF"/>
+            <w:tcMar>
+              <w:top w:w="0" w:type="dxa"/>
+              <w:bottom w:w="0" w:type="dxa"/>
+              <w:left w:w="0" w:type="dxa"/>
+              <w:right w:w="0" w:type="dxa"/>
+            </w:tcMar>
+            <w:vAlign w:val="center"/>
+          </w:tcPr>
+          <w:p>
+            <w:pPr>
+              <w:pStyle w:val="Normal"/>
+              <w:jc w:val="left"/>
+              <w:keepNext/>
+              <w:pBdr>
+                <w:bottom w:val="none" w:sz="0" w:space="0" w:color="000000"/>
+                <w:top w:val="none" w:sz="0" w:space="0" w:color="000000"/>
+                <w:left w:val="none" w:sz="0" w:space="0" w:color="000000"/>
+                <w:right w:val="none" w:sz="0" w:space="0" w:color="000000"/>
+              </w:pBdr>
+              <w:spacing w:after="100" w:before="100" w:line="240"/>
+              <w:ind w:left="100" w:right="100" w:firstLine="0" w:firstLineChars="0"/>
+            </w:pPr>
+            <w:r>
+              <w:rPr>
+                <w:rFonts w:ascii="Arial" w:hAnsi="Arial" w:eastAsia="Arial" w:cs="Arial"/>
+                <w:i w:val="false"/>
+                <w:b w:val="false"/>
+                <w:u w:val="none"/>
+                <w:sz w:val="22"/>
+                <w:szCs w:val="22"/>
+                <w:color w:val="000000"/>
+              </w:rPr>
               <w:t xml:space="preserve">Variable</w:t>
             </w:r>
           </w:p>
@@ -2058,39 +2219,39 @@
         <w:tc>
           <w:tcPr>
             <w:tcBorders>
-              <w:bottom w:val="none" w:sz="0" w:space="0" w:color="000000"/>
-              <w:top w:val="none" w:sz="0" w:space="0" w:color="000000"/>
-              <w:left w:val="none" w:sz="0" w:space="0" w:color="000000"/>
-              <w:right w:val="none" w:sz="0" w:space="0" w:color="000000"/>
-            </w:tcBorders>
-            <w:shd w:val="clear" w:color="auto" w:fill="CFCFCF"/>
-            <w:tcMar>
-              <w:top w:w="0" w:type="dxa"/>
-              <w:bottom w:w="0" w:type="dxa"/>
-              <w:left w:w="0" w:type="dxa"/>
-              <w:right w:w="0" w:type="dxa"/>
-            </w:tcMar>
-            <w:vAlign w:val="center"/>
-          </w:tcPr>
-          <w:p>
-            <w:pPr>
-              <w:pStyle w:val="Normal"/>
-              <w:jc w:val="left"/>
-              <w:keepNext/>
-              <w:pBdr>
-                <w:bottom w:val="none" w:sz="0" w:space="0" w:color="000000"/>
-                <w:top w:val="none" w:sz="0" w:space="0" w:color="000000"/>
-                <w:left w:val="none" w:sz="0" w:space="0" w:color="000000"/>
-                <w:right w:val="none" w:sz="0" w:space="0" w:color="000000"/>
-              </w:pBdr>
-              <w:spacing w:after="100" w:before="100" w:line="240"/>
-              <w:ind w:left="100" w:right="100" w:firstLine="0" w:firstLineChars="0"/>
-            </w:pPr>
-            <w:r>
-              <w:rPr>
-                <w:rFonts w:ascii="Arial" w:hAnsi="Arial" w:eastAsia="Arial" w:cs="Arial"/>
-                <w:i w:val="false"/>
-                <w:b w:val="true"/>
+              <w:bottom w:val="single" w:sz="8" w:space="0" w:color="000000"/>
+              <w:top w:val="none" w:sz="0" w:space="0" w:color="000000"/>
+              <w:left w:val="none" w:sz="0" w:space="0" w:color="000000"/>
+              <w:right w:val="none" w:sz="0" w:space="0" w:color="000000"/>
+            </w:tcBorders>
+            <w:shd w:val="clear" w:color="auto" w:fill="FFFFFF"/>
+            <w:tcMar>
+              <w:top w:w="0" w:type="dxa"/>
+              <w:bottom w:w="0" w:type="dxa"/>
+              <w:left w:w="0" w:type="dxa"/>
+              <w:right w:w="0" w:type="dxa"/>
+            </w:tcMar>
+            <w:vAlign w:val="center"/>
+          </w:tcPr>
+          <w:p>
+            <w:pPr>
+              <w:pStyle w:val="Normal"/>
+              <w:jc w:val="left"/>
+              <w:keepNext/>
+              <w:pBdr>
+                <w:bottom w:val="none" w:sz="0" w:space="0" w:color="000000"/>
+                <w:top w:val="none" w:sz="0" w:space="0" w:color="000000"/>
+                <w:left w:val="none" w:sz="0" w:space="0" w:color="000000"/>
+                <w:right w:val="none" w:sz="0" w:space="0" w:color="000000"/>
+              </w:pBdr>
+              <w:spacing w:after="100" w:before="100" w:line="240"/>
+              <w:ind w:left="100" w:right="100" w:firstLine="0" w:firstLineChars="0"/>
+            </w:pPr>
+            <w:r>
+              <w:rPr>
+                <w:rFonts w:ascii="Arial" w:hAnsi="Arial" w:eastAsia="Arial" w:cs="Arial"/>
+                <w:i w:val="false"/>
+                <w:b w:val="false"/>
                 <w:u w:val="none"/>
                 <w:sz w:val="22"/>
                 <w:szCs w:val="22"/>
@@ -2103,39 +2264,39 @@
         <w:tc>
           <w:tcPr>
             <w:tcBorders>
-              <w:bottom w:val="none" w:sz="0" w:space="0" w:color="000000"/>
-              <w:top w:val="none" w:sz="0" w:space="0" w:color="000000"/>
-              <w:left w:val="none" w:sz="0" w:space="0" w:color="000000"/>
-              <w:right w:val="none" w:sz="0" w:space="0" w:color="000000"/>
-            </w:tcBorders>
-            <w:shd w:val="clear" w:color="auto" w:fill="CFCFCF"/>
-            <w:tcMar>
-              <w:top w:w="0" w:type="dxa"/>
-              <w:bottom w:w="0" w:type="dxa"/>
-              <w:left w:w="0" w:type="dxa"/>
-              <w:right w:w="0" w:type="dxa"/>
-            </w:tcMar>
-            <w:vAlign w:val="center"/>
-          </w:tcPr>
-          <w:p>
-            <w:pPr>
-              <w:pStyle w:val="Normal"/>
-              <w:jc w:val="left"/>
-              <w:keepNext/>
-              <w:pBdr>
-                <w:bottom w:val="none" w:sz="0" w:space="0" w:color="000000"/>
-                <w:top w:val="none" w:sz="0" w:space="0" w:color="000000"/>
-                <w:left w:val="none" w:sz="0" w:space="0" w:color="000000"/>
-                <w:right w:val="none" w:sz="0" w:space="0" w:color="000000"/>
-              </w:pBdr>
-              <w:spacing w:after="100" w:before="100" w:line="240"/>
-              <w:ind w:left="100" w:right="100" w:firstLine="0" w:firstLineChars="0"/>
-            </w:pPr>
-            <w:r>
-              <w:rPr>
-                <w:rFonts w:ascii="Arial" w:hAnsi="Arial" w:eastAsia="Arial" w:cs="Arial"/>
-                <w:i w:val="false"/>
-                <w:b w:val="true"/>
+              <w:bottom w:val="single" w:sz="8" w:space="0" w:color="000000"/>
+              <w:top w:val="none" w:sz="0" w:space="0" w:color="000000"/>
+              <w:left w:val="none" w:sz="0" w:space="0" w:color="000000"/>
+              <w:right w:val="none" w:sz="0" w:space="0" w:color="000000"/>
+            </w:tcBorders>
+            <w:shd w:val="clear" w:color="auto" w:fill="FFFFFF"/>
+            <w:tcMar>
+              <w:top w:w="0" w:type="dxa"/>
+              <w:bottom w:w="0" w:type="dxa"/>
+              <w:left w:w="0" w:type="dxa"/>
+              <w:right w:w="0" w:type="dxa"/>
+            </w:tcMar>
+            <w:vAlign w:val="center"/>
+          </w:tcPr>
+          <w:p>
+            <w:pPr>
+              <w:pStyle w:val="Normal"/>
+              <w:jc w:val="left"/>
+              <w:keepNext/>
+              <w:pBdr>
+                <w:bottom w:val="none" w:sz="0" w:space="0" w:color="000000"/>
+                <w:top w:val="none" w:sz="0" w:space="0" w:color="000000"/>
+                <w:left w:val="none" w:sz="0" w:space="0" w:color="000000"/>
+                <w:right w:val="none" w:sz="0" w:space="0" w:color="000000"/>
+              </w:pBdr>
+              <w:spacing w:after="100" w:before="100" w:line="240"/>
+              <w:ind w:left="100" w:right="100" w:firstLine="0" w:firstLineChars="0"/>
+            </w:pPr>
+            <w:r>
+              <w:rPr>
+                <w:rFonts w:ascii="Arial" w:hAnsi="Arial" w:eastAsia="Arial" w:cs="Arial"/>
+                <w:i w:val="false"/>
+                <w:b w:val="false"/>
                 <w:u w:val="none"/>
                 <w:sz w:val="22"/>
                 <w:szCs w:val="22"/>
@@ -2148,39 +2309,39 @@
         <w:tc>
           <w:tcPr>
             <w:tcBorders>
-              <w:bottom w:val="none" w:sz="0" w:space="0" w:color="000000"/>
-              <w:top w:val="none" w:sz="0" w:space="0" w:color="000000"/>
-              <w:left w:val="none" w:sz="0" w:space="0" w:color="000000"/>
-              <w:right w:val="none" w:sz="0" w:space="0" w:color="000000"/>
-            </w:tcBorders>
-            <w:shd w:val="clear" w:color="auto" w:fill="CFCFCF"/>
-            <w:tcMar>
-              <w:top w:w="0" w:type="dxa"/>
-              <w:bottom w:w="0" w:type="dxa"/>
-              <w:left w:w="0" w:type="dxa"/>
-              <w:right w:w="0" w:type="dxa"/>
-            </w:tcMar>
-            <w:vAlign w:val="center"/>
-          </w:tcPr>
-          <w:p>
-            <w:pPr>
-              <w:pStyle w:val="Normal"/>
-              <w:jc w:val="left"/>
-              <w:keepNext/>
-              <w:pBdr>
-                <w:bottom w:val="none" w:sz="0" w:space="0" w:color="000000"/>
-                <w:top w:val="none" w:sz="0" w:space="0" w:color="000000"/>
-                <w:left w:val="none" w:sz="0" w:space="0" w:color="000000"/>
-                <w:right w:val="none" w:sz="0" w:space="0" w:color="000000"/>
-              </w:pBdr>
-              <w:spacing w:after="100" w:before="100" w:line="240"/>
-              <w:ind w:left="100" w:right="100" w:firstLine="0" w:firstLineChars="0"/>
-            </w:pPr>
-            <w:r>
-              <w:rPr>
-                <w:rFonts w:ascii="Arial" w:hAnsi="Arial" w:eastAsia="Arial" w:cs="Arial"/>
-                <w:i w:val="false"/>
-                <w:b w:val="true"/>
+              <w:bottom w:val="single" w:sz="8" w:space="0" w:color="000000"/>
+              <w:top w:val="none" w:sz="0" w:space="0" w:color="000000"/>
+              <w:left w:val="none" w:sz="0" w:space="0" w:color="000000"/>
+              <w:right w:val="none" w:sz="0" w:space="0" w:color="000000"/>
+            </w:tcBorders>
+            <w:shd w:val="clear" w:color="auto" w:fill="FFFFFF"/>
+            <w:tcMar>
+              <w:top w:w="0" w:type="dxa"/>
+              <w:bottom w:w="0" w:type="dxa"/>
+              <w:left w:w="0" w:type="dxa"/>
+              <w:right w:w="0" w:type="dxa"/>
+            </w:tcMar>
+            <w:vAlign w:val="center"/>
+          </w:tcPr>
+          <w:p>
+            <w:pPr>
+              <w:pStyle w:val="Normal"/>
+              <w:jc w:val="left"/>
+              <w:keepNext/>
+              <w:pBdr>
+                <w:bottom w:val="none" w:sz="0" w:space="0" w:color="000000"/>
+                <w:top w:val="none" w:sz="0" w:space="0" w:color="000000"/>
+                <w:left w:val="none" w:sz="0" w:space="0" w:color="000000"/>
+                <w:right w:val="none" w:sz="0" w:space="0" w:color="000000"/>
+              </w:pBdr>
+              <w:spacing w:after="100" w:before="100" w:line="240"/>
+              <w:ind w:left="100" w:right="100" w:firstLine="0" w:firstLineChars="0"/>
+            </w:pPr>
+            <w:r>
+              <w:rPr>
+                <w:rFonts w:ascii="Arial" w:hAnsi="Arial" w:eastAsia="Arial" w:cs="Arial"/>
+                <w:i w:val="false"/>
+                <w:b w:val="false"/>
                 <w:u w:val="none"/>
                 <w:sz w:val="22"/>
                 <w:szCs w:val="22"/>
@@ -2200,11 +2361,11 @@
           <w:tcPr>
             <w:tcBorders>
               <w:bottom w:val="none" w:sz="0" w:space="0" w:color="000000"/>
-              <w:top w:val="none" w:sz="0" w:space="0" w:color="000000"/>
-              <w:left w:val="none" w:sz="0" w:space="0" w:color="000000"/>
-              <w:right w:val="none" w:sz="0" w:space="0" w:color="000000"/>
-            </w:tcBorders>
-            <w:shd w:val="clear" w:color="auto" w:fill="EFEFEF"/>
+              <w:top w:val="single" w:sz="8" w:space="0" w:color="000000"/>
+              <w:left w:val="none" w:sz="0" w:space="0" w:color="000000"/>
+              <w:right w:val="none" w:sz="0" w:space="0" w:color="000000"/>
+            </w:tcBorders>
+            <w:shd w:val="clear" w:color="auto" w:fill="FFFFFF"/>
             <w:tcMar>
               <w:top w:w="0" w:type="dxa"/>
               <w:bottom w:w="0" w:type="dxa"/>
@@ -2245,11 +2406,11 @@
           <w:tcPr>
             <w:tcBorders>
               <w:bottom w:val="none" w:sz="0" w:space="0" w:color="000000"/>
-              <w:top w:val="none" w:sz="0" w:space="0" w:color="000000"/>
-              <w:left w:val="none" w:sz="0" w:space="0" w:color="000000"/>
-              <w:right w:val="none" w:sz="0" w:space="0" w:color="000000"/>
-            </w:tcBorders>
-            <w:shd w:val="clear" w:color="auto" w:fill="EFEFEF"/>
+              <w:top w:val="single" w:sz="8" w:space="0" w:color="000000"/>
+              <w:left w:val="none" w:sz="0" w:space="0" w:color="000000"/>
+              <w:right w:val="none" w:sz="0" w:space="0" w:color="000000"/>
+            </w:tcBorders>
+            <w:shd w:val="clear" w:color="auto" w:fill="FFFFFF"/>
             <w:tcMar>
               <w:top w:w="0" w:type="dxa"/>
               <w:bottom w:w="0" w:type="dxa"/>
@@ -2290,11 +2451,11 @@
           <w:tcPr>
             <w:tcBorders>
               <w:bottom w:val="none" w:sz="0" w:space="0" w:color="000000"/>
-              <w:top w:val="none" w:sz="0" w:space="0" w:color="000000"/>
-              <w:left w:val="none" w:sz="0" w:space="0" w:color="000000"/>
-              <w:right w:val="none" w:sz="0" w:space="0" w:color="000000"/>
-            </w:tcBorders>
-            <w:shd w:val="clear" w:color="auto" w:fill="EFEFEF"/>
+              <w:top w:val="single" w:sz="8" w:space="0" w:color="000000"/>
+              <w:left w:val="none" w:sz="0" w:space="0" w:color="000000"/>
+              <w:right w:val="none" w:sz="0" w:space="0" w:color="000000"/>
+            </w:tcBorders>
+            <w:shd w:val="clear" w:color="auto" w:fill="FFFFFF"/>
             <w:tcMar>
               <w:top w:w="0" w:type="dxa"/>
               <w:bottom w:w="0" w:type="dxa"/>
@@ -2335,11 +2496,11 @@
           <w:tcPr>
             <w:tcBorders>
               <w:bottom w:val="none" w:sz="0" w:space="0" w:color="000000"/>
-              <w:top w:val="none" w:sz="0" w:space="0" w:color="000000"/>
-              <w:left w:val="none" w:sz="0" w:space="0" w:color="000000"/>
-              <w:right w:val="none" w:sz="0" w:space="0" w:color="000000"/>
-            </w:tcBorders>
-            <w:shd w:val="clear" w:color="auto" w:fill="EFEFEF"/>
+              <w:top w:val="single" w:sz="8" w:space="0" w:color="000000"/>
+              <w:left w:val="none" w:sz="0" w:space="0" w:color="000000"/>
+              <w:right w:val="none" w:sz="0" w:space="0" w:color="000000"/>
+            </w:tcBorders>
+            <w:shd w:val="clear" w:color="auto" w:fill="FFFFFF"/>
             <w:tcMar>
               <w:top w:w="0" w:type="dxa"/>
               <w:bottom w:w="0" w:type="dxa"/>
@@ -2390,7 +2551,7 @@
               <w:left w:val="none" w:sz="0" w:space="0" w:color="000000"/>
               <w:right w:val="none" w:sz="0" w:space="0" w:color="000000"/>
             </w:tcBorders>
-            <w:shd w:val="clear" w:color="auto" w:fill="FFFFFF"/>
+            <w:shd w:val="clear" w:color="auto" w:fill="F1F1F1"/>
             <w:tcMar>
               <w:top w:w="0" w:type="dxa"/>
               <w:bottom w:w="0" w:type="dxa"/>
@@ -2435,7 +2596,7 @@
               <w:left w:val="none" w:sz="0" w:space="0" w:color="000000"/>
               <w:right w:val="none" w:sz="0" w:space="0" w:color="000000"/>
             </w:tcBorders>
-            <w:shd w:val="clear" w:color="auto" w:fill="FFFFFF"/>
+            <w:shd w:val="clear" w:color="auto" w:fill="F1F1F1"/>
             <w:tcMar>
               <w:top w:w="0" w:type="dxa"/>
               <w:bottom w:w="0" w:type="dxa"/>
@@ -2480,7 +2641,7 @@
               <w:left w:val="none" w:sz="0" w:space="0" w:color="000000"/>
               <w:right w:val="none" w:sz="0" w:space="0" w:color="000000"/>
             </w:tcBorders>
-            <w:shd w:val="clear" w:color="auto" w:fill="FFFFFF"/>
+            <w:shd w:val="clear" w:color="auto" w:fill="F1F1F1"/>
             <w:tcMar>
               <w:top w:w="0" w:type="dxa"/>
               <w:bottom w:w="0" w:type="dxa"/>
@@ -2525,7 +2686,7 @@
               <w:left w:val="none" w:sz="0" w:space="0" w:color="000000"/>
               <w:right w:val="none" w:sz="0" w:space="0" w:color="000000"/>
             </w:tcBorders>
-            <w:shd w:val="clear" w:color="auto" w:fill="FFFFFF"/>
+            <w:shd w:val="clear" w:color="auto" w:fill="F1F1F1"/>
             <w:tcMar>
               <w:top w:w="0" w:type="dxa"/>
               <w:bottom w:w="0" w:type="dxa"/>
@@ -2576,7 +2737,7 @@
               <w:left w:val="none" w:sz="0" w:space="0" w:color="000000"/>
               <w:right w:val="none" w:sz="0" w:space="0" w:color="000000"/>
             </w:tcBorders>
-            <w:shd w:val="clear" w:color="auto" w:fill="EFEFEF"/>
+            <w:shd w:val="clear" w:color="auto" w:fill="FFFFFF"/>
             <w:tcMar>
               <w:top w:w="0" w:type="dxa"/>
               <w:bottom w:w="0" w:type="dxa"/>
@@ -2621,7 +2782,7 @@
               <w:left w:val="none" w:sz="0" w:space="0" w:color="000000"/>
               <w:right w:val="none" w:sz="0" w:space="0" w:color="000000"/>
             </w:tcBorders>
-            <w:shd w:val="clear" w:color="auto" w:fill="EFEFEF"/>
+            <w:shd w:val="clear" w:color="auto" w:fill="FFFFFF"/>
             <w:tcMar>
               <w:top w:w="0" w:type="dxa"/>
               <w:bottom w:w="0" w:type="dxa"/>
@@ -2666,7 +2827,7 @@
               <w:left w:val="none" w:sz="0" w:space="0" w:color="000000"/>
               <w:right w:val="none" w:sz="0" w:space="0" w:color="000000"/>
             </w:tcBorders>
-            <w:shd w:val="clear" w:color="auto" w:fill="EFEFEF"/>
+            <w:shd w:val="clear" w:color="auto" w:fill="FFFFFF"/>
             <w:tcMar>
               <w:top w:w="0" w:type="dxa"/>
               <w:bottom w:w="0" w:type="dxa"/>
@@ -2711,7 +2872,7 @@
               <w:left w:val="none" w:sz="0" w:space="0" w:color="000000"/>
               <w:right w:val="none" w:sz="0" w:space="0" w:color="000000"/>
             </w:tcBorders>
-            <w:shd w:val="clear" w:color="auto" w:fill="EFEFEF"/>
+            <w:shd w:val="clear" w:color="auto" w:fill="FFFFFF"/>
             <w:tcMar>
               <w:top w:w="0" w:type="dxa"/>
               <w:bottom w:w="0" w:type="dxa"/>
@@ -2762,7 +2923,7 @@
               <w:left w:val="none" w:sz="0" w:space="0" w:color="000000"/>
               <w:right w:val="none" w:sz="0" w:space="0" w:color="000000"/>
             </w:tcBorders>
-            <w:shd w:val="clear" w:color="auto" w:fill="FFFFFF"/>
+            <w:shd w:val="clear" w:color="auto" w:fill="F1F1F1"/>
             <w:tcMar>
               <w:top w:w="0" w:type="dxa"/>
               <w:bottom w:w="0" w:type="dxa"/>
@@ -2807,7 +2968,7 @@
               <w:left w:val="none" w:sz="0" w:space="0" w:color="000000"/>
               <w:right w:val="none" w:sz="0" w:space="0" w:color="000000"/>
             </w:tcBorders>
-            <w:shd w:val="clear" w:color="auto" w:fill="FFFFFF"/>
+            <w:shd w:val="clear" w:color="auto" w:fill="F1F1F1"/>
             <w:tcMar>
               <w:top w:w="0" w:type="dxa"/>
               <w:bottom w:w="0" w:type="dxa"/>
@@ -2852,7 +3013,7 @@
               <w:left w:val="none" w:sz="0" w:space="0" w:color="000000"/>
               <w:right w:val="none" w:sz="0" w:space="0" w:color="000000"/>
             </w:tcBorders>
-            <w:shd w:val="clear" w:color="auto" w:fill="FFFFFF"/>
+            <w:shd w:val="clear" w:color="auto" w:fill="F1F1F1"/>
             <w:tcMar>
               <w:top w:w="0" w:type="dxa"/>
               <w:bottom w:w="0" w:type="dxa"/>
@@ -2897,7 +3058,7 @@
               <w:left w:val="none" w:sz="0" w:space="0" w:color="000000"/>
               <w:right w:val="none" w:sz="0" w:space="0" w:color="000000"/>
             </w:tcBorders>
-            <w:shd w:val="clear" w:color="auto" w:fill="FFFFFF"/>
+            <w:shd w:val="clear" w:color="auto" w:fill="F1F1F1"/>
             <w:tcMar>
               <w:top w:w="0" w:type="dxa"/>
               <w:bottom w:w="0" w:type="dxa"/>
@@ -2948,7 +3109,7 @@
               <w:left w:val="none" w:sz="0" w:space="0" w:color="000000"/>
               <w:right w:val="none" w:sz="0" w:space="0" w:color="000000"/>
             </w:tcBorders>
-            <w:shd w:val="clear" w:color="auto" w:fill="EFEFEF"/>
+            <w:shd w:val="clear" w:color="auto" w:fill="FFFFFF"/>
             <w:tcMar>
               <w:top w:w="0" w:type="dxa"/>
               <w:bottom w:w="0" w:type="dxa"/>
@@ -2993,7 +3154,7 @@
               <w:left w:val="none" w:sz="0" w:space="0" w:color="000000"/>
               <w:right w:val="none" w:sz="0" w:space="0" w:color="000000"/>
             </w:tcBorders>
-            <w:shd w:val="clear" w:color="auto" w:fill="EFEFEF"/>
+            <w:shd w:val="clear" w:color="auto" w:fill="FFFFFF"/>
             <w:tcMar>
               <w:top w:w="0" w:type="dxa"/>
               <w:bottom w:w="0" w:type="dxa"/>
@@ -3038,7 +3199,7 @@
               <w:left w:val="none" w:sz="0" w:space="0" w:color="000000"/>
               <w:right w:val="none" w:sz="0" w:space="0" w:color="000000"/>
             </w:tcBorders>
-            <w:shd w:val="clear" w:color="auto" w:fill="EFEFEF"/>
+            <w:shd w:val="clear" w:color="auto" w:fill="FFFFFF"/>
             <w:tcMar>
               <w:top w:w="0" w:type="dxa"/>
               <w:bottom w:w="0" w:type="dxa"/>
@@ -3083,7 +3244,7 @@
               <w:left w:val="none" w:sz="0" w:space="0" w:color="000000"/>
               <w:right w:val="none" w:sz="0" w:space="0" w:color="000000"/>
             </w:tcBorders>
-            <w:shd w:val="clear" w:color="auto" w:fill="EFEFEF"/>
+            <w:shd w:val="clear" w:color="auto" w:fill="FFFFFF"/>
             <w:tcMar>
               <w:top w:w="0" w:type="dxa"/>
               <w:bottom w:w="0" w:type="dxa"/>
@@ -3134,7 +3295,7 @@
               <w:left w:val="none" w:sz="0" w:space="0" w:color="000000"/>
               <w:right w:val="none" w:sz="0" w:space="0" w:color="000000"/>
             </w:tcBorders>
-            <w:shd w:val="clear" w:color="auto" w:fill="FFFFFF"/>
+            <w:shd w:val="clear" w:color="auto" w:fill="F1F1F1"/>
             <w:tcMar>
               <w:top w:w="0" w:type="dxa"/>
               <w:bottom w:w="0" w:type="dxa"/>
@@ -3179,7 +3340,7 @@
               <w:left w:val="none" w:sz="0" w:space="0" w:color="000000"/>
               <w:right w:val="none" w:sz="0" w:space="0" w:color="000000"/>
             </w:tcBorders>
-            <w:shd w:val="clear" w:color="auto" w:fill="FFFFFF"/>
+            <w:shd w:val="clear" w:color="auto" w:fill="F1F1F1"/>
             <w:tcMar>
               <w:top w:w="0" w:type="dxa"/>
               <w:bottom w:w="0" w:type="dxa"/>
@@ -3224,7 +3385,7 @@
               <w:left w:val="none" w:sz="0" w:space="0" w:color="000000"/>
               <w:right w:val="none" w:sz="0" w:space="0" w:color="000000"/>
             </w:tcBorders>
-            <w:shd w:val="clear" w:color="auto" w:fill="FFFFFF"/>
+            <w:shd w:val="clear" w:color="auto" w:fill="F1F1F1"/>
             <w:tcMar>
               <w:top w:w="0" w:type="dxa"/>
               <w:bottom w:w="0" w:type="dxa"/>
@@ -3269,7 +3430,7 @@
               <w:left w:val="none" w:sz="0" w:space="0" w:color="000000"/>
               <w:right w:val="none" w:sz="0" w:space="0" w:color="000000"/>
             </w:tcBorders>
-            <w:shd w:val="clear" w:color="auto" w:fill="FFFFFF"/>
+            <w:shd w:val="clear" w:color="auto" w:fill="F1F1F1"/>
             <w:tcMar>
               <w:top w:w="0" w:type="dxa"/>
               <w:bottom w:w="0" w:type="dxa"/>
@@ -3320,7 +3481,7 @@
               <w:left w:val="none" w:sz="0" w:space="0" w:color="000000"/>
               <w:right w:val="none" w:sz="0" w:space="0" w:color="000000"/>
             </w:tcBorders>
-            <w:shd w:val="clear" w:color="auto" w:fill="EFEFEF"/>
+            <w:shd w:val="clear" w:color="auto" w:fill="FFFFFF"/>
             <w:tcMar>
               <w:top w:w="0" w:type="dxa"/>
               <w:bottom w:w="0" w:type="dxa"/>
@@ -3365,7 +3526,7 @@
               <w:left w:val="none" w:sz="0" w:space="0" w:color="000000"/>
               <w:right w:val="none" w:sz="0" w:space="0" w:color="000000"/>
             </w:tcBorders>
-            <w:shd w:val="clear" w:color="auto" w:fill="EFEFEF"/>
+            <w:shd w:val="clear" w:color="auto" w:fill="FFFFFF"/>
             <w:tcMar>
               <w:top w:w="0" w:type="dxa"/>
               <w:bottom w:w="0" w:type="dxa"/>
@@ -3410,7 +3571,7 @@
               <w:left w:val="none" w:sz="0" w:space="0" w:color="000000"/>
               <w:right w:val="none" w:sz="0" w:space="0" w:color="000000"/>
             </w:tcBorders>
-            <w:shd w:val="clear" w:color="auto" w:fill="EFEFEF"/>
+            <w:shd w:val="clear" w:color="auto" w:fill="FFFFFF"/>
             <w:tcMar>
               <w:top w:w="0" w:type="dxa"/>
               <w:bottom w:w="0" w:type="dxa"/>
@@ -3455,7 +3616,7 @@
               <w:left w:val="none" w:sz="0" w:space="0" w:color="000000"/>
               <w:right w:val="none" w:sz="0" w:space="0" w:color="000000"/>
             </w:tcBorders>
-            <w:shd w:val="clear" w:color="auto" w:fill="EFEFEF"/>
+            <w:shd w:val="clear" w:color="auto" w:fill="FFFFFF"/>
             <w:tcMar>
               <w:top w:w="0" w:type="dxa"/>
               <w:bottom w:w="0" w:type="dxa"/>
@@ -3506,7 +3667,7 @@
               <w:left w:val="none" w:sz="0" w:space="0" w:color="000000"/>
               <w:right w:val="none" w:sz="0" w:space="0" w:color="000000"/>
             </w:tcBorders>
-            <w:shd w:val="clear" w:color="auto" w:fill="FFFFFF"/>
+            <w:shd w:val="clear" w:color="auto" w:fill="F1F1F1"/>
             <w:tcMar>
               <w:top w:w="0" w:type="dxa"/>
               <w:bottom w:w="0" w:type="dxa"/>
@@ -3551,7 +3712,7 @@
               <w:left w:val="none" w:sz="0" w:space="0" w:color="000000"/>
               <w:right w:val="none" w:sz="0" w:space="0" w:color="000000"/>
             </w:tcBorders>
-            <w:shd w:val="clear" w:color="auto" w:fill="FFFFFF"/>
+            <w:shd w:val="clear" w:color="auto" w:fill="F1F1F1"/>
             <w:tcMar>
               <w:top w:w="0" w:type="dxa"/>
               <w:bottom w:w="0" w:type="dxa"/>
@@ -3596,7 +3757,7 @@
               <w:left w:val="none" w:sz="0" w:space="0" w:color="000000"/>
               <w:right w:val="none" w:sz="0" w:space="0" w:color="000000"/>
             </w:tcBorders>
-            <w:shd w:val="clear" w:color="auto" w:fill="FFFFFF"/>
+            <w:shd w:val="clear" w:color="auto" w:fill="F1F1F1"/>
             <w:tcMar>
               <w:top w:w="0" w:type="dxa"/>
               <w:bottom w:w="0" w:type="dxa"/>
@@ -3641,7 +3802,7 @@
               <w:left w:val="none" w:sz="0" w:space="0" w:color="000000"/>
               <w:right w:val="none" w:sz="0" w:space="0" w:color="000000"/>
             </w:tcBorders>
-            <w:shd w:val="clear" w:color="auto" w:fill="FFFFFF"/>
+            <w:shd w:val="clear" w:color="auto" w:fill="F1F1F1"/>
             <w:tcMar>
               <w:top w:w="0" w:type="dxa"/>
               <w:bottom w:w="0" w:type="dxa"/>
@@ -3675,57 +3836,6 @@
                 <w:color w:val="000000"/>
               </w:rPr>
               <w:t xml:space="preserve">0.0 (NaN - NaN)</w:t>
-            </w:r>
-          </w:p>
-        </w:tc>
-      </w:tr>
-      <w:tr>
-        <w:trPr>
-          <w:trHeight w:val="360" w:hRule="auto"/>
-        </w:trPr>
-        footer1
-        <w:tc>
-          <w:tcPr>
-            <w:gridSpan w:val="4"/>
-            <w:tcBorders>
-              <w:bottom w:val="none" w:sz="0" w:space="0" w:color="FFFFFF"/>
-              <w:top w:val="none" w:sz="0" w:space="0" w:color="000000"/>
-              <w:left w:val="none" w:sz="0" w:space="0" w:color="FFFFFF"/>
-              <w:right w:val="none" w:sz="0" w:space="0" w:color="FFFFFF"/>
-            </w:tcBorders>
-            <w:shd w:val="clear" w:color="auto" w:fill="FFFFFF"/>
-            <w:tcMar>
-              <w:top w:w="0" w:type="dxa"/>
-              <w:bottom w:w="0" w:type="dxa"/>
-              <w:left w:w="0" w:type="dxa"/>
-              <w:right w:w="0" w:type="dxa"/>
-            </w:tcMar>
-            <w:vAlign w:val="center"/>
-          </w:tcPr>
-          <w:p>
-            <w:pPr>
-              <w:pStyle w:val="Normal"/>
-              <w:jc w:val="left"/>
-              <w:pBdr>
-                <w:bottom w:val="none" w:sz="0" w:space="0" w:color="000000"/>
-                <w:top w:val="none" w:sz="0" w:space="0" w:color="000000"/>
-                <w:left w:val="none" w:sz="0" w:space="0" w:color="000000"/>
-                <w:right w:val="none" w:sz="0" w:space="0" w:color="000000"/>
-              </w:pBdr>
-              <w:spacing w:after="100" w:before="100" w:line="240"/>
-              <w:ind w:left="100" w:right="100" w:firstLine="0" w:firstLineChars="0"/>
-            </w:pPr>
-            <w:r>
-              <w:rPr>
-                <w:rFonts w:ascii="Arial" w:hAnsi="Arial" w:eastAsia="Arial" w:cs="Arial"/>
-                <w:i w:val="false"/>
-                <w:b w:val="false"/>
-                <w:u w:val="none"/>
-                <w:sz w:val="22"/>
-                <w:szCs w:val="22"/>
-                <w:color w:val="000000"/>
-              </w:rPr>
-              <w:t xml:space="preserve"/>
             </w:r>
           </w:p>
         </w:tc>
@@ -3865,13 +3975,14 @@
         header3
         <w:tc>
           <w:tcPr>
-            <w:tcBorders>
-              <w:bottom w:val="none" w:sz="0" w:space="0" w:color="000000"/>
-              <w:top w:val="none" w:sz="0" w:space="0" w:color="000000"/>
-              <w:left w:val="none" w:sz="0" w:space="0" w:color="000000"/>
-              <w:right w:val="none" w:sz="0" w:space="0" w:color="000000"/>
-            </w:tcBorders>
-            <w:shd w:val="clear" w:color="auto" w:fill="CFCFCF"/>
+            <w:gridSpan w:val="4"/>
+            <w:tcBorders>
+              <w:bottom w:val="none" w:sz="0" w:space="0" w:color="000000"/>
+              <w:top w:val="none" w:sz="0" w:space="0" w:color="000000"/>
+              <w:left w:val="none" w:sz="0" w:space="0" w:color="000000"/>
+              <w:right w:val="none" w:sz="0" w:space="0" w:color="000000"/>
+            </w:tcBorders>
+            <w:shd w:val="clear" w:color="auto" w:fill="FFFFFF"/>
             <w:tcMar>
               <w:top w:w="0" w:type="dxa"/>
               <w:bottom w:w="0" w:type="dxa"/>
@@ -3904,6 +4015,111 @@
                 <w:szCs w:val="22"/>
                 <w:color w:val="000000"/>
               </w:rPr>
+              <w:t xml:space="preserve">aps_report_4cat_f</w:t>
+            </w:r>
+          </w:p>
+        </w:tc>
+      </w:tr>
+      <w:tr>
+        <w:trPr>
+          <w:trHeight w:val="360" w:hRule="auto"/>
+          <w:tblHeader/>
+        </w:trPr>
+        header4
+        <w:tc>
+          <w:tcPr>
+            <w:gridSpan w:val="4"/>
+            <w:tcBorders>
+              <w:bottom w:val="none" w:sz="0" w:space="0" w:color="000000"/>
+              <w:top w:val="none" w:sz="0" w:space="0" w:color="000000"/>
+              <w:left w:val="none" w:sz="0" w:space="0" w:color="000000"/>
+              <w:right w:val="none" w:sz="0" w:space="0" w:color="000000"/>
+            </w:tcBorders>
+            <w:shd w:val="clear" w:color="auto" w:fill="FFFFFF"/>
+            <w:tcMar>
+              <w:top w:w="0" w:type="dxa"/>
+              <w:bottom w:w="0" w:type="dxa"/>
+              <w:left w:w="0" w:type="dxa"/>
+              <w:right w:w="0" w:type="dxa"/>
+            </w:tcMar>
+            <w:vAlign w:val="center"/>
+          </w:tcPr>
+          <w:p>
+            <w:pPr>
+              <w:pStyle w:val="Normal"/>
+              <w:jc w:val="left"/>
+              <w:keepNext/>
+              <w:pBdr>
+                <w:bottom w:val="none" w:sz="0" w:space="0" w:color="000000"/>
+                <w:top w:val="none" w:sz="0" w:space="0" w:color="000000"/>
+                <w:left w:val="none" w:sz="0" w:space="0" w:color="000000"/>
+                <w:right w:val="none" w:sz="0" w:space="0" w:color="000000"/>
+              </w:pBdr>
+              <w:spacing w:after="100" w:before="100" w:line="240"/>
+              <w:ind w:left="100" w:right="100" w:firstLine="0" w:firstLineChars="0"/>
+            </w:pPr>
+            <w:r>
+              <w:rPr>
+                <w:rFonts w:ascii="Arial" w:hAnsi="Arial" w:eastAsia="Arial" w:cs="Arial"/>
+                <w:i w:val="false"/>
+                <w:b w:val="false"/>
+                <w:u w:val="none"/>
+                <w:sz w:val="22"/>
+                <w:szCs w:val="22"/>
+                <w:color w:val="000000"/>
+              </w:rPr>
+              <w:t xml:space="preserve">AI_1. Has anyone from Adult Protective Services ever attempted to investigate whether or not you were living with elder abuse or neglect?</w:t>
+            </w:r>
+          </w:p>
+        </w:tc>
+      </w:tr>
+      <w:tr>
+        <w:trPr>
+          <w:trHeight w:val="360" w:hRule="auto"/>
+          <w:tblHeader/>
+        </w:trPr>
+        header5
+        <w:tc>
+          <w:tcPr>
+            <w:tcBorders>
+              <w:bottom w:val="single" w:sz="8" w:space="0" w:color="000000"/>
+              <w:top w:val="none" w:sz="0" w:space="0" w:color="000000"/>
+              <w:left w:val="none" w:sz="0" w:space="0" w:color="000000"/>
+              <w:right w:val="none" w:sz="0" w:space="0" w:color="000000"/>
+            </w:tcBorders>
+            <w:shd w:val="clear" w:color="auto" w:fill="FFFFFF"/>
+            <w:tcMar>
+              <w:top w:w="0" w:type="dxa"/>
+              <w:bottom w:w="0" w:type="dxa"/>
+              <w:left w:w="0" w:type="dxa"/>
+              <w:right w:w="0" w:type="dxa"/>
+            </w:tcMar>
+            <w:vAlign w:val="center"/>
+          </w:tcPr>
+          <w:p>
+            <w:pPr>
+              <w:pStyle w:val="Normal"/>
+              <w:jc w:val="left"/>
+              <w:keepNext/>
+              <w:pBdr>
+                <w:bottom w:val="none" w:sz="0" w:space="0" w:color="000000"/>
+                <w:top w:val="none" w:sz="0" w:space="0" w:color="000000"/>
+                <w:left w:val="none" w:sz="0" w:space="0" w:color="000000"/>
+                <w:right w:val="none" w:sz="0" w:space="0" w:color="000000"/>
+              </w:pBdr>
+              <w:spacing w:after="100" w:before="100" w:line="240"/>
+              <w:ind w:left="100" w:right="100" w:firstLine="0" w:firstLineChars="0"/>
+            </w:pPr>
+            <w:r>
+              <w:rPr>
+                <w:rFonts w:ascii="Arial" w:hAnsi="Arial" w:eastAsia="Arial" w:cs="Arial"/>
+                <w:i w:val="false"/>
+                <w:b w:val="false"/>
+                <w:u w:val="none"/>
+                <w:sz w:val="22"/>
+                <w:szCs w:val="22"/>
+                <w:color w:val="000000"/>
+              </w:rPr>
               <w:t xml:space="preserve">Variable</w:t>
             </w:r>
           </w:p>
@@ -3911,39 +4127,39 @@
         <w:tc>
           <w:tcPr>
             <w:tcBorders>
-              <w:bottom w:val="none" w:sz="0" w:space="0" w:color="000000"/>
-              <w:top w:val="none" w:sz="0" w:space="0" w:color="000000"/>
-              <w:left w:val="none" w:sz="0" w:space="0" w:color="000000"/>
-              <w:right w:val="none" w:sz="0" w:space="0" w:color="000000"/>
-            </w:tcBorders>
-            <w:shd w:val="clear" w:color="auto" w:fill="CFCFCF"/>
-            <w:tcMar>
-              <w:top w:w="0" w:type="dxa"/>
-              <w:bottom w:w="0" w:type="dxa"/>
-              <w:left w:w="0" w:type="dxa"/>
-              <w:right w:w="0" w:type="dxa"/>
-            </w:tcMar>
-            <w:vAlign w:val="center"/>
-          </w:tcPr>
-          <w:p>
-            <w:pPr>
-              <w:pStyle w:val="Normal"/>
-              <w:jc w:val="left"/>
-              <w:keepNext/>
-              <w:pBdr>
-                <w:bottom w:val="none" w:sz="0" w:space="0" w:color="000000"/>
-                <w:top w:val="none" w:sz="0" w:space="0" w:color="000000"/>
-                <w:left w:val="none" w:sz="0" w:space="0" w:color="000000"/>
-                <w:right w:val="none" w:sz="0" w:space="0" w:color="000000"/>
-              </w:pBdr>
-              <w:spacing w:after="100" w:before="100" w:line="240"/>
-              <w:ind w:left="100" w:right="100" w:firstLine="0" w:firstLineChars="0"/>
-            </w:pPr>
-            <w:r>
-              <w:rPr>
-                <w:rFonts w:ascii="Arial" w:hAnsi="Arial" w:eastAsia="Arial" w:cs="Arial"/>
-                <w:i w:val="false"/>
-                <w:b w:val="true"/>
+              <w:bottom w:val="single" w:sz="8" w:space="0" w:color="000000"/>
+              <w:top w:val="none" w:sz="0" w:space="0" w:color="000000"/>
+              <w:left w:val="none" w:sz="0" w:space="0" w:color="000000"/>
+              <w:right w:val="none" w:sz="0" w:space="0" w:color="000000"/>
+            </w:tcBorders>
+            <w:shd w:val="clear" w:color="auto" w:fill="FFFFFF"/>
+            <w:tcMar>
+              <w:top w:w="0" w:type="dxa"/>
+              <w:bottom w:w="0" w:type="dxa"/>
+              <w:left w:w="0" w:type="dxa"/>
+              <w:right w:w="0" w:type="dxa"/>
+            </w:tcMar>
+            <w:vAlign w:val="center"/>
+          </w:tcPr>
+          <w:p>
+            <w:pPr>
+              <w:pStyle w:val="Normal"/>
+              <w:jc w:val="left"/>
+              <w:keepNext/>
+              <w:pBdr>
+                <w:bottom w:val="none" w:sz="0" w:space="0" w:color="000000"/>
+                <w:top w:val="none" w:sz="0" w:space="0" w:color="000000"/>
+                <w:left w:val="none" w:sz="0" w:space="0" w:color="000000"/>
+                <w:right w:val="none" w:sz="0" w:space="0" w:color="000000"/>
+              </w:pBdr>
+              <w:spacing w:after="100" w:before="100" w:line="240"/>
+              <w:ind w:left="100" w:right="100" w:firstLine="0" w:firstLineChars="0"/>
+            </w:pPr>
+            <w:r>
+              <w:rPr>
+                <w:rFonts w:ascii="Arial" w:hAnsi="Arial" w:eastAsia="Arial" w:cs="Arial"/>
+                <w:i w:val="false"/>
+                <w:b w:val="false"/>
                 <w:u w:val="none"/>
                 <w:sz w:val="22"/>
                 <w:szCs w:val="22"/>
@@ -3956,39 +4172,39 @@
         <w:tc>
           <w:tcPr>
             <w:tcBorders>
-              <w:bottom w:val="none" w:sz="0" w:space="0" w:color="000000"/>
-              <w:top w:val="none" w:sz="0" w:space="0" w:color="000000"/>
-              <w:left w:val="none" w:sz="0" w:space="0" w:color="000000"/>
-              <w:right w:val="none" w:sz="0" w:space="0" w:color="000000"/>
-            </w:tcBorders>
-            <w:shd w:val="clear" w:color="auto" w:fill="CFCFCF"/>
-            <w:tcMar>
-              <w:top w:w="0" w:type="dxa"/>
-              <w:bottom w:w="0" w:type="dxa"/>
-              <w:left w:w="0" w:type="dxa"/>
-              <w:right w:w="0" w:type="dxa"/>
-            </w:tcMar>
-            <w:vAlign w:val="center"/>
-          </w:tcPr>
-          <w:p>
-            <w:pPr>
-              <w:pStyle w:val="Normal"/>
-              <w:jc w:val="left"/>
-              <w:keepNext/>
-              <w:pBdr>
-                <w:bottom w:val="none" w:sz="0" w:space="0" w:color="000000"/>
-                <w:top w:val="none" w:sz="0" w:space="0" w:color="000000"/>
-                <w:left w:val="none" w:sz="0" w:space="0" w:color="000000"/>
-                <w:right w:val="none" w:sz="0" w:space="0" w:color="000000"/>
-              </w:pBdr>
-              <w:spacing w:after="100" w:before="100" w:line="240"/>
-              <w:ind w:left="100" w:right="100" w:firstLine="0" w:firstLineChars="0"/>
-            </w:pPr>
-            <w:r>
-              <w:rPr>
-                <w:rFonts w:ascii="Arial" w:hAnsi="Arial" w:eastAsia="Arial" w:cs="Arial"/>
-                <w:i w:val="false"/>
-                <w:b w:val="true"/>
+              <w:bottom w:val="single" w:sz="8" w:space="0" w:color="000000"/>
+              <w:top w:val="none" w:sz="0" w:space="0" w:color="000000"/>
+              <w:left w:val="none" w:sz="0" w:space="0" w:color="000000"/>
+              <w:right w:val="none" w:sz="0" w:space="0" w:color="000000"/>
+            </w:tcBorders>
+            <w:shd w:val="clear" w:color="auto" w:fill="FFFFFF"/>
+            <w:tcMar>
+              <w:top w:w="0" w:type="dxa"/>
+              <w:bottom w:w="0" w:type="dxa"/>
+              <w:left w:w="0" w:type="dxa"/>
+              <w:right w:w="0" w:type="dxa"/>
+            </w:tcMar>
+            <w:vAlign w:val="center"/>
+          </w:tcPr>
+          <w:p>
+            <w:pPr>
+              <w:pStyle w:val="Normal"/>
+              <w:jc w:val="left"/>
+              <w:keepNext/>
+              <w:pBdr>
+                <w:bottom w:val="none" w:sz="0" w:space="0" w:color="000000"/>
+                <w:top w:val="none" w:sz="0" w:space="0" w:color="000000"/>
+                <w:left w:val="none" w:sz="0" w:space="0" w:color="000000"/>
+                <w:right w:val="none" w:sz="0" w:space="0" w:color="000000"/>
+              </w:pBdr>
+              <w:spacing w:after="100" w:before="100" w:line="240"/>
+              <w:ind w:left="100" w:right="100" w:firstLine="0" w:firstLineChars="0"/>
+            </w:pPr>
+            <w:r>
+              <w:rPr>
+                <w:rFonts w:ascii="Arial" w:hAnsi="Arial" w:eastAsia="Arial" w:cs="Arial"/>
+                <w:i w:val="false"/>
+                <w:b w:val="false"/>
                 <w:u w:val="none"/>
                 <w:sz w:val="22"/>
                 <w:szCs w:val="22"/>
@@ -4001,39 +4217,39 @@
         <w:tc>
           <w:tcPr>
             <w:tcBorders>
-              <w:bottom w:val="none" w:sz="0" w:space="0" w:color="000000"/>
-              <w:top w:val="none" w:sz="0" w:space="0" w:color="000000"/>
-              <w:left w:val="none" w:sz="0" w:space="0" w:color="000000"/>
-              <w:right w:val="none" w:sz="0" w:space="0" w:color="000000"/>
-            </w:tcBorders>
-            <w:shd w:val="clear" w:color="auto" w:fill="CFCFCF"/>
-            <w:tcMar>
-              <w:top w:w="0" w:type="dxa"/>
-              <w:bottom w:w="0" w:type="dxa"/>
-              <w:left w:w="0" w:type="dxa"/>
-              <w:right w:w="0" w:type="dxa"/>
-            </w:tcMar>
-            <w:vAlign w:val="center"/>
-          </w:tcPr>
-          <w:p>
-            <w:pPr>
-              <w:pStyle w:val="Normal"/>
-              <w:jc w:val="left"/>
-              <w:keepNext/>
-              <w:pBdr>
-                <w:bottom w:val="none" w:sz="0" w:space="0" w:color="000000"/>
-                <w:top w:val="none" w:sz="0" w:space="0" w:color="000000"/>
-                <w:left w:val="none" w:sz="0" w:space="0" w:color="000000"/>
-                <w:right w:val="none" w:sz="0" w:space="0" w:color="000000"/>
-              </w:pBdr>
-              <w:spacing w:after="100" w:before="100" w:line="240"/>
-              <w:ind w:left="100" w:right="100" w:firstLine="0" w:firstLineChars="0"/>
-            </w:pPr>
-            <w:r>
-              <w:rPr>
-                <w:rFonts w:ascii="Arial" w:hAnsi="Arial" w:eastAsia="Arial" w:cs="Arial"/>
-                <w:i w:val="false"/>
-                <w:b w:val="true"/>
+              <w:bottom w:val="single" w:sz="8" w:space="0" w:color="000000"/>
+              <w:top w:val="none" w:sz="0" w:space="0" w:color="000000"/>
+              <w:left w:val="none" w:sz="0" w:space="0" w:color="000000"/>
+              <w:right w:val="none" w:sz="0" w:space="0" w:color="000000"/>
+            </w:tcBorders>
+            <w:shd w:val="clear" w:color="auto" w:fill="FFFFFF"/>
+            <w:tcMar>
+              <w:top w:w="0" w:type="dxa"/>
+              <w:bottom w:w="0" w:type="dxa"/>
+              <w:left w:w="0" w:type="dxa"/>
+              <w:right w:w="0" w:type="dxa"/>
+            </w:tcMar>
+            <w:vAlign w:val="center"/>
+          </w:tcPr>
+          <w:p>
+            <w:pPr>
+              <w:pStyle w:val="Normal"/>
+              <w:jc w:val="left"/>
+              <w:keepNext/>
+              <w:pBdr>
+                <w:bottom w:val="none" w:sz="0" w:space="0" w:color="000000"/>
+                <w:top w:val="none" w:sz="0" w:space="0" w:color="000000"/>
+                <w:left w:val="none" w:sz="0" w:space="0" w:color="000000"/>
+                <w:right w:val="none" w:sz="0" w:space="0" w:color="000000"/>
+              </w:pBdr>
+              <w:spacing w:after="100" w:before="100" w:line="240"/>
+              <w:ind w:left="100" w:right="100" w:firstLine="0" w:firstLineChars="0"/>
+            </w:pPr>
+            <w:r>
+              <w:rPr>
+                <w:rFonts w:ascii="Arial" w:hAnsi="Arial" w:eastAsia="Arial" w:cs="Arial"/>
+                <w:i w:val="false"/>
+                <w:b w:val="false"/>
                 <w:u w:val="none"/>
                 <w:sz w:val="22"/>
                 <w:szCs w:val="22"/>
@@ -4053,11 +4269,11 @@
           <w:tcPr>
             <w:tcBorders>
               <w:bottom w:val="none" w:sz="0" w:space="0" w:color="000000"/>
-              <w:top w:val="none" w:sz="0" w:space="0" w:color="000000"/>
-              <w:left w:val="none" w:sz="0" w:space="0" w:color="000000"/>
-              <w:right w:val="none" w:sz="0" w:space="0" w:color="000000"/>
-            </w:tcBorders>
-            <w:shd w:val="clear" w:color="auto" w:fill="EFEFEF"/>
+              <w:top w:val="single" w:sz="8" w:space="0" w:color="000000"/>
+              <w:left w:val="none" w:sz="0" w:space="0" w:color="000000"/>
+              <w:right w:val="none" w:sz="0" w:space="0" w:color="000000"/>
+            </w:tcBorders>
+            <w:shd w:val="clear" w:color="auto" w:fill="FFFFFF"/>
             <w:tcMar>
               <w:top w:w="0" w:type="dxa"/>
               <w:bottom w:w="0" w:type="dxa"/>
@@ -4098,11 +4314,11 @@
           <w:tcPr>
             <w:tcBorders>
               <w:bottom w:val="none" w:sz="0" w:space="0" w:color="000000"/>
-              <w:top w:val="none" w:sz="0" w:space="0" w:color="000000"/>
-              <w:left w:val="none" w:sz="0" w:space="0" w:color="000000"/>
-              <w:right w:val="none" w:sz="0" w:space="0" w:color="000000"/>
-            </w:tcBorders>
-            <w:shd w:val="clear" w:color="auto" w:fill="EFEFEF"/>
+              <w:top w:val="single" w:sz="8" w:space="0" w:color="000000"/>
+              <w:left w:val="none" w:sz="0" w:space="0" w:color="000000"/>
+              <w:right w:val="none" w:sz="0" w:space="0" w:color="000000"/>
+            </w:tcBorders>
+            <w:shd w:val="clear" w:color="auto" w:fill="FFFFFF"/>
             <w:tcMar>
               <w:top w:w="0" w:type="dxa"/>
               <w:bottom w:w="0" w:type="dxa"/>
@@ -4143,11 +4359,11 @@
           <w:tcPr>
             <w:tcBorders>
               <w:bottom w:val="none" w:sz="0" w:space="0" w:color="000000"/>
-              <w:top w:val="none" w:sz="0" w:space="0" w:color="000000"/>
-              <w:left w:val="none" w:sz="0" w:space="0" w:color="000000"/>
-              <w:right w:val="none" w:sz="0" w:space="0" w:color="000000"/>
-            </w:tcBorders>
-            <w:shd w:val="clear" w:color="auto" w:fill="EFEFEF"/>
+              <w:top w:val="single" w:sz="8" w:space="0" w:color="000000"/>
+              <w:left w:val="none" w:sz="0" w:space="0" w:color="000000"/>
+              <w:right w:val="none" w:sz="0" w:space="0" w:color="000000"/>
+            </w:tcBorders>
+            <w:shd w:val="clear" w:color="auto" w:fill="FFFFFF"/>
             <w:tcMar>
               <w:top w:w="0" w:type="dxa"/>
               <w:bottom w:w="0" w:type="dxa"/>
@@ -4188,11 +4404,11 @@
           <w:tcPr>
             <w:tcBorders>
               <w:bottom w:val="none" w:sz="0" w:space="0" w:color="000000"/>
-              <w:top w:val="none" w:sz="0" w:space="0" w:color="000000"/>
-              <w:left w:val="none" w:sz="0" w:space="0" w:color="000000"/>
-              <w:right w:val="none" w:sz="0" w:space="0" w:color="000000"/>
-            </w:tcBorders>
-            <w:shd w:val="clear" w:color="auto" w:fill="EFEFEF"/>
+              <w:top w:val="single" w:sz="8" w:space="0" w:color="000000"/>
+              <w:left w:val="none" w:sz="0" w:space="0" w:color="000000"/>
+              <w:right w:val="none" w:sz="0" w:space="0" w:color="000000"/>
+            </w:tcBorders>
+            <w:shd w:val="clear" w:color="auto" w:fill="FFFFFF"/>
             <w:tcMar>
               <w:top w:w="0" w:type="dxa"/>
               <w:bottom w:w="0" w:type="dxa"/>
@@ -4243,7 +4459,7 @@
               <w:left w:val="none" w:sz="0" w:space="0" w:color="000000"/>
               <w:right w:val="none" w:sz="0" w:space="0" w:color="000000"/>
             </w:tcBorders>
-            <w:shd w:val="clear" w:color="auto" w:fill="FFFFFF"/>
+            <w:shd w:val="clear" w:color="auto" w:fill="F1F1F1"/>
             <w:tcMar>
               <w:top w:w="0" w:type="dxa"/>
               <w:bottom w:w="0" w:type="dxa"/>
@@ -4288,7 +4504,7 @@
               <w:left w:val="none" w:sz="0" w:space="0" w:color="000000"/>
               <w:right w:val="none" w:sz="0" w:space="0" w:color="000000"/>
             </w:tcBorders>
-            <w:shd w:val="clear" w:color="auto" w:fill="FFFFFF"/>
+            <w:shd w:val="clear" w:color="auto" w:fill="F1F1F1"/>
             <w:tcMar>
               <w:top w:w="0" w:type="dxa"/>
               <w:bottom w:w="0" w:type="dxa"/>
@@ -4333,7 +4549,7 @@
               <w:left w:val="none" w:sz="0" w:space="0" w:color="000000"/>
               <w:right w:val="none" w:sz="0" w:space="0" w:color="000000"/>
             </w:tcBorders>
-            <w:shd w:val="clear" w:color="auto" w:fill="FFFFFF"/>
+            <w:shd w:val="clear" w:color="auto" w:fill="F1F1F1"/>
             <w:tcMar>
               <w:top w:w="0" w:type="dxa"/>
               <w:bottom w:w="0" w:type="dxa"/>
@@ -4378,7 +4594,7 @@
               <w:left w:val="none" w:sz="0" w:space="0" w:color="000000"/>
               <w:right w:val="none" w:sz="0" w:space="0" w:color="000000"/>
             </w:tcBorders>
-            <w:shd w:val="clear" w:color="auto" w:fill="FFFFFF"/>
+            <w:shd w:val="clear" w:color="auto" w:fill="F1F1F1"/>
             <w:tcMar>
               <w:top w:w="0" w:type="dxa"/>
               <w:bottom w:w="0" w:type="dxa"/>
@@ -4429,7 +4645,7 @@
               <w:left w:val="none" w:sz="0" w:space="0" w:color="000000"/>
               <w:right w:val="none" w:sz="0" w:space="0" w:color="000000"/>
             </w:tcBorders>
-            <w:shd w:val="clear" w:color="auto" w:fill="EFEFEF"/>
+            <w:shd w:val="clear" w:color="auto" w:fill="FFFFFF"/>
             <w:tcMar>
               <w:top w:w="0" w:type="dxa"/>
               <w:bottom w:w="0" w:type="dxa"/>
@@ -4474,7 +4690,7 @@
               <w:left w:val="none" w:sz="0" w:space="0" w:color="000000"/>
               <w:right w:val="none" w:sz="0" w:space="0" w:color="000000"/>
             </w:tcBorders>
-            <w:shd w:val="clear" w:color="auto" w:fill="EFEFEF"/>
+            <w:shd w:val="clear" w:color="auto" w:fill="FFFFFF"/>
             <w:tcMar>
               <w:top w:w="0" w:type="dxa"/>
               <w:bottom w:w="0" w:type="dxa"/>
@@ -4519,7 +4735,7 @@
               <w:left w:val="none" w:sz="0" w:space="0" w:color="000000"/>
               <w:right w:val="none" w:sz="0" w:space="0" w:color="000000"/>
             </w:tcBorders>
-            <w:shd w:val="clear" w:color="auto" w:fill="EFEFEF"/>
+            <w:shd w:val="clear" w:color="auto" w:fill="FFFFFF"/>
             <w:tcMar>
               <w:top w:w="0" w:type="dxa"/>
               <w:bottom w:w="0" w:type="dxa"/>
@@ -4564,7 +4780,7 @@
               <w:left w:val="none" w:sz="0" w:space="0" w:color="000000"/>
               <w:right w:val="none" w:sz="0" w:space="0" w:color="000000"/>
             </w:tcBorders>
-            <w:shd w:val="clear" w:color="auto" w:fill="EFEFEF"/>
+            <w:shd w:val="clear" w:color="auto" w:fill="FFFFFF"/>
             <w:tcMar>
               <w:top w:w="0" w:type="dxa"/>
               <w:bottom w:w="0" w:type="dxa"/>
@@ -4615,7 +4831,7 @@
               <w:left w:val="none" w:sz="0" w:space="0" w:color="000000"/>
               <w:right w:val="none" w:sz="0" w:space="0" w:color="000000"/>
             </w:tcBorders>
-            <w:shd w:val="clear" w:color="auto" w:fill="FFFFFF"/>
+            <w:shd w:val="clear" w:color="auto" w:fill="F1F1F1"/>
             <w:tcMar>
               <w:top w:w="0" w:type="dxa"/>
               <w:bottom w:w="0" w:type="dxa"/>
@@ -4660,7 +4876,7 @@
               <w:left w:val="none" w:sz="0" w:space="0" w:color="000000"/>
               <w:right w:val="none" w:sz="0" w:space="0" w:color="000000"/>
             </w:tcBorders>
-            <w:shd w:val="clear" w:color="auto" w:fill="FFFFFF"/>
+            <w:shd w:val="clear" w:color="auto" w:fill="F1F1F1"/>
             <w:tcMar>
               <w:top w:w="0" w:type="dxa"/>
               <w:bottom w:w="0" w:type="dxa"/>
@@ -4705,7 +4921,7 @@
               <w:left w:val="none" w:sz="0" w:space="0" w:color="000000"/>
               <w:right w:val="none" w:sz="0" w:space="0" w:color="000000"/>
             </w:tcBorders>
-            <w:shd w:val="clear" w:color="auto" w:fill="FFFFFF"/>
+            <w:shd w:val="clear" w:color="auto" w:fill="F1F1F1"/>
             <w:tcMar>
               <w:top w:w="0" w:type="dxa"/>
               <w:bottom w:w="0" w:type="dxa"/>
@@ -4750,7 +4966,7 @@
               <w:left w:val="none" w:sz="0" w:space="0" w:color="000000"/>
               <w:right w:val="none" w:sz="0" w:space="0" w:color="000000"/>
             </w:tcBorders>
-            <w:shd w:val="clear" w:color="auto" w:fill="FFFFFF"/>
+            <w:shd w:val="clear" w:color="auto" w:fill="F1F1F1"/>
             <w:tcMar>
               <w:top w:w="0" w:type="dxa"/>
               <w:bottom w:w="0" w:type="dxa"/>
@@ -4784,57 +5000,6 @@
                 <w:color w:val="000000"/>
               </w:rPr>
               <w:t xml:space="preserve">0.0 (NaN - NaN)</w:t>
-            </w:r>
-          </w:p>
-        </w:tc>
-      </w:tr>
-      <w:tr>
-        <w:trPr>
-          <w:trHeight w:val="360" w:hRule="auto"/>
-        </w:trPr>
-        footer1
-        <w:tc>
-          <w:tcPr>
-            <w:gridSpan w:val="4"/>
-            <w:tcBorders>
-              <w:bottom w:val="none" w:sz="0" w:space="0" w:color="FFFFFF"/>
-              <w:top w:val="none" w:sz="0" w:space="0" w:color="000000"/>
-              <w:left w:val="none" w:sz="0" w:space="0" w:color="FFFFFF"/>
-              <w:right w:val="none" w:sz="0" w:space="0" w:color="FFFFFF"/>
-            </w:tcBorders>
-            <w:shd w:val="clear" w:color="auto" w:fill="FFFFFF"/>
-            <w:tcMar>
-              <w:top w:w="0" w:type="dxa"/>
-              <w:bottom w:w="0" w:type="dxa"/>
-              <w:left w:w="0" w:type="dxa"/>
-              <w:right w:w="0" w:type="dxa"/>
-            </w:tcMar>
-            <w:vAlign w:val="center"/>
-          </w:tcPr>
-          <w:p>
-            <w:pPr>
-              <w:pStyle w:val="Normal"/>
-              <w:jc w:val="left"/>
-              <w:pBdr>
-                <w:bottom w:val="none" w:sz="0" w:space="0" w:color="000000"/>
-                <w:top w:val="none" w:sz="0" w:space="0" w:color="000000"/>
-                <w:left w:val="none" w:sz="0" w:space="0" w:color="000000"/>
-                <w:right w:val="none" w:sz="0" w:space="0" w:color="000000"/>
-              </w:pBdr>
-              <w:spacing w:after="100" w:before="100" w:line="240"/>
-              <w:ind w:left="100" w:right="100" w:firstLine="0" w:firstLineChars="0"/>
-            </w:pPr>
-            <w:r>
-              <w:rPr>
-                <w:rFonts w:ascii="Arial" w:hAnsi="Arial" w:eastAsia="Arial" w:cs="Arial"/>
-                <w:i w:val="false"/>
-                <w:b w:val="false"/>
-                <w:u w:val="none"/>
-                <w:sz w:val="22"/>
-                <w:szCs w:val="22"/>
-                <w:color w:val="000000"/>
-              </w:rPr>
-              <w:t xml:space="preserve"/>
             </w:r>
           </w:p>
         </w:tc>
@@ -4974,13 +5139,14 @@
         header3
         <w:tc>
           <w:tcPr>
-            <w:tcBorders>
-              <w:bottom w:val="none" w:sz="0" w:space="0" w:color="000000"/>
-              <w:top w:val="none" w:sz="0" w:space="0" w:color="000000"/>
-              <w:left w:val="none" w:sz="0" w:space="0" w:color="000000"/>
-              <w:right w:val="none" w:sz="0" w:space="0" w:color="000000"/>
-            </w:tcBorders>
-            <w:shd w:val="clear" w:color="auto" w:fill="CFCFCF"/>
+            <w:gridSpan w:val="4"/>
+            <w:tcBorders>
+              <w:bottom w:val="none" w:sz="0" w:space="0" w:color="000000"/>
+              <w:top w:val="none" w:sz="0" w:space="0" w:color="000000"/>
+              <w:left w:val="none" w:sz="0" w:space="0" w:color="000000"/>
+              <w:right w:val="none" w:sz="0" w:space="0" w:color="000000"/>
+            </w:tcBorders>
+            <w:shd w:val="clear" w:color="auto" w:fill="FFFFFF"/>
             <w:tcMar>
               <w:top w:w="0" w:type="dxa"/>
               <w:bottom w:w="0" w:type="dxa"/>
@@ -5013,6 +5179,111 @@
                 <w:szCs w:val="22"/>
                 <w:color w:val="000000"/>
               </w:rPr>
+              <w:t xml:space="preserve">aps_times_5cat_f</w:t>
+            </w:r>
+          </w:p>
+        </w:tc>
+      </w:tr>
+      <w:tr>
+        <w:trPr>
+          <w:trHeight w:val="360" w:hRule="auto"/>
+          <w:tblHeader/>
+        </w:trPr>
+        header4
+        <w:tc>
+          <w:tcPr>
+            <w:gridSpan w:val="4"/>
+            <w:tcBorders>
+              <w:bottom w:val="none" w:sz="0" w:space="0" w:color="000000"/>
+              <w:top w:val="none" w:sz="0" w:space="0" w:color="000000"/>
+              <w:left w:val="none" w:sz="0" w:space="0" w:color="000000"/>
+              <w:right w:val="none" w:sz="0" w:space="0" w:color="000000"/>
+            </w:tcBorders>
+            <w:shd w:val="clear" w:color="auto" w:fill="FFFFFF"/>
+            <w:tcMar>
+              <w:top w:w="0" w:type="dxa"/>
+              <w:bottom w:w="0" w:type="dxa"/>
+              <w:left w:w="0" w:type="dxa"/>
+              <w:right w:w="0" w:type="dxa"/>
+            </w:tcMar>
+            <w:vAlign w:val="center"/>
+          </w:tcPr>
+          <w:p>
+            <w:pPr>
+              <w:pStyle w:val="Normal"/>
+              <w:jc w:val="left"/>
+              <w:keepNext/>
+              <w:pBdr>
+                <w:bottom w:val="none" w:sz="0" w:space="0" w:color="000000"/>
+                <w:top w:val="none" w:sz="0" w:space="0" w:color="000000"/>
+                <w:left w:val="none" w:sz="0" w:space="0" w:color="000000"/>
+                <w:right w:val="none" w:sz="0" w:space="0" w:color="000000"/>
+              </w:pBdr>
+              <w:spacing w:after="100" w:before="100" w:line="240"/>
+              <w:ind w:left="100" w:right="100" w:firstLine="0" w:firstLineChars="0"/>
+            </w:pPr>
+            <w:r>
+              <w:rPr>
+                <w:rFonts w:ascii="Arial" w:hAnsi="Arial" w:eastAsia="Arial" w:cs="Arial"/>
+                <w:i w:val="false"/>
+                <w:b w:val="false"/>
+                <w:u w:val="none"/>
+                <w:sz w:val="22"/>
+                <w:szCs w:val="22"/>
+                <w:color w:val="000000"/>
+              </w:rPr>
+              <w:t xml:space="preserve">AI_2. How many times has this happened in your life?</w:t>
+            </w:r>
+          </w:p>
+        </w:tc>
+      </w:tr>
+      <w:tr>
+        <w:trPr>
+          <w:trHeight w:val="360" w:hRule="auto"/>
+          <w:tblHeader/>
+        </w:trPr>
+        header5
+        <w:tc>
+          <w:tcPr>
+            <w:tcBorders>
+              <w:bottom w:val="single" w:sz="8" w:space="0" w:color="000000"/>
+              <w:top w:val="none" w:sz="0" w:space="0" w:color="000000"/>
+              <w:left w:val="none" w:sz="0" w:space="0" w:color="000000"/>
+              <w:right w:val="none" w:sz="0" w:space="0" w:color="000000"/>
+            </w:tcBorders>
+            <w:shd w:val="clear" w:color="auto" w:fill="FFFFFF"/>
+            <w:tcMar>
+              <w:top w:w="0" w:type="dxa"/>
+              <w:bottom w:w="0" w:type="dxa"/>
+              <w:left w:w="0" w:type="dxa"/>
+              <w:right w:w="0" w:type="dxa"/>
+            </w:tcMar>
+            <w:vAlign w:val="center"/>
+          </w:tcPr>
+          <w:p>
+            <w:pPr>
+              <w:pStyle w:val="Normal"/>
+              <w:jc w:val="left"/>
+              <w:keepNext/>
+              <w:pBdr>
+                <w:bottom w:val="none" w:sz="0" w:space="0" w:color="000000"/>
+                <w:top w:val="none" w:sz="0" w:space="0" w:color="000000"/>
+                <w:left w:val="none" w:sz="0" w:space="0" w:color="000000"/>
+                <w:right w:val="none" w:sz="0" w:space="0" w:color="000000"/>
+              </w:pBdr>
+              <w:spacing w:after="100" w:before="100" w:line="240"/>
+              <w:ind w:left="100" w:right="100" w:firstLine="0" w:firstLineChars="0"/>
+            </w:pPr>
+            <w:r>
+              <w:rPr>
+                <w:rFonts w:ascii="Arial" w:hAnsi="Arial" w:eastAsia="Arial" w:cs="Arial"/>
+                <w:i w:val="false"/>
+                <w:b w:val="false"/>
+                <w:u w:val="none"/>
+                <w:sz w:val="22"/>
+                <w:szCs w:val="22"/>
+                <w:color w:val="000000"/>
+              </w:rPr>
               <w:t xml:space="preserve">Variable</w:t>
             </w:r>
           </w:p>
@@ -5020,39 +5291,39 @@
         <w:tc>
           <w:tcPr>
             <w:tcBorders>
-              <w:bottom w:val="none" w:sz="0" w:space="0" w:color="000000"/>
-              <w:top w:val="none" w:sz="0" w:space="0" w:color="000000"/>
-              <w:left w:val="none" w:sz="0" w:space="0" w:color="000000"/>
-              <w:right w:val="none" w:sz="0" w:space="0" w:color="000000"/>
-            </w:tcBorders>
-            <w:shd w:val="clear" w:color="auto" w:fill="CFCFCF"/>
-            <w:tcMar>
-              <w:top w:w="0" w:type="dxa"/>
-              <w:bottom w:w="0" w:type="dxa"/>
-              <w:left w:w="0" w:type="dxa"/>
-              <w:right w:w="0" w:type="dxa"/>
-            </w:tcMar>
-            <w:vAlign w:val="center"/>
-          </w:tcPr>
-          <w:p>
-            <w:pPr>
-              <w:pStyle w:val="Normal"/>
-              <w:jc w:val="left"/>
-              <w:keepNext/>
-              <w:pBdr>
-                <w:bottom w:val="none" w:sz="0" w:space="0" w:color="000000"/>
-                <w:top w:val="none" w:sz="0" w:space="0" w:color="000000"/>
-                <w:left w:val="none" w:sz="0" w:space="0" w:color="000000"/>
-                <w:right w:val="none" w:sz="0" w:space="0" w:color="000000"/>
-              </w:pBdr>
-              <w:spacing w:after="100" w:before="100" w:line="240"/>
-              <w:ind w:left="100" w:right="100" w:firstLine="0" w:firstLineChars="0"/>
-            </w:pPr>
-            <w:r>
-              <w:rPr>
-                <w:rFonts w:ascii="Arial" w:hAnsi="Arial" w:eastAsia="Arial" w:cs="Arial"/>
-                <w:i w:val="false"/>
-                <w:b w:val="true"/>
+              <w:bottom w:val="single" w:sz="8" w:space="0" w:color="000000"/>
+              <w:top w:val="none" w:sz="0" w:space="0" w:color="000000"/>
+              <w:left w:val="none" w:sz="0" w:space="0" w:color="000000"/>
+              <w:right w:val="none" w:sz="0" w:space="0" w:color="000000"/>
+            </w:tcBorders>
+            <w:shd w:val="clear" w:color="auto" w:fill="FFFFFF"/>
+            <w:tcMar>
+              <w:top w:w="0" w:type="dxa"/>
+              <w:bottom w:w="0" w:type="dxa"/>
+              <w:left w:w="0" w:type="dxa"/>
+              <w:right w:w="0" w:type="dxa"/>
+            </w:tcMar>
+            <w:vAlign w:val="center"/>
+          </w:tcPr>
+          <w:p>
+            <w:pPr>
+              <w:pStyle w:val="Normal"/>
+              <w:jc w:val="left"/>
+              <w:keepNext/>
+              <w:pBdr>
+                <w:bottom w:val="none" w:sz="0" w:space="0" w:color="000000"/>
+                <w:top w:val="none" w:sz="0" w:space="0" w:color="000000"/>
+                <w:left w:val="none" w:sz="0" w:space="0" w:color="000000"/>
+                <w:right w:val="none" w:sz="0" w:space="0" w:color="000000"/>
+              </w:pBdr>
+              <w:spacing w:after="100" w:before="100" w:line="240"/>
+              <w:ind w:left="100" w:right="100" w:firstLine="0" w:firstLineChars="0"/>
+            </w:pPr>
+            <w:r>
+              <w:rPr>
+                <w:rFonts w:ascii="Arial" w:hAnsi="Arial" w:eastAsia="Arial" w:cs="Arial"/>
+                <w:i w:val="false"/>
+                <w:b w:val="false"/>
                 <w:u w:val="none"/>
                 <w:sz w:val="22"/>
                 <w:szCs w:val="22"/>
@@ -5065,39 +5336,39 @@
         <w:tc>
           <w:tcPr>
             <w:tcBorders>
-              <w:bottom w:val="none" w:sz="0" w:space="0" w:color="000000"/>
-              <w:top w:val="none" w:sz="0" w:space="0" w:color="000000"/>
-              <w:left w:val="none" w:sz="0" w:space="0" w:color="000000"/>
-              <w:right w:val="none" w:sz="0" w:space="0" w:color="000000"/>
-            </w:tcBorders>
-            <w:shd w:val="clear" w:color="auto" w:fill="CFCFCF"/>
-            <w:tcMar>
-              <w:top w:w="0" w:type="dxa"/>
-              <w:bottom w:w="0" w:type="dxa"/>
-              <w:left w:w="0" w:type="dxa"/>
-              <w:right w:w="0" w:type="dxa"/>
-            </w:tcMar>
-            <w:vAlign w:val="center"/>
-          </w:tcPr>
-          <w:p>
-            <w:pPr>
-              <w:pStyle w:val="Normal"/>
-              <w:jc w:val="left"/>
-              <w:keepNext/>
-              <w:pBdr>
-                <w:bottom w:val="none" w:sz="0" w:space="0" w:color="000000"/>
-                <w:top w:val="none" w:sz="0" w:space="0" w:color="000000"/>
-                <w:left w:val="none" w:sz="0" w:space="0" w:color="000000"/>
-                <w:right w:val="none" w:sz="0" w:space="0" w:color="000000"/>
-              </w:pBdr>
-              <w:spacing w:after="100" w:before="100" w:line="240"/>
-              <w:ind w:left="100" w:right="100" w:firstLine="0" w:firstLineChars="0"/>
-            </w:pPr>
-            <w:r>
-              <w:rPr>
-                <w:rFonts w:ascii="Arial" w:hAnsi="Arial" w:eastAsia="Arial" w:cs="Arial"/>
-                <w:i w:val="false"/>
-                <w:b w:val="true"/>
+              <w:bottom w:val="single" w:sz="8" w:space="0" w:color="000000"/>
+              <w:top w:val="none" w:sz="0" w:space="0" w:color="000000"/>
+              <w:left w:val="none" w:sz="0" w:space="0" w:color="000000"/>
+              <w:right w:val="none" w:sz="0" w:space="0" w:color="000000"/>
+            </w:tcBorders>
+            <w:shd w:val="clear" w:color="auto" w:fill="FFFFFF"/>
+            <w:tcMar>
+              <w:top w:w="0" w:type="dxa"/>
+              <w:bottom w:w="0" w:type="dxa"/>
+              <w:left w:w="0" w:type="dxa"/>
+              <w:right w:w="0" w:type="dxa"/>
+            </w:tcMar>
+            <w:vAlign w:val="center"/>
+          </w:tcPr>
+          <w:p>
+            <w:pPr>
+              <w:pStyle w:val="Normal"/>
+              <w:jc w:val="left"/>
+              <w:keepNext/>
+              <w:pBdr>
+                <w:bottom w:val="none" w:sz="0" w:space="0" w:color="000000"/>
+                <w:top w:val="none" w:sz="0" w:space="0" w:color="000000"/>
+                <w:left w:val="none" w:sz="0" w:space="0" w:color="000000"/>
+                <w:right w:val="none" w:sz="0" w:space="0" w:color="000000"/>
+              </w:pBdr>
+              <w:spacing w:after="100" w:before="100" w:line="240"/>
+              <w:ind w:left="100" w:right="100" w:firstLine="0" w:firstLineChars="0"/>
+            </w:pPr>
+            <w:r>
+              <w:rPr>
+                <w:rFonts w:ascii="Arial" w:hAnsi="Arial" w:eastAsia="Arial" w:cs="Arial"/>
+                <w:i w:val="false"/>
+                <w:b w:val="false"/>
                 <w:u w:val="none"/>
                 <w:sz w:val="22"/>
                 <w:szCs w:val="22"/>
@@ -5110,39 +5381,39 @@
         <w:tc>
           <w:tcPr>
             <w:tcBorders>
-              <w:bottom w:val="none" w:sz="0" w:space="0" w:color="000000"/>
-              <w:top w:val="none" w:sz="0" w:space="0" w:color="000000"/>
-              <w:left w:val="none" w:sz="0" w:space="0" w:color="000000"/>
-              <w:right w:val="none" w:sz="0" w:space="0" w:color="000000"/>
-            </w:tcBorders>
-            <w:shd w:val="clear" w:color="auto" w:fill="CFCFCF"/>
-            <w:tcMar>
-              <w:top w:w="0" w:type="dxa"/>
-              <w:bottom w:w="0" w:type="dxa"/>
-              <w:left w:w="0" w:type="dxa"/>
-              <w:right w:w="0" w:type="dxa"/>
-            </w:tcMar>
-            <w:vAlign w:val="center"/>
-          </w:tcPr>
-          <w:p>
-            <w:pPr>
-              <w:pStyle w:val="Normal"/>
-              <w:jc w:val="left"/>
-              <w:keepNext/>
-              <w:pBdr>
-                <w:bottom w:val="none" w:sz="0" w:space="0" w:color="000000"/>
-                <w:top w:val="none" w:sz="0" w:space="0" w:color="000000"/>
-                <w:left w:val="none" w:sz="0" w:space="0" w:color="000000"/>
-                <w:right w:val="none" w:sz="0" w:space="0" w:color="000000"/>
-              </w:pBdr>
-              <w:spacing w:after="100" w:before="100" w:line="240"/>
-              <w:ind w:left="100" w:right="100" w:firstLine="0" w:firstLineChars="0"/>
-            </w:pPr>
-            <w:r>
-              <w:rPr>
-                <w:rFonts w:ascii="Arial" w:hAnsi="Arial" w:eastAsia="Arial" w:cs="Arial"/>
-                <w:i w:val="false"/>
-                <w:b w:val="true"/>
+              <w:bottom w:val="single" w:sz="8" w:space="0" w:color="000000"/>
+              <w:top w:val="none" w:sz="0" w:space="0" w:color="000000"/>
+              <w:left w:val="none" w:sz="0" w:space="0" w:color="000000"/>
+              <w:right w:val="none" w:sz="0" w:space="0" w:color="000000"/>
+            </w:tcBorders>
+            <w:shd w:val="clear" w:color="auto" w:fill="FFFFFF"/>
+            <w:tcMar>
+              <w:top w:w="0" w:type="dxa"/>
+              <w:bottom w:w="0" w:type="dxa"/>
+              <w:left w:w="0" w:type="dxa"/>
+              <w:right w:w="0" w:type="dxa"/>
+            </w:tcMar>
+            <w:vAlign w:val="center"/>
+          </w:tcPr>
+          <w:p>
+            <w:pPr>
+              <w:pStyle w:val="Normal"/>
+              <w:jc w:val="left"/>
+              <w:keepNext/>
+              <w:pBdr>
+                <w:bottom w:val="none" w:sz="0" w:space="0" w:color="000000"/>
+                <w:top w:val="none" w:sz="0" w:space="0" w:color="000000"/>
+                <w:left w:val="none" w:sz="0" w:space="0" w:color="000000"/>
+                <w:right w:val="none" w:sz="0" w:space="0" w:color="000000"/>
+              </w:pBdr>
+              <w:spacing w:after="100" w:before="100" w:line="240"/>
+              <w:ind w:left="100" w:right="100" w:firstLine="0" w:firstLineChars="0"/>
+            </w:pPr>
+            <w:r>
+              <w:rPr>
+                <w:rFonts w:ascii="Arial" w:hAnsi="Arial" w:eastAsia="Arial" w:cs="Arial"/>
+                <w:i w:val="false"/>
+                <w:b w:val="false"/>
                 <w:u w:val="none"/>
                 <w:sz w:val="22"/>
                 <w:szCs w:val="22"/>
@@ -5162,11 +5433,11 @@
           <w:tcPr>
             <w:tcBorders>
               <w:bottom w:val="none" w:sz="0" w:space="0" w:color="000000"/>
-              <w:top w:val="none" w:sz="0" w:space="0" w:color="000000"/>
-              <w:left w:val="none" w:sz="0" w:space="0" w:color="000000"/>
-              <w:right w:val="none" w:sz="0" w:space="0" w:color="000000"/>
-            </w:tcBorders>
-            <w:shd w:val="clear" w:color="auto" w:fill="EFEFEF"/>
+              <w:top w:val="single" w:sz="8" w:space="0" w:color="000000"/>
+              <w:left w:val="none" w:sz="0" w:space="0" w:color="000000"/>
+              <w:right w:val="none" w:sz="0" w:space="0" w:color="000000"/>
+            </w:tcBorders>
+            <w:shd w:val="clear" w:color="auto" w:fill="FFFFFF"/>
             <w:tcMar>
               <w:top w:w="0" w:type="dxa"/>
               <w:bottom w:w="0" w:type="dxa"/>
@@ -5207,11 +5478,11 @@
           <w:tcPr>
             <w:tcBorders>
               <w:bottom w:val="none" w:sz="0" w:space="0" w:color="000000"/>
-              <w:top w:val="none" w:sz="0" w:space="0" w:color="000000"/>
-              <w:left w:val="none" w:sz="0" w:space="0" w:color="000000"/>
-              <w:right w:val="none" w:sz="0" w:space="0" w:color="000000"/>
-            </w:tcBorders>
-            <w:shd w:val="clear" w:color="auto" w:fill="EFEFEF"/>
+              <w:top w:val="single" w:sz="8" w:space="0" w:color="000000"/>
+              <w:left w:val="none" w:sz="0" w:space="0" w:color="000000"/>
+              <w:right w:val="none" w:sz="0" w:space="0" w:color="000000"/>
+            </w:tcBorders>
+            <w:shd w:val="clear" w:color="auto" w:fill="FFFFFF"/>
             <w:tcMar>
               <w:top w:w="0" w:type="dxa"/>
               <w:bottom w:w="0" w:type="dxa"/>
@@ -5252,11 +5523,11 @@
           <w:tcPr>
             <w:tcBorders>
               <w:bottom w:val="none" w:sz="0" w:space="0" w:color="000000"/>
-              <w:top w:val="none" w:sz="0" w:space="0" w:color="000000"/>
-              <w:left w:val="none" w:sz="0" w:space="0" w:color="000000"/>
-              <w:right w:val="none" w:sz="0" w:space="0" w:color="000000"/>
-            </w:tcBorders>
-            <w:shd w:val="clear" w:color="auto" w:fill="EFEFEF"/>
+              <w:top w:val="single" w:sz="8" w:space="0" w:color="000000"/>
+              <w:left w:val="none" w:sz="0" w:space="0" w:color="000000"/>
+              <w:right w:val="none" w:sz="0" w:space="0" w:color="000000"/>
+            </w:tcBorders>
+            <w:shd w:val="clear" w:color="auto" w:fill="FFFFFF"/>
             <w:tcMar>
               <w:top w:w="0" w:type="dxa"/>
               <w:bottom w:w="0" w:type="dxa"/>
@@ -5297,11 +5568,11 @@
           <w:tcPr>
             <w:tcBorders>
               <w:bottom w:val="none" w:sz="0" w:space="0" w:color="000000"/>
-              <w:top w:val="none" w:sz="0" w:space="0" w:color="000000"/>
-              <w:left w:val="none" w:sz="0" w:space="0" w:color="000000"/>
-              <w:right w:val="none" w:sz="0" w:space="0" w:color="000000"/>
-            </w:tcBorders>
-            <w:shd w:val="clear" w:color="auto" w:fill="EFEFEF"/>
+              <w:top w:val="single" w:sz="8" w:space="0" w:color="000000"/>
+              <w:left w:val="none" w:sz="0" w:space="0" w:color="000000"/>
+              <w:right w:val="none" w:sz="0" w:space="0" w:color="000000"/>
+            </w:tcBorders>
+            <w:shd w:val="clear" w:color="auto" w:fill="FFFFFF"/>
             <w:tcMar>
               <w:top w:w="0" w:type="dxa"/>
               <w:bottom w:w="0" w:type="dxa"/>
@@ -5352,7 +5623,7 @@
               <w:left w:val="none" w:sz="0" w:space="0" w:color="000000"/>
               <w:right w:val="none" w:sz="0" w:space="0" w:color="000000"/>
             </w:tcBorders>
-            <w:shd w:val="clear" w:color="auto" w:fill="FFFFFF"/>
+            <w:shd w:val="clear" w:color="auto" w:fill="F1F1F1"/>
             <w:tcMar>
               <w:top w:w="0" w:type="dxa"/>
               <w:bottom w:w="0" w:type="dxa"/>
@@ -5397,7 +5668,7 @@
               <w:left w:val="none" w:sz="0" w:space="0" w:color="000000"/>
               <w:right w:val="none" w:sz="0" w:space="0" w:color="000000"/>
             </w:tcBorders>
-            <w:shd w:val="clear" w:color="auto" w:fill="FFFFFF"/>
+            <w:shd w:val="clear" w:color="auto" w:fill="F1F1F1"/>
             <w:tcMar>
               <w:top w:w="0" w:type="dxa"/>
               <w:bottom w:w="0" w:type="dxa"/>
@@ -5442,7 +5713,7 @@
               <w:left w:val="none" w:sz="0" w:space="0" w:color="000000"/>
               <w:right w:val="none" w:sz="0" w:space="0" w:color="000000"/>
             </w:tcBorders>
-            <w:shd w:val="clear" w:color="auto" w:fill="FFFFFF"/>
+            <w:shd w:val="clear" w:color="auto" w:fill="F1F1F1"/>
             <w:tcMar>
               <w:top w:w="0" w:type="dxa"/>
               <w:bottom w:w="0" w:type="dxa"/>
@@ -5487,7 +5758,7 @@
               <w:left w:val="none" w:sz="0" w:space="0" w:color="000000"/>
               <w:right w:val="none" w:sz="0" w:space="0" w:color="000000"/>
             </w:tcBorders>
-            <w:shd w:val="clear" w:color="auto" w:fill="FFFFFF"/>
+            <w:shd w:val="clear" w:color="auto" w:fill="F1F1F1"/>
             <w:tcMar>
               <w:top w:w="0" w:type="dxa"/>
               <w:bottom w:w="0" w:type="dxa"/>
@@ -5538,7 +5809,7 @@
               <w:left w:val="none" w:sz="0" w:space="0" w:color="000000"/>
               <w:right w:val="none" w:sz="0" w:space="0" w:color="000000"/>
             </w:tcBorders>
-            <w:shd w:val="clear" w:color="auto" w:fill="EFEFEF"/>
+            <w:shd w:val="clear" w:color="auto" w:fill="FFFFFF"/>
             <w:tcMar>
               <w:top w:w="0" w:type="dxa"/>
               <w:bottom w:w="0" w:type="dxa"/>
@@ -5583,7 +5854,7 @@
               <w:left w:val="none" w:sz="0" w:space="0" w:color="000000"/>
               <w:right w:val="none" w:sz="0" w:space="0" w:color="000000"/>
             </w:tcBorders>
-            <w:shd w:val="clear" w:color="auto" w:fill="EFEFEF"/>
+            <w:shd w:val="clear" w:color="auto" w:fill="FFFFFF"/>
             <w:tcMar>
               <w:top w:w="0" w:type="dxa"/>
               <w:bottom w:w="0" w:type="dxa"/>
@@ -5628,7 +5899,7 @@
               <w:left w:val="none" w:sz="0" w:space="0" w:color="000000"/>
               <w:right w:val="none" w:sz="0" w:space="0" w:color="000000"/>
             </w:tcBorders>
-            <w:shd w:val="clear" w:color="auto" w:fill="EFEFEF"/>
+            <w:shd w:val="clear" w:color="auto" w:fill="FFFFFF"/>
             <w:tcMar>
               <w:top w:w="0" w:type="dxa"/>
               <w:bottom w:w="0" w:type="dxa"/>
@@ -5673,7 +5944,7 @@
               <w:left w:val="none" w:sz="0" w:space="0" w:color="000000"/>
               <w:right w:val="none" w:sz="0" w:space="0" w:color="000000"/>
             </w:tcBorders>
-            <w:shd w:val="clear" w:color="auto" w:fill="EFEFEF"/>
+            <w:shd w:val="clear" w:color="auto" w:fill="FFFFFF"/>
             <w:tcMar>
               <w:top w:w="0" w:type="dxa"/>
               <w:bottom w:w="0" w:type="dxa"/>
@@ -5724,7 +5995,7 @@
               <w:left w:val="none" w:sz="0" w:space="0" w:color="000000"/>
               <w:right w:val="none" w:sz="0" w:space="0" w:color="000000"/>
             </w:tcBorders>
-            <w:shd w:val="clear" w:color="auto" w:fill="FFFFFF"/>
+            <w:shd w:val="clear" w:color="auto" w:fill="F1F1F1"/>
             <w:tcMar>
               <w:top w:w="0" w:type="dxa"/>
               <w:bottom w:w="0" w:type="dxa"/>
@@ -5769,7 +6040,7 @@
               <w:left w:val="none" w:sz="0" w:space="0" w:color="000000"/>
               <w:right w:val="none" w:sz="0" w:space="0" w:color="000000"/>
             </w:tcBorders>
-            <w:shd w:val="clear" w:color="auto" w:fill="FFFFFF"/>
+            <w:shd w:val="clear" w:color="auto" w:fill="F1F1F1"/>
             <w:tcMar>
               <w:top w:w="0" w:type="dxa"/>
               <w:bottom w:w="0" w:type="dxa"/>
@@ -5814,7 +6085,7 @@
               <w:left w:val="none" w:sz="0" w:space="0" w:color="000000"/>
               <w:right w:val="none" w:sz="0" w:space="0" w:color="000000"/>
             </w:tcBorders>
-            <w:shd w:val="clear" w:color="auto" w:fill="FFFFFF"/>
+            <w:shd w:val="clear" w:color="auto" w:fill="F1F1F1"/>
             <w:tcMar>
               <w:top w:w="0" w:type="dxa"/>
               <w:bottom w:w="0" w:type="dxa"/>
@@ -5859,7 +6130,7 @@
               <w:left w:val="none" w:sz="0" w:space="0" w:color="000000"/>
               <w:right w:val="none" w:sz="0" w:space="0" w:color="000000"/>
             </w:tcBorders>
-            <w:shd w:val="clear" w:color="auto" w:fill="FFFFFF"/>
+            <w:shd w:val="clear" w:color="auto" w:fill="F1F1F1"/>
             <w:tcMar>
               <w:top w:w="0" w:type="dxa"/>
               <w:bottom w:w="0" w:type="dxa"/>
@@ -5910,7 +6181,7 @@
               <w:left w:val="none" w:sz="0" w:space="0" w:color="000000"/>
               <w:right w:val="none" w:sz="0" w:space="0" w:color="000000"/>
             </w:tcBorders>
-            <w:shd w:val="clear" w:color="auto" w:fill="EFEFEF"/>
+            <w:shd w:val="clear" w:color="auto" w:fill="FFFFFF"/>
             <w:tcMar>
               <w:top w:w="0" w:type="dxa"/>
               <w:bottom w:w="0" w:type="dxa"/>
@@ -5955,7 +6226,7 @@
               <w:left w:val="none" w:sz="0" w:space="0" w:color="000000"/>
               <w:right w:val="none" w:sz="0" w:space="0" w:color="000000"/>
             </w:tcBorders>
-            <w:shd w:val="clear" w:color="auto" w:fill="EFEFEF"/>
+            <w:shd w:val="clear" w:color="auto" w:fill="FFFFFF"/>
             <w:tcMar>
               <w:top w:w="0" w:type="dxa"/>
               <w:bottom w:w="0" w:type="dxa"/>
@@ -6000,7 +6271,7 @@
               <w:left w:val="none" w:sz="0" w:space="0" w:color="000000"/>
               <w:right w:val="none" w:sz="0" w:space="0" w:color="000000"/>
             </w:tcBorders>
-            <w:shd w:val="clear" w:color="auto" w:fill="EFEFEF"/>
+            <w:shd w:val="clear" w:color="auto" w:fill="FFFFFF"/>
             <w:tcMar>
               <w:top w:w="0" w:type="dxa"/>
               <w:bottom w:w="0" w:type="dxa"/>
@@ -6045,7 +6316,7 @@
               <w:left w:val="none" w:sz="0" w:space="0" w:color="000000"/>
               <w:right w:val="none" w:sz="0" w:space="0" w:color="000000"/>
             </w:tcBorders>
-            <w:shd w:val="clear" w:color="auto" w:fill="EFEFEF"/>
+            <w:shd w:val="clear" w:color="auto" w:fill="FFFFFF"/>
             <w:tcMar>
               <w:top w:w="0" w:type="dxa"/>
               <w:bottom w:w="0" w:type="dxa"/>
@@ -6079,57 +6350,6 @@
                 <w:color w:val="000000"/>
               </w:rPr>
               <w:t xml:space="preserve">0.0 (NaN - NaN)</w:t>
-            </w:r>
-          </w:p>
-        </w:tc>
-      </w:tr>
-      <w:tr>
-        <w:trPr>
-          <w:trHeight w:val="360" w:hRule="auto"/>
-        </w:trPr>
-        footer1
-        <w:tc>
-          <w:tcPr>
-            <w:gridSpan w:val="4"/>
-            <w:tcBorders>
-              <w:bottom w:val="none" w:sz="0" w:space="0" w:color="FFFFFF"/>
-              <w:top w:val="none" w:sz="0" w:space="0" w:color="000000"/>
-              <w:left w:val="none" w:sz="0" w:space="0" w:color="FFFFFF"/>
-              <w:right w:val="none" w:sz="0" w:space="0" w:color="FFFFFF"/>
-            </w:tcBorders>
-            <w:shd w:val="clear" w:color="auto" w:fill="FFFFFF"/>
-            <w:tcMar>
-              <w:top w:w="0" w:type="dxa"/>
-              <w:bottom w:w="0" w:type="dxa"/>
-              <w:left w:w="0" w:type="dxa"/>
-              <w:right w:w="0" w:type="dxa"/>
-            </w:tcMar>
-            <w:vAlign w:val="center"/>
-          </w:tcPr>
-          <w:p>
-            <w:pPr>
-              <w:pStyle w:val="Normal"/>
-              <w:jc w:val="left"/>
-              <w:pBdr>
-                <w:bottom w:val="none" w:sz="0" w:space="0" w:color="000000"/>
-                <w:top w:val="none" w:sz="0" w:space="0" w:color="000000"/>
-                <w:left w:val="none" w:sz="0" w:space="0" w:color="000000"/>
-                <w:right w:val="none" w:sz="0" w:space="0" w:color="000000"/>
-              </w:pBdr>
-              <w:spacing w:after="100" w:before="100" w:line="240"/>
-              <w:ind w:left="100" w:right="100" w:firstLine="0" w:firstLineChars="0"/>
-            </w:pPr>
-            <w:r>
-              <w:rPr>
-                <w:rFonts w:ascii="Arial" w:hAnsi="Arial" w:eastAsia="Arial" w:cs="Arial"/>
-                <w:i w:val="false"/>
-                <w:b w:val="false"/>
-                <w:u w:val="none"/>
-                <w:sz w:val="22"/>
-                <w:szCs w:val="22"/>
-                <w:color w:val="000000"/>
-              </w:rPr>
-              <w:t xml:space="preserve"/>
             </w:r>
           </w:p>
         </w:tc>

</xml_diff>

<commit_message>
Fix variable description errors and adjust table width
</commit_message>
<xml_diff>
--- a/sections/aps_investigations_tables.docx
+++ b/sections/aps_investigations_tables.docx
@@ -40,10 +40,10 @@
         <w:tblLook w:firstRow="1" w:lastRow="0" w:firstColumn="0" w:lastColumn="0" w:noHBand="0" w:noVBand="1"/>
       </w:tblPr>
       <w:tblGrid>
+        <w:gridCol w:w="3312"/>
         <w:gridCol w:w="2448"/>
-        <w:gridCol w:w="2448"/>
-        <w:gridCol w:w="2448"/>
-        <w:gridCol w:w="2448"/>
+        <w:gridCol w:w="1152"/>
+        <w:gridCol w:w="2880"/>
       </w:tblGrid>
       <w:tr>
         <w:trPr>
@@ -157,112 +157,6 @@
           <w:tblHeader/>
         </w:trPr>
         header3
-        <w:tc>
-          <w:tcPr>
-            <w:gridSpan w:val="4"/>
-            <w:tcBorders>
-              <w:bottom w:val="none" w:sz="0" w:space="0" w:color="000000"/>
-              <w:top w:val="none" w:sz="0" w:space="0" w:color="000000"/>
-              <w:left w:val="none" w:sz="0" w:space="0" w:color="000000"/>
-              <w:right w:val="none" w:sz="0" w:space="0" w:color="000000"/>
-            </w:tcBorders>
-            <w:shd w:val="clear" w:color="auto" w:fill="FFFFFF"/>
-            <w:tcMar>
-              <w:top w:w="0" w:type="dxa"/>
-              <w:bottom w:w="0" w:type="dxa"/>
-              <w:left w:w="0" w:type="dxa"/>
-              <w:right w:w="0" w:type="dxa"/>
-            </w:tcMar>
-            <w:vAlign w:val="center"/>
-          </w:tcPr>
-          <w:p>
-            <w:pPr>
-              <w:pStyle w:val="Normal"/>
-              <w:jc w:val="left"/>
-              <w:keepNext/>
-              <w:pBdr>
-                <w:bottom w:val="none" w:sz="0" w:space="0" w:color="000000"/>
-                <w:top w:val="none" w:sz="0" w:space="0" w:color="000000"/>
-                <w:left w:val="none" w:sz="0" w:space="0" w:color="000000"/>
-                <w:right w:val="none" w:sz="0" w:space="0" w:color="000000"/>
-              </w:pBdr>
-              <w:spacing w:after="100" w:before="100" w:line="240"/>
-              <w:ind w:left="100" w:right="100" w:firstLine="0" w:firstLineChars="0"/>
-            </w:pPr>
-            <w:r>
-              <w:rPr>
-                <w:rFonts w:ascii="Arial" w:hAnsi="Arial" w:eastAsia="Arial" w:cs="Arial"/>
-                <w:i w:val="false"/>
-                <w:b w:val="true"/>
-                <w:u w:val="none"/>
-                <w:sz w:val="22"/>
-                <w:szCs w:val="22"/>
-                <w:color w:val="000000"/>
-              </w:rPr>
-              <w:t xml:space="preserve">aps_first_8cat_f</w:t>
-            </w:r>
-          </w:p>
-        </w:tc>
-      </w:tr>
-      <w:tr>
-        <w:trPr>
-          <w:trHeight w:val="360" w:hRule="auto"/>
-          <w:tblHeader/>
-        </w:trPr>
-        header4
-        <w:tc>
-          <w:tcPr>
-            <w:gridSpan w:val="4"/>
-            <w:tcBorders>
-              <w:bottom w:val="none" w:sz="0" w:space="0" w:color="000000"/>
-              <w:top w:val="none" w:sz="0" w:space="0" w:color="000000"/>
-              <w:left w:val="none" w:sz="0" w:space="0" w:color="000000"/>
-              <w:right w:val="none" w:sz="0" w:space="0" w:color="000000"/>
-            </w:tcBorders>
-            <w:shd w:val="clear" w:color="auto" w:fill="FFFFFF"/>
-            <w:tcMar>
-              <w:top w:w="0" w:type="dxa"/>
-              <w:bottom w:w="0" w:type="dxa"/>
-              <w:left w:w="0" w:type="dxa"/>
-              <w:right w:w="0" w:type="dxa"/>
-            </w:tcMar>
-            <w:vAlign w:val="center"/>
-          </w:tcPr>
-          <w:p>
-            <w:pPr>
-              <w:pStyle w:val="Normal"/>
-              <w:jc w:val="left"/>
-              <w:keepNext/>
-              <w:pBdr>
-                <w:bottom w:val="none" w:sz="0" w:space="0" w:color="000000"/>
-                <w:top w:val="none" w:sz="0" w:space="0" w:color="000000"/>
-                <w:left w:val="none" w:sz="0" w:space="0" w:color="000000"/>
-                <w:right w:val="none" w:sz="0" w:space="0" w:color="000000"/>
-              </w:pBdr>
-              <w:spacing w:after="100" w:before="100" w:line="240"/>
-              <w:ind w:left="100" w:right="100" w:firstLine="0" w:firstLineChars="0"/>
-            </w:pPr>
-            <w:r>
-              <w:rPr>
-                <w:rFonts w:ascii="Arial" w:hAnsi="Arial" w:eastAsia="Arial" w:cs="Arial"/>
-                <w:i w:val="false"/>
-                <w:b w:val="false"/>
-                <w:u w:val="none"/>
-                <w:sz w:val="22"/>
-                <w:szCs w:val="22"/>
-                <w:color w:val="000000"/>
-              </w:rPr>
-              <w:t xml:space="preserve">AI_3. When was the first time APS attempted to do an investigation?</w:t>
-            </w:r>
-          </w:p>
-        </w:tc>
-      </w:tr>
-      <w:tr>
-        <w:trPr>
-          <w:trHeight w:val="360" w:hRule="auto"/>
-          <w:tblHeader/>
-        </w:trPr>
-        header5
         <w:tc>
           <w:tcPr>
             <w:tcBorders>
@@ -1948,10 +1842,10 @@
         <w:tblLook w:firstRow="1" w:lastRow="0" w:firstColumn="0" w:lastColumn="0" w:noHBand="0" w:noVBand="1"/>
       </w:tblPr>
       <w:tblGrid>
+        <w:gridCol w:w="3312"/>
         <w:gridCol w:w="2448"/>
-        <w:gridCol w:w="2448"/>
-        <w:gridCol w:w="2448"/>
-        <w:gridCol w:w="2448"/>
+        <w:gridCol w:w="1152"/>
+        <w:gridCol w:w="2880"/>
       </w:tblGrid>
       <w:tr>
         <w:trPr>
@@ -2065,112 +1959,6 @@
           <w:tblHeader/>
         </w:trPr>
         header3
-        <w:tc>
-          <w:tcPr>
-            <w:gridSpan w:val="4"/>
-            <w:tcBorders>
-              <w:bottom w:val="none" w:sz="0" w:space="0" w:color="000000"/>
-              <w:top w:val="none" w:sz="0" w:space="0" w:color="000000"/>
-              <w:left w:val="none" w:sz="0" w:space="0" w:color="000000"/>
-              <w:right w:val="none" w:sz="0" w:space="0" w:color="000000"/>
-            </w:tcBorders>
-            <w:shd w:val="clear" w:color="auto" w:fill="FFFFFF"/>
-            <w:tcMar>
-              <w:top w:w="0" w:type="dxa"/>
-              <w:bottom w:w="0" w:type="dxa"/>
-              <w:left w:w="0" w:type="dxa"/>
-              <w:right w:w="0" w:type="dxa"/>
-            </w:tcMar>
-            <w:vAlign w:val="center"/>
-          </w:tcPr>
-          <w:p>
-            <w:pPr>
-              <w:pStyle w:val="Normal"/>
-              <w:jc w:val="left"/>
-              <w:keepNext/>
-              <w:pBdr>
-                <w:bottom w:val="none" w:sz="0" w:space="0" w:color="000000"/>
-                <w:top w:val="none" w:sz="0" w:space="0" w:color="000000"/>
-                <w:left w:val="none" w:sz="0" w:space="0" w:color="000000"/>
-                <w:right w:val="none" w:sz="0" w:space="0" w:color="000000"/>
-              </w:pBdr>
-              <w:spacing w:after="100" w:before="100" w:line="240"/>
-              <w:ind w:left="100" w:right="100" w:firstLine="0" w:firstLineChars="0"/>
-            </w:pPr>
-            <w:r>
-              <w:rPr>
-                <w:rFonts w:ascii="Arial" w:hAnsi="Arial" w:eastAsia="Arial" w:cs="Arial"/>
-                <w:i w:val="false"/>
-                <w:b w:val="true"/>
-                <w:u w:val="none"/>
-                <w:sz w:val="22"/>
-                <w:szCs w:val="22"/>
-                <w:color w:val="000000"/>
-              </w:rPr>
-              <w:t xml:space="preserve">aps_recent_8cat_f</w:t>
-            </w:r>
-          </w:p>
-        </w:tc>
-      </w:tr>
-      <w:tr>
-        <w:trPr>
-          <w:trHeight w:val="360" w:hRule="auto"/>
-          <w:tblHeader/>
-        </w:trPr>
-        header4
-        <w:tc>
-          <w:tcPr>
-            <w:gridSpan w:val="4"/>
-            <w:tcBorders>
-              <w:bottom w:val="none" w:sz="0" w:space="0" w:color="000000"/>
-              <w:top w:val="none" w:sz="0" w:space="0" w:color="000000"/>
-              <w:left w:val="none" w:sz="0" w:space="0" w:color="000000"/>
-              <w:right w:val="none" w:sz="0" w:space="0" w:color="000000"/>
-            </w:tcBorders>
-            <w:shd w:val="clear" w:color="auto" w:fill="FFFFFF"/>
-            <w:tcMar>
-              <w:top w:w="0" w:type="dxa"/>
-              <w:bottom w:w="0" w:type="dxa"/>
-              <w:left w:w="0" w:type="dxa"/>
-              <w:right w:w="0" w:type="dxa"/>
-            </w:tcMar>
-            <w:vAlign w:val="center"/>
-          </w:tcPr>
-          <w:p>
-            <w:pPr>
-              <w:pStyle w:val="Normal"/>
-              <w:jc w:val="left"/>
-              <w:keepNext/>
-              <w:pBdr>
-                <w:bottom w:val="none" w:sz="0" w:space="0" w:color="000000"/>
-                <w:top w:val="none" w:sz="0" w:space="0" w:color="000000"/>
-                <w:left w:val="none" w:sz="0" w:space="0" w:color="000000"/>
-                <w:right w:val="none" w:sz="0" w:space="0" w:color="000000"/>
-              </w:pBdr>
-              <w:spacing w:after="100" w:before="100" w:line="240"/>
-              <w:ind w:left="100" w:right="100" w:firstLine="0" w:firstLineChars="0"/>
-            </w:pPr>
-            <w:r>
-              <w:rPr>
-                <w:rFonts w:ascii="Arial" w:hAnsi="Arial" w:eastAsia="Arial" w:cs="Arial"/>
-                <w:i w:val="false"/>
-                <w:b w:val="false"/>
-                <w:u w:val="none"/>
-                <w:sz w:val="22"/>
-                <w:szCs w:val="22"/>
-                <w:color w:val="000000"/>
-              </w:rPr>
-              <w:t xml:space="preserve">AI_4. When was the most recent time APS attempted to do an investigation?</w:t>
-            </w:r>
-          </w:p>
-        </w:tc>
-      </w:tr>
-      <w:tr>
-        <w:trPr>
-          <w:trHeight w:val="360" w:hRule="auto"/>
-          <w:tblHeader/>
-        </w:trPr>
-        header5
         <w:tc>
           <w:tcPr>
             <w:tcBorders>
@@ -3856,10 +3644,10 @@
         <w:tblLook w:firstRow="1" w:lastRow="0" w:firstColumn="0" w:lastColumn="0" w:noHBand="0" w:noVBand="1"/>
       </w:tblPr>
       <w:tblGrid>
+        <w:gridCol w:w="3312"/>
         <w:gridCol w:w="2448"/>
-        <w:gridCol w:w="2448"/>
-        <w:gridCol w:w="2448"/>
-        <w:gridCol w:w="2448"/>
+        <w:gridCol w:w="1152"/>
+        <w:gridCol w:w="2880"/>
       </w:tblGrid>
       <w:tr>
         <w:trPr>
@@ -3973,112 +3761,6 @@
           <w:tblHeader/>
         </w:trPr>
         header3
-        <w:tc>
-          <w:tcPr>
-            <w:gridSpan w:val="4"/>
-            <w:tcBorders>
-              <w:bottom w:val="none" w:sz="0" w:space="0" w:color="000000"/>
-              <w:top w:val="none" w:sz="0" w:space="0" w:color="000000"/>
-              <w:left w:val="none" w:sz="0" w:space="0" w:color="000000"/>
-              <w:right w:val="none" w:sz="0" w:space="0" w:color="000000"/>
-            </w:tcBorders>
-            <w:shd w:val="clear" w:color="auto" w:fill="FFFFFF"/>
-            <w:tcMar>
-              <w:top w:w="0" w:type="dxa"/>
-              <w:bottom w:w="0" w:type="dxa"/>
-              <w:left w:w="0" w:type="dxa"/>
-              <w:right w:w="0" w:type="dxa"/>
-            </w:tcMar>
-            <w:vAlign w:val="center"/>
-          </w:tcPr>
-          <w:p>
-            <w:pPr>
-              <w:pStyle w:val="Normal"/>
-              <w:jc w:val="left"/>
-              <w:keepNext/>
-              <w:pBdr>
-                <w:bottom w:val="none" w:sz="0" w:space="0" w:color="000000"/>
-                <w:top w:val="none" w:sz="0" w:space="0" w:color="000000"/>
-                <w:left w:val="none" w:sz="0" w:space="0" w:color="000000"/>
-                <w:right w:val="none" w:sz="0" w:space="0" w:color="000000"/>
-              </w:pBdr>
-              <w:spacing w:after="100" w:before="100" w:line="240"/>
-              <w:ind w:left="100" w:right="100" w:firstLine="0" w:firstLineChars="0"/>
-            </w:pPr>
-            <w:r>
-              <w:rPr>
-                <w:rFonts w:ascii="Arial" w:hAnsi="Arial" w:eastAsia="Arial" w:cs="Arial"/>
-                <w:i w:val="false"/>
-                <w:b w:val="true"/>
-                <w:u w:val="none"/>
-                <w:sz w:val="22"/>
-                <w:szCs w:val="22"/>
-                <w:color w:val="000000"/>
-              </w:rPr>
-              <w:t xml:space="preserve">aps_report_4cat_f</w:t>
-            </w:r>
-          </w:p>
-        </w:tc>
-      </w:tr>
-      <w:tr>
-        <w:trPr>
-          <w:trHeight w:val="360" w:hRule="auto"/>
-          <w:tblHeader/>
-        </w:trPr>
-        header4
-        <w:tc>
-          <w:tcPr>
-            <w:gridSpan w:val="4"/>
-            <w:tcBorders>
-              <w:bottom w:val="none" w:sz="0" w:space="0" w:color="000000"/>
-              <w:top w:val="none" w:sz="0" w:space="0" w:color="000000"/>
-              <w:left w:val="none" w:sz="0" w:space="0" w:color="000000"/>
-              <w:right w:val="none" w:sz="0" w:space="0" w:color="000000"/>
-            </w:tcBorders>
-            <w:shd w:val="clear" w:color="auto" w:fill="FFFFFF"/>
-            <w:tcMar>
-              <w:top w:w="0" w:type="dxa"/>
-              <w:bottom w:w="0" w:type="dxa"/>
-              <w:left w:w="0" w:type="dxa"/>
-              <w:right w:w="0" w:type="dxa"/>
-            </w:tcMar>
-            <w:vAlign w:val="center"/>
-          </w:tcPr>
-          <w:p>
-            <w:pPr>
-              <w:pStyle w:val="Normal"/>
-              <w:jc w:val="left"/>
-              <w:keepNext/>
-              <w:pBdr>
-                <w:bottom w:val="none" w:sz="0" w:space="0" w:color="000000"/>
-                <w:top w:val="none" w:sz="0" w:space="0" w:color="000000"/>
-                <w:left w:val="none" w:sz="0" w:space="0" w:color="000000"/>
-                <w:right w:val="none" w:sz="0" w:space="0" w:color="000000"/>
-              </w:pBdr>
-              <w:spacing w:after="100" w:before="100" w:line="240"/>
-              <w:ind w:left="100" w:right="100" w:firstLine="0" w:firstLineChars="0"/>
-            </w:pPr>
-            <w:r>
-              <w:rPr>
-                <w:rFonts w:ascii="Arial" w:hAnsi="Arial" w:eastAsia="Arial" w:cs="Arial"/>
-                <w:i w:val="false"/>
-                <w:b w:val="false"/>
-                <w:u w:val="none"/>
-                <w:sz w:val="22"/>
-                <w:szCs w:val="22"/>
-                <w:color w:val="000000"/>
-              </w:rPr>
-              <w:t xml:space="preserve">AI_1. Has anyone from Adult Protective Services ever attempted to investigate whether or not you were living with elder abuse or neglect?</w:t>
-            </w:r>
-          </w:p>
-        </w:tc>
-      </w:tr>
-      <w:tr>
-        <w:trPr>
-          <w:trHeight w:val="360" w:hRule="auto"/>
-          <w:tblHeader/>
-        </w:trPr>
-        header5
         <w:tc>
           <w:tcPr>
             <w:tcBorders>
@@ -5020,10 +4702,10 @@
         <w:tblLook w:firstRow="1" w:lastRow="0" w:firstColumn="0" w:lastColumn="0" w:noHBand="0" w:noVBand="1"/>
       </w:tblPr>
       <w:tblGrid>
+        <w:gridCol w:w="3312"/>
         <w:gridCol w:w="2448"/>
-        <w:gridCol w:w="2448"/>
-        <w:gridCol w:w="2448"/>
-        <w:gridCol w:w="2448"/>
+        <w:gridCol w:w="1152"/>
+        <w:gridCol w:w="2880"/>
       </w:tblGrid>
       <w:tr>
         <w:trPr>
@@ -5137,112 +4819,6 @@
           <w:tblHeader/>
         </w:trPr>
         header3
-        <w:tc>
-          <w:tcPr>
-            <w:gridSpan w:val="4"/>
-            <w:tcBorders>
-              <w:bottom w:val="none" w:sz="0" w:space="0" w:color="000000"/>
-              <w:top w:val="none" w:sz="0" w:space="0" w:color="000000"/>
-              <w:left w:val="none" w:sz="0" w:space="0" w:color="000000"/>
-              <w:right w:val="none" w:sz="0" w:space="0" w:color="000000"/>
-            </w:tcBorders>
-            <w:shd w:val="clear" w:color="auto" w:fill="FFFFFF"/>
-            <w:tcMar>
-              <w:top w:w="0" w:type="dxa"/>
-              <w:bottom w:w="0" w:type="dxa"/>
-              <w:left w:w="0" w:type="dxa"/>
-              <w:right w:w="0" w:type="dxa"/>
-            </w:tcMar>
-            <w:vAlign w:val="center"/>
-          </w:tcPr>
-          <w:p>
-            <w:pPr>
-              <w:pStyle w:val="Normal"/>
-              <w:jc w:val="left"/>
-              <w:keepNext/>
-              <w:pBdr>
-                <w:bottom w:val="none" w:sz="0" w:space="0" w:color="000000"/>
-                <w:top w:val="none" w:sz="0" w:space="0" w:color="000000"/>
-                <w:left w:val="none" w:sz="0" w:space="0" w:color="000000"/>
-                <w:right w:val="none" w:sz="0" w:space="0" w:color="000000"/>
-              </w:pBdr>
-              <w:spacing w:after="100" w:before="100" w:line="240"/>
-              <w:ind w:left="100" w:right="100" w:firstLine="0" w:firstLineChars="0"/>
-            </w:pPr>
-            <w:r>
-              <w:rPr>
-                <w:rFonts w:ascii="Arial" w:hAnsi="Arial" w:eastAsia="Arial" w:cs="Arial"/>
-                <w:i w:val="false"/>
-                <w:b w:val="true"/>
-                <w:u w:val="none"/>
-                <w:sz w:val="22"/>
-                <w:szCs w:val="22"/>
-                <w:color w:val="000000"/>
-              </w:rPr>
-              <w:t xml:space="preserve">aps_times_5cat_f</w:t>
-            </w:r>
-          </w:p>
-        </w:tc>
-      </w:tr>
-      <w:tr>
-        <w:trPr>
-          <w:trHeight w:val="360" w:hRule="auto"/>
-          <w:tblHeader/>
-        </w:trPr>
-        header4
-        <w:tc>
-          <w:tcPr>
-            <w:gridSpan w:val="4"/>
-            <w:tcBorders>
-              <w:bottom w:val="none" w:sz="0" w:space="0" w:color="000000"/>
-              <w:top w:val="none" w:sz="0" w:space="0" w:color="000000"/>
-              <w:left w:val="none" w:sz="0" w:space="0" w:color="000000"/>
-              <w:right w:val="none" w:sz="0" w:space="0" w:color="000000"/>
-            </w:tcBorders>
-            <w:shd w:val="clear" w:color="auto" w:fill="FFFFFF"/>
-            <w:tcMar>
-              <w:top w:w="0" w:type="dxa"/>
-              <w:bottom w:w="0" w:type="dxa"/>
-              <w:left w:w="0" w:type="dxa"/>
-              <w:right w:w="0" w:type="dxa"/>
-            </w:tcMar>
-            <w:vAlign w:val="center"/>
-          </w:tcPr>
-          <w:p>
-            <w:pPr>
-              <w:pStyle w:val="Normal"/>
-              <w:jc w:val="left"/>
-              <w:keepNext/>
-              <w:pBdr>
-                <w:bottom w:val="none" w:sz="0" w:space="0" w:color="000000"/>
-                <w:top w:val="none" w:sz="0" w:space="0" w:color="000000"/>
-                <w:left w:val="none" w:sz="0" w:space="0" w:color="000000"/>
-                <w:right w:val="none" w:sz="0" w:space="0" w:color="000000"/>
-              </w:pBdr>
-              <w:spacing w:after="100" w:before="100" w:line="240"/>
-              <w:ind w:left="100" w:right="100" w:firstLine="0" w:firstLineChars="0"/>
-            </w:pPr>
-            <w:r>
-              <w:rPr>
-                <w:rFonts w:ascii="Arial" w:hAnsi="Arial" w:eastAsia="Arial" w:cs="Arial"/>
-                <w:i w:val="false"/>
-                <w:b w:val="false"/>
-                <w:u w:val="none"/>
-                <w:sz w:val="22"/>
-                <w:szCs w:val="22"/>
-                <w:color w:val="000000"/>
-              </w:rPr>
-              <w:t xml:space="preserve">AI_2. How many times has this happened in your life?</w:t>
-            </w:r>
-          </w:p>
-        </w:tc>
-      </w:tr>
-      <w:tr>
-        <w:trPr>
-          <w:trHeight w:val="360" w:hRule="auto"/>
-          <w:tblHeader/>
-        </w:trPr>
-        header5
         <w:tc>
           <w:tcPr>
             <w:tcBorders>

</xml_diff>

<commit_message>
Update self report table variable descriptions
If this commit is accepted, the self report tables will be updated with descriptions for some of the variables.
</commit_message>
<xml_diff>
--- a/sections/aps_investigations_tables.docx
+++ b/sections/aps_investigations_tables.docx
@@ -41,9 +41,9 @@
       </w:tblPr>
       <w:tblGrid>
         <w:gridCol w:w="3312"/>
-        <w:gridCol w:w="2448"/>
+        <w:gridCol w:w="3312"/>
         <w:gridCol w:w="1152"/>
-        <w:gridCol w:w="2880"/>
+        <w:gridCol w:w="2016"/>
       </w:tblGrid>
       <w:tr>
         <w:trPr>
@@ -1843,9 +1843,9 @@
       </w:tblPr>
       <w:tblGrid>
         <w:gridCol w:w="3312"/>
-        <w:gridCol w:w="2448"/>
+        <w:gridCol w:w="3312"/>
         <w:gridCol w:w="1152"/>
-        <w:gridCol w:w="2880"/>
+        <w:gridCol w:w="2016"/>
       </w:tblGrid>
       <w:tr>
         <w:trPr>
@@ -3645,9 +3645,9 @@
       </w:tblPr>
       <w:tblGrid>
         <w:gridCol w:w="3312"/>
-        <w:gridCol w:w="2448"/>
+        <w:gridCol w:w="3312"/>
         <w:gridCol w:w="1152"/>
-        <w:gridCol w:w="2880"/>
+        <w:gridCol w:w="2016"/>
       </w:tblGrid>
       <w:tr>
         <w:trPr>
@@ -4703,9 +4703,9 @@
       </w:tblPr>
       <w:tblGrid>
         <w:gridCol w:w="3312"/>
-        <w:gridCol w:w="2448"/>
+        <w:gridCol w:w="3312"/>
         <w:gridCol w:w="1152"/>
-        <w:gridCol w:w="2880"/>
+        <w:gridCol w:w="2016"/>
       </w:tblGrid>
       <w:tr>
         <w:trPr>

</xml_diff>

<commit_message>
Make updates to mastertables based on updated data set cleaning
</commit_message>
<xml_diff>
--- a/sections/aps_investigations_tables.docx
+++ b/sections/aps_investigations_tables.docx
@@ -93,7 +93,7 @@
                 <w:szCs w:val="22"/>
                 <w:color w:val="000000"/>
               </w:rPr>
-              <w:t xml:space="preserve">aps_first_8cat_f</w:t>
+              <w:t xml:space="preserve">aps_first_6cat_f</w:t>
             </w:r>
           </w:p>
         </w:tc>
@@ -384,7 +384,7 @@
                 <w:szCs w:val="22"/>
                 <w:color w:val="000000"/>
               </w:rPr>
-              <w:t xml:space="preserve">aps_first_8cat_f</w:t>
+              <w:t xml:space="preserve">aps_first_6cat_f</w:t>
             </w:r>
           </w:p>
         </w:tc>
@@ -429,7 +429,7 @@
                 <w:szCs w:val="22"/>
                 <w:color w:val="000000"/>
               </w:rPr>
-              <w:t xml:space="preserve">10 or more years ago</w:t>
+              <w:t xml:space="preserve">In the past week</w:t>
             </w:r>
           </w:p>
         </w:tc>
@@ -474,7 +474,7 @@
                 <w:szCs w:val="22"/>
                 <w:color w:val="000000"/>
               </w:rPr>
-              <w:t xml:space="preserve">3</w:t>
+              <w:t xml:space="preserve">2</w:t>
             </w:r>
           </w:p>
         </w:tc>
@@ -519,7 +519,7 @@
                 <w:szCs w:val="22"/>
                 <w:color w:val="000000"/>
               </w:rPr>
-              <w:t xml:space="preserve">11.1 (3.3 - 31.1)</w:t>
+              <w:t xml:space="preserve">7.4 (1.7 - 27.2)</w:t>
             </w:r>
           </w:p>
         </w:tc>
@@ -570,7 +570,7 @@
                 <w:szCs w:val="22"/>
                 <w:color w:val="000000"/>
               </w:rPr>
-              <w:t xml:space="preserve">aps_first_8cat_f</w:t>
+              <w:t xml:space="preserve">aps_first_6cat_f</w:t>
             </w:r>
           </w:p>
         </w:tc>
@@ -615,7 +615,7 @@
                 <w:szCs w:val="22"/>
                 <w:color w:val="000000"/>
               </w:rPr>
-              <w:t xml:space="preserve">5-10 years ago</w:t>
+              <w:t xml:space="preserve">In the past month</w:t>
             </w:r>
           </w:p>
         </w:tc>
@@ -660,7 +660,7 @@
                 <w:szCs w:val="22"/>
                 <w:color w:val="000000"/>
               </w:rPr>
-              <w:t xml:space="preserve">5</w:t>
+              <w:t xml:space="preserve">0</w:t>
             </w:r>
           </w:p>
         </w:tc>
@@ -705,7 +705,7 @@
                 <w:szCs w:val="22"/>
                 <w:color w:val="000000"/>
               </w:rPr>
-              <w:t xml:space="preserve">18.5 (7.5 - 39.1)</w:t>
+              <w:t xml:space="preserve">0.0 (NaN - NaN)</w:t>
             </w:r>
           </w:p>
         </w:tc>
@@ -756,142 +756,142 @@
                 <w:szCs w:val="22"/>
                 <w:color w:val="000000"/>
               </w:rPr>
-              <w:t xml:space="preserve">aps_first_8cat_f</w:t>
-            </w:r>
-          </w:p>
-        </w:tc>
-        <w:tc>
-          <w:tcPr>
-            <w:tcBorders>
-              <w:bottom w:val="none" w:sz="0" w:space="0" w:color="000000"/>
-              <w:top w:val="none" w:sz="0" w:space="0" w:color="000000"/>
-              <w:left w:val="none" w:sz="0" w:space="0" w:color="000000"/>
-              <w:right w:val="none" w:sz="0" w:space="0" w:color="000000"/>
-            </w:tcBorders>
-            <w:shd w:val="clear" w:color="auto" w:fill="FFFFFF"/>
-            <w:tcMar>
-              <w:top w:w="0" w:type="dxa"/>
-              <w:bottom w:w="0" w:type="dxa"/>
-              <w:left w:w="0" w:type="dxa"/>
-              <w:right w:w="0" w:type="dxa"/>
-            </w:tcMar>
-            <w:vAlign w:val="center"/>
-          </w:tcPr>
-          <w:p>
-            <w:pPr>
-              <w:pStyle w:val="Normal"/>
-              <w:jc w:val="left"/>
-              <w:keepNext/>
-              <w:pBdr>
-                <w:bottom w:val="none" w:sz="0" w:space="0" w:color="000000"/>
-                <w:top w:val="none" w:sz="0" w:space="0" w:color="000000"/>
-                <w:left w:val="none" w:sz="0" w:space="0" w:color="000000"/>
-                <w:right w:val="none" w:sz="0" w:space="0" w:color="000000"/>
-              </w:pBdr>
-              <w:spacing w:after="100" w:before="100" w:line="240"/>
-              <w:ind w:left="100" w:right="100" w:firstLine="0" w:firstLineChars="0"/>
-            </w:pPr>
-            <w:r>
-              <w:rPr>
-                <w:rFonts w:ascii="Arial" w:hAnsi="Arial" w:eastAsia="Arial" w:cs="Arial"/>
-                <w:i w:val="false"/>
-                <w:b w:val="false"/>
-                <w:u w:val="none"/>
-                <w:sz w:val="22"/>
-                <w:szCs w:val="22"/>
-                <w:color w:val="000000"/>
-              </w:rPr>
-              <w:t xml:space="preserve">1-5 years ago</w:t>
-            </w:r>
-          </w:p>
-        </w:tc>
-        <w:tc>
-          <w:tcPr>
-            <w:tcBorders>
-              <w:bottom w:val="none" w:sz="0" w:space="0" w:color="000000"/>
-              <w:top w:val="none" w:sz="0" w:space="0" w:color="000000"/>
-              <w:left w:val="none" w:sz="0" w:space="0" w:color="000000"/>
-              <w:right w:val="none" w:sz="0" w:space="0" w:color="000000"/>
-            </w:tcBorders>
-            <w:shd w:val="clear" w:color="auto" w:fill="FFFFFF"/>
-            <w:tcMar>
-              <w:top w:w="0" w:type="dxa"/>
-              <w:bottom w:w="0" w:type="dxa"/>
-              <w:left w:w="0" w:type="dxa"/>
-              <w:right w:w="0" w:type="dxa"/>
-            </w:tcMar>
-            <w:vAlign w:val="center"/>
-          </w:tcPr>
-          <w:p>
-            <w:pPr>
-              <w:pStyle w:val="Normal"/>
-              <w:jc w:val="left"/>
-              <w:keepNext/>
-              <w:pBdr>
-                <w:bottom w:val="none" w:sz="0" w:space="0" w:color="000000"/>
-                <w:top w:val="none" w:sz="0" w:space="0" w:color="000000"/>
-                <w:left w:val="none" w:sz="0" w:space="0" w:color="000000"/>
-                <w:right w:val="none" w:sz="0" w:space="0" w:color="000000"/>
-              </w:pBdr>
-              <w:spacing w:after="100" w:before="100" w:line="240"/>
-              <w:ind w:left="100" w:right="100" w:firstLine="0" w:firstLineChars="0"/>
-            </w:pPr>
-            <w:r>
-              <w:rPr>
-                <w:rFonts w:ascii="Arial" w:hAnsi="Arial" w:eastAsia="Arial" w:cs="Arial"/>
-                <w:i w:val="false"/>
-                <w:b w:val="false"/>
-                <w:u w:val="none"/>
-                <w:sz w:val="22"/>
-                <w:szCs w:val="22"/>
-                <w:color w:val="000000"/>
-              </w:rPr>
-              <w:t xml:space="preserve">12</w:t>
-            </w:r>
-          </w:p>
-        </w:tc>
-        <w:tc>
-          <w:tcPr>
-            <w:tcBorders>
-              <w:bottom w:val="none" w:sz="0" w:space="0" w:color="000000"/>
-              <w:top w:val="none" w:sz="0" w:space="0" w:color="000000"/>
-              <w:left w:val="none" w:sz="0" w:space="0" w:color="000000"/>
-              <w:right w:val="none" w:sz="0" w:space="0" w:color="000000"/>
-            </w:tcBorders>
-            <w:shd w:val="clear" w:color="auto" w:fill="FFFFFF"/>
-            <w:tcMar>
-              <w:top w:w="0" w:type="dxa"/>
-              <w:bottom w:w="0" w:type="dxa"/>
-              <w:left w:w="0" w:type="dxa"/>
-              <w:right w:w="0" w:type="dxa"/>
-            </w:tcMar>
-            <w:vAlign w:val="center"/>
-          </w:tcPr>
-          <w:p>
-            <w:pPr>
-              <w:pStyle w:val="Normal"/>
-              <w:jc w:val="left"/>
-              <w:keepNext/>
-              <w:pBdr>
-                <w:bottom w:val="none" w:sz="0" w:space="0" w:color="000000"/>
-                <w:top w:val="none" w:sz="0" w:space="0" w:color="000000"/>
-                <w:left w:val="none" w:sz="0" w:space="0" w:color="000000"/>
-                <w:right w:val="none" w:sz="0" w:space="0" w:color="000000"/>
-              </w:pBdr>
-              <w:spacing w:after="100" w:before="100" w:line="240"/>
-              <w:ind w:left="100" w:right="100" w:firstLine="0" w:firstLineChars="0"/>
-            </w:pPr>
-            <w:r>
-              <w:rPr>
-                <w:rFonts w:ascii="Arial" w:hAnsi="Arial" w:eastAsia="Arial" w:cs="Arial"/>
-                <w:i w:val="false"/>
-                <w:b w:val="false"/>
-                <w:u w:val="none"/>
-                <w:sz w:val="22"/>
-                <w:szCs w:val="22"/>
-                <w:color w:val="000000"/>
-              </w:rPr>
-              <w:t xml:space="preserve">44.4 (26.2 - 64.3)</w:t>
+              <w:t xml:space="preserve">aps_first_6cat_f</w:t>
+            </w:r>
+          </w:p>
+        </w:tc>
+        <w:tc>
+          <w:tcPr>
+            <w:tcBorders>
+              <w:bottom w:val="none" w:sz="0" w:space="0" w:color="000000"/>
+              <w:top w:val="none" w:sz="0" w:space="0" w:color="000000"/>
+              <w:left w:val="none" w:sz="0" w:space="0" w:color="000000"/>
+              <w:right w:val="none" w:sz="0" w:space="0" w:color="000000"/>
+            </w:tcBorders>
+            <w:shd w:val="clear" w:color="auto" w:fill="FFFFFF"/>
+            <w:tcMar>
+              <w:top w:w="0" w:type="dxa"/>
+              <w:bottom w:w="0" w:type="dxa"/>
+              <w:left w:w="0" w:type="dxa"/>
+              <w:right w:w="0" w:type="dxa"/>
+            </w:tcMar>
+            <w:vAlign w:val="center"/>
+          </w:tcPr>
+          <w:p>
+            <w:pPr>
+              <w:pStyle w:val="Normal"/>
+              <w:jc w:val="left"/>
+              <w:keepNext/>
+              <w:pBdr>
+                <w:bottom w:val="none" w:sz="0" w:space="0" w:color="000000"/>
+                <w:top w:val="none" w:sz="0" w:space="0" w:color="000000"/>
+                <w:left w:val="none" w:sz="0" w:space="0" w:color="000000"/>
+                <w:right w:val="none" w:sz="0" w:space="0" w:color="000000"/>
+              </w:pBdr>
+              <w:spacing w:after="100" w:before="100" w:line="240"/>
+              <w:ind w:left="100" w:right="100" w:firstLine="0" w:firstLineChars="0"/>
+            </w:pPr>
+            <w:r>
+              <w:rPr>
+                <w:rFonts w:ascii="Arial" w:hAnsi="Arial" w:eastAsia="Arial" w:cs="Arial"/>
+                <w:i w:val="false"/>
+                <w:b w:val="false"/>
+                <w:u w:val="none"/>
+                <w:sz w:val="22"/>
+                <w:szCs w:val="22"/>
+                <w:color w:val="000000"/>
+              </w:rPr>
+              <w:t xml:space="preserve">In the past year but more than a month ago</w:t>
+            </w:r>
+          </w:p>
+        </w:tc>
+        <w:tc>
+          <w:tcPr>
+            <w:tcBorders>
+              <w:bottom w:val="none" w:sz="0" w:space="0" w:color="000000"/>
+              <w:top w:val="none" w:sz="0" w:space="0" w:color="000000"/>
+              <w:left w:val="none" w:sz="0" w:space="0" w:color="000000"/>
+              <w:right w:val="none" w:sz="0" w:space="0" w:color="000000"/>
+            </w:tcBorders>
+            <w:shd w:val="clear" w:color="auto" w:fill="FFFFFF"/>
+            <w:tcMar>
+              <w:top w:w="0" w:type="dxa"/>
+              <w:bottom w:w="0" w:type="dxa"/>
+              <w:left w:w="0" w:type="dxa"/>
+              <w:right w:w="0" w:type="dxa"/>
+            </w:tcMar>
+            <w:vAlign w:val="center"/>
+          </w:tcPr>
+          <w:p>
+            <w:pPr>
+              <w:pStyle w:val="Normal"/>
+              <w:jc w:val="left"/>
+              <w:keepNext/>
+              <w:pBdr>
+                <w:bottom w:val="none" w:sz="0" w:space="0" w:color="000000"/>
+                <w:top w:val="none" w:sz="0" w:space="0" w:color="000000"/>
+                <w:left w:val="none" w:sz="0" w:space="0" w:color="000000"/>
+                <w:right w:val="none" w:sz="0" w:space="0" w:color="000000"/>
+              </w:pBdr>
+              <w:spacing w:after="100" w:before="100" w:line="240"/>
+              <w:ind w:left="100" w:right="100" w:firstLine="0" w:firstLineChars="0"/>
+            </w:pPr>
+            <w:r>
+              <w:rPr>
+                <w:rFonts w:ascii="Arial" w:hAnsi="Arial" w:eastAsia="Arial" w:cs="Arial"/>
+                <w:i w:val="false"/>
+                <w:b w:val="false"/>
+                <w:u w:val="none"/>
+                <w:sz w:val="22"/>
+                <w:szCs w:val="22"/>
+                <w:color w:val="000000"/>
+              </w:rPr>
+              <w:t xml:space="preserve">5</w:t>
+            </w:r>
+          </w:p>
+        </w:tc>
+        <w:tc>
+          <w:tcPr>
+            <w:tcBorders>
+              <w:bottom w:val="none" w:sz="0" w:space="0" w:color="000000"/>
+              <w:top w:val="none" w:sz="0" w:space="0" w:color="000000"/>
+              <w:left w:val="none" w:sz="0" w:space="0" w:color="000000"/>
+              <w:right w:val="none" w:sz="0" w:space="0" w:color="000000"/>
+            </w:tcBorders>
+            <w:shd w:val="clear" w:color="auto" w:fill="FFFFFF"/>
+            <w:tcMar>
+              <w:top w:w="0" w:type="dxa"/>
+              <w:bottom w:w="0" w:type="dxa"/>
+              <w:left w:w="0" w:type="dxa"/>
+              <w:right w:w="0" w:type="dxa"/>
+            </w:tcMar>
+            <w:vAlign w:val="center"/>
+          </w:tcPr>
+          <w:p>
+            <w:pPr>
+              <w:pStyle w:val="Normal"/>
+              <w:jc w:val="left"/>
+              <w:keepNext/>
+              <w:pBdr>
+                <w:bottom w:val="none" w:sz="0" w:space="0" w:color="000000"/>
+                <w:top w:val="none" w:sz="0" w:space="0" w:color="000000"/>
+                <w:left w:val="none" w:sz="0" w:space="0" w:color="000000"/>
+                <w:right w:val="none" w:sz="0" w:space="0" w:color="000000"/>
+              </w:pBdr>
+              <w:spacing w:after="100" w:before="100" w:line="240"/>
+              <w:ind w:left="100" w:right="100" w:firstLine="0" w:firstLineChars="0"/>
+            </w:pPr>
+            <w:r>
+              <w:rPr>
+                <w:rFonts w:ascii="Arial" w:hAnsi="Arial" w:eastAsia="Arial" w:cs="Arial"/>
+                <w:i w:val="false"/>
+                <w:b w:val="false"/>
+                <w:u w:val="none"/>
+                <w:sz w:val="22"/>
+                <w:szCs w:val="22"/>
+                <w:color w:val="000000"/>
+              </w:rPr>
+              <w:t xml:space="preserve">18.5 (7.5 - 39.1)</w:t>
             </w:r>
           </w:p>
         </w:tc>
@@ -942,7 +942,7 @@
                 <w:szCs w:val="22"/>
                 <w:color w:val="000000"/>
               </w:rPr>
-              <w:t xml:space="preserve">aps_first_8cat_f</w:t>
+              <w:t xml:space="preserve">aps_first_6cat_f</w:t>
             </w:r>
           </w:p>
         </w:tc>
@@ -987,7 +987,7 @@
                 <w:szCs w:val="22"/>
                 <w:color w:val="000000"/>
               </w:rPr>
-              <w:t xml:space="preserve">In the past year but more than a month ago</w:t>
+              <w:t xml:space="preserve">1-5 years ago</w:t>
             </w:r>
           </w:p>
         </w:tc>
@@ -1032,7 +1032,7 @@
                 <w:szCs w:val="22"/>
                 <w:color w:val="000000"/>
               </w:rPr>
-              <w:t xml:space="preserve">5</w:t>
+              <w:t xml:space="preserve">12</w:t>
             </w:r>
           </w:p>
         </w:tc>
@@ -1077,7 +1077,7 @@
                 <w:szCs w:val="22"/>
                 <w:color w:val="000000"/>
               </w:rPr>
-              <w:t xml:space="preserve">18.5 (7.5 - 39.1)</w:t>
+              <w:t xml:space="preserve">44.4 (26.2 - 64.3)</w:t>
             </w:r>
           </w:p>
         </w:tc>
@@ -1128,142 +1128,142 @@
                 <w:szCs w:val="22"/>
                 <w:color w:val="000000"/>
               </w:rPr>
-              <w:t xml:space="preserve">aps_first_8cat_f</w:t>
-            </w:r>
-          </w:p>
-        </w:tc>
-        <w:tc>
-          <w:tcPr>
-            <w:tcBorders>
-              <w:bottom w:val="none" w:sz="0" w:space="0" w:color="000000"/>
-              <w:top w:val="none" w:sz="0" w:space="0" w:color="000000"/>
-              <w:left w:val="none" w:sz="0" w:space="0" w:color="000000"/>
-              <w:right w:val="none" w:sz="0" w:space="0" w:color="000000"/>
-            </w:tcBorders>
-            <w:shd w:val="clear" w:color="auto" w:fill="FFFFFF"/>
-            <w:tcMar>
-              <w:top w:w="0" w:type="dxa"/>
-              <w:bottom w:w="0" w:type="dxa"/>
-              <w:left w:w="0" w:type="dxa"/>
-              <w:right w:w="0" w:type="dxa"/>
-            </w:tcMar>
-            <w:vAlign w:val="center"/>
-          </w:tcPr>
-          <w:p>
-            <w:pPr>
-              <w:pStyle w:val="Normal"/>
-              <w:jc w:val="left"/>
-              <w:keepNext/>
-              <w:pBdr>
-                <w:bottom w:val="none" w:sz="0" w:space="0" w:color="000000"/>
-                <w:top w:val="none" w:sz="0" w:space="0" w:color="000000"/>
-                <w:left w:val="none" w:sz="0" w:space="0" w:color="000000"/>
-                <w:right w:val="none" w:sz="0" w:space="0" w:color="000000"/>
-              </w:pBdr>
-              <w:spacing w:after="100" w:before="100" w:line="240"/>
-              <w:ind w:left="100" w:right="100" w:firstLine="0" w:firstLineChars="0"/>
-            </w:pPr>
-            <w:r>
-              <w:rPr>
-                <w:rFonts w:ascii="Arial" w:hAnsi="Arial" w:eastAsia="Arial" w:cs="Arial"/>
-                <w:i w:val="false"/>
-                <w:b w:val="false"/>
-                <w:u w:val="none"/>
-                <w:sz w:val="22"/>
-                <w:szCs w:val="22"/>
-                <w:color w:val="000000"/>
-              </w:rPr>
-              <w:t xml:space="preserve">In the past month</w:t>
-            </w:r>
-          </w:p>
-        </w:tc>
-        <w:tc>
-          <w:tcPr>
-            <w:tcBorders>
-              <w:bottom w:val="none" w:sz="0" w:space="0" w:color="000000"/>
-              <w:top w:val="none" w:sz="0" w:space="0" w:color="000000"/>
-              <w:left w:val="none" w:sz="0" w:space="0" w:color="000000"/>
-              <w:right w:val="none" w:sz="0" w:space="0" w:color="000000"/>
-            </w:tcBorders>
-            <w:shd w:val="clear" w:color="auto" w:fill="FFFFFF"/>
-            <w:tcMar>
-              <w:top w:w="0" w:type="dxa"/>
-              <w:bottom w:w="0" w:type="dxa"/>
-              <w:left w:w="0" w:type="dxa"/>
-              <w:right w:w="0" w:type="dxa"/>
-            </w:tcMar>
-            <w:vAlign w:val="center"/>
-          </w:tcPr>
-          <w:p>
-            <w:pPr>
-              <w:pStyle w:val="Normal"/>
-              <w:jc w:val="left"/>
-              <w:keepNext/>
-              <w:pBdr>
-                <w:bottom w:val="none" w:sz="0" w:space="0" w:color="000000"/>
-                <w:top w:val="none" w:sz="0" w:space="0" w:color="000000"/>
-                <w:left w:val="none" w:sz="0" w:space="0" w:color="000000"/>
-                <w:right w:val="none" w:sz="0" w:space="0" w:color="000000"/>
-              </w:pBdr>
-              <w:spacing w:after="100" w:before="100" w:line="240"/>
-              <w:ind w:left="100" w:right="100" w:firstLine="0" w:firstLineChars="0"/>
-            </w:pPr>
-            <w:r>
-              <w:rPr>
-                <w:rFonts w:ascii="Arial" w:hAnsi="Arial" w:eastAsia="Arial" w:cs="Arial"/>
-                <w:i w:val="false"/>
-                <w:b w:val="false"/>
-                <w:u w:val="none"/>
-                <w:sz w:val="22"/>
-                <w:szCs w:val="22"/>
-                <w:color w:val="000000"/>
-              </w:rPr>
-              <w:t xml:space="preserve">0</w:t>
-            </w:r>
-          </w:p>
-        </w:tc>
-        <w:tc>
-          <w:tcPr>
-            <w:tcBorders>
-              <w:bottom w:val="none" w:sz="0" w:space="0" w:color="000000"/>
-              <w:top w:val="none" w:sz="0" w:space="0" w:color="000000"/>
-              <w:left w:val="none" w:sz="0" w:space="0" w:color="000000"/>
-              <w:right w:val="none" w:sz="0" w:space="0" w:color="000000"/>
-            </w:tcBorders>
-            <w:shd w:val="clear" w:color="auto" w:fill="FFFFFF"/>
-            <w:tcMar>
-              <w:top w:w="0" w:type="dxa"/>
-              <w:bottom w:w="0" w:type="dxa"/>
-              <w:left w:w="0" w:type="dxa"/>
-              <w:right w:w="0" w:type="dxa"/>
-            </w:tcMar>
-            <w:vAlign w:val="center"/>
-          </w:tcPr>
-          <w:p>
-            <w:pPr>
-              <w:pStyle w:val="Normal"/>
-              <w:jc w:val="left"/>
-              <w:keepNext/>
-              <w:pBdr>
-                <w:bottom w:val="none" w:sz="0" w:space="0" w:color="000000"/>
-                <w:top w:val="none" w:sz="0" w:space="0" w:color="000000"/>
-                <w:left w:val="none" w:sz="0" w:space="0" w:color="000000"/>
-                <w:right w:val="none" w:sz="0" w:space="0" w:color="000000"/>
-              </w:pBdr>
-              <w:spacing w:after="100" w:before="100" w:line="240"/>
-              <w:ind w:left="100" w:right="100" w:firstLine="0" w:firstLineChars="0"/>
-            </w:pPr>
-            <w:r>
-              <w:rPr>
-                <w:rFonts w:ascii="Arial" w:hAnsi="Arial" w:eastAsia="Arial" w:cs="Arial"/>
-                <w:i w:val="false"/>
-                <w:b w:val="false"/>
-                <w:u w:val="none"/>
-                <w:sz w:val="22"/>
-                <w:szCs w:val="22"/>
-                <w:color w:val="000000"/>
-              </w:rPr>
-              <w:t xml:space="preserve">0.0 (NaN - NaN)</w:t>
+              <w:t xml:space="preserve">aps_first_6cat_f</w:t>
+            </w:r>
+          </w:p>
+        </w:tc>
+        <w:tc>
+          <w:tcPr>
+            <w:tcBorders>
+              <w:bottom w:val="none" w:sz="0" w:space="0" w:color="000000"/>
+              <w:top w:val="none" w:sz="0" w:space="0" w:color="000000"/>
+              <w:left w:val="none" w:sz="0" w:space="0" w:color="000000"/>
+              <w:right w:val="none" w:sz="0" w:space="0" w:color="000000"/>
+            </w:tcBorders>
+            <w:shd w:val="clear" w:color="auto" w:fill="FFFFFF"/>
+            <w:tcMar>
+              <w:top w:w="0" w:type="dxa"/>
+              <w:bottom w:w="0" w:type="dxa"/>
+              <w:left w:w="0" w:type="dxa"/>
+              <w:right w:w="0" w:type="dxa"/>
+            </w:tcMar>
+            <w:vAlign w:val="center"/>
+          </w:tcPr>
+          <w:p>
+            <w:pPr>
+              <w:pStyle w:val="Normal"/>
+              <w:jc w:val="left"/>
+              <w:keepNext/>
+              <w:pBdr>
+                <w:bottom w:val="none" w:sz="0" w:space="0" w:color="000000"/>
+                <w:top w:val="none" w:sz="0" w:space="0" w:color="000000"/>
+                <w:left w:val="none" w:sz="0" w:space="0" w:color="000000"/>
+                <w:right w:val="none" w:sz="0" w:space="0" w:color="000000"/>
+              </w:pBdr>
+              <w:spacing w:after="100" w:before="100" w:line="240"/>
+              <w:ind w:left="100" w:right="100" w:firstLine="0" w:firstLineChars="0"/>
+            </w:pPr>
+            <w:r>
+              <w:rPr>
+                <w:rFonts w:ascii="Arial" w:hAnsi="Arial" w:eastAsia="Arial" w:cs="Arial"/>
+                <w:i w:val="false"/>
+                <w:b w:val="false"/>
+                <w:u w:val="none"/>
+                <w:sz w:val="22"/>
+                <w:szCs w:val="22"/>
+                <w:color w:val="000000"/>
+              </w:rPr>
+              <w:t xml:space="preserve">5-10 years ago</w:t>
+            </w:r>
+          </w:p>
+        </w:tc>
+        <w:tc>
+          <w:tcPr>
+            <w:tcBorders>
+              <w:bottom w:val="none" w:sz="0" w:space="0" w:color="000000"/>
+              <w:top w:val="none" w:sz="0" w:space="0" w:color="000000"/>
+              <w:left w:val="none" w:sz="0" w:space="0" w:color="000000"/>
+              <w:right w:val="none" w:sz="0" w:space="0" w:color="000000"/>
+            </w:tcBorders>
+            <w:shd w:val="clear" w:color="auto" w:fill="FFFFFF"/>
+            <w:tcMar>
+              <w:top w:w="0" w:type="dxa"/>
+              <w:bottom w:w="0" w:type="dxa"/>
+              <w:left w:w="0" w:type="dxa"/>
+              <w:right w:w="0" w:type="dxa"/>
+            </w:tcMar>
+            <w:vAlign w:val="center"/>
+          </w:tcPr>
+          <w:p>
+            <w:pPr>
+              <w:pStyle w:val="Normal"/>
+              <w:jc w:val="left"/>
+              <w:keepNext/>
+              <w:pBdr>
+                <w:bottom w:val="none" w:sz="0" w:space="0" w:color="000000"/>
+                <w:top w:val="none" w:sz="0" w:space="0" w:color="000000"/>
+                <w:left w:val="none" w:sz="0" w:space="0" w:color="000000"/>
+                <w:right w:val="none" w:sz="0" w:space="0" w:color="000000"/>
+              </w:pBdr>
+              <w:spacing w:after="100" w:before="100" w:line="240"/>
+              <w:ind w:left="100" w:right="100" w:firstLine="0" w:firstLineChars="0"/>
+            </w:pPr>
+            <w:r>
+              <w:rPr>
+                <w:rFonts w:ascii="Arial" w:hAnsi="Arial" w:eastAsia="Arial" w:cs="Arial"/>
+                <w:i w:val="false"/>
+                <w:b w:val="false"/>
+                <w:u w:val="none"/>
+                <w:sz w:val="22"/>
+                <w:szCs w:val="22"/>
+                <w:color w:val="000000"/>
+              </w:rPr>
+              <w:t xml:space="preserve">5</w:t>
+            </w:r>
+          </w:p>
+        </w:tc>
+        <w:tc>
+          <w:tcPr>
+            <w:tcBorders>
+              <w:bottom w:val="none" w:sz="0" w:space="0" w:color="000000"/>
+              <w:top w:val="none" w:sz="0" w:space="0" w:color="000000"/>
+              <w:left w:val="none" w:sz="0" w:space="0" w:color="000000"/>
+              <w:right w:val="none" w:sz="0" w:space="0" w:color="000000"/>
+            </w:tcBorders>
+            <w:shd w:val="clear" w:color="auto" w:fill="FFFFFF"/>
+            <w:tcMar>
+              <w:top w:w="0" w:type="dxa"/>
+              <w:bottom w:w="0" w:type="dxa"/>
+              <w:left w:w="0" w:type="dxa"/>
+              <w:right w:w="0" w:type="dxa"/>
+            </w:tcMar>
+            <w:vAlign w:val="center"/>
+          </w:tcPr>
+          <w:p>
+            <w:pPr>
+              <w:pStyle w:val="Normal"/>
+              <w:jc w:val="left"/>
+              <w:keepNext/>
+              <w:pBdr>
+                <w:bottom w:val="none" w:sz="0" w:space="0" w:color="000000"/>
+                <w:top w:val="none" w:sz="0" w:space="0" w:color="000000"/>
+                <w:left w:val="none" w:sz="0" w:space="0" w:color="000000"/>
+                <w:right w:val="none" w:sz="0" w:space="0" w:color="000000"/>
+              </w:pBdr>
+              <w:spacing w:after="100" w:before="100" w:line="240"/>
+              <w:ind w:left="100" w:right="100" w:firstLine="0" w:firstLineChars="0"/>
+            </w:pPr>
+            <w:r>
+              <w:rPr>
+                <w:rFonts w:ascii="Arial" w:hAnsi="Arial" w:eastAsia="Arial" w:cs="Arial"/>
+                <w:i w:val="false"/>
+                <w:b w:val="false"/>
+                <w:u w:val="none"/>
+                <w:sz w:val="22"/>
+                <w:szCs w:val="22"/>
+                <w:color w:val="000000"/>
+              </w:rPr>
+              <w:t xml:space="preserve">18.5 (7.5 - 39.1)</w:t>
             </w:r>
           </w:p>
         </w:tc>
@@ -1314,7 +1314,7 @@
                 <w:szCs w:val="22"/>
                 <w:color w:val="000000"/>
               </w:rPr>
-              <w:t xml:space="preserve">aps_first_8cat_f</w:t>
+              <w:t xml:space="preserve">aps_first_6cat_f</w:t>
             </w:r>
           </w:p>
         </w:tc>
@@ -1359,7 +1359,7 @@
                 <w:szCs w:val="22"/>
                 <w:color w:val="000000"/>
               </w:rPr>
-              <w:t xml:space="preserve">In the past week</w:t>
+              <w:t xml:space="preserve">10 or more years ago</w:t>
             </w:r>
           </w:p>
         </w:tc>
@@ -1404,7 +1404,7 @@
                 <w:szCs w:val="22"/>
                 <w:color w:val="000000"/>
               </w:rPr>
-              <w:t xml:space="preserve">2</w:t>
+              <w:t xml:space="preserve">3</w:t>
             </w:r>
           </w:p>
         </w:tc>
@@ -1449,379 +1449,7 @@
                 <w:szCs w:val="22"/>
                 <w:color w:val="000000"/>
               </w:rPr>
-              <w:t xml:space="preserve">7.4 (1.7 - 27.2)</w:t>
-            </w:r>
-          </w:p>
-        </w:tc>
-      </w:tr>
-      <w:tr>
-        <w:trPr>
-          <w:trHeight w:val="360" w:hRule="auto"/>
-        </w:trPr>
-        body7
-        <w:tc>
-          <w:tcPr>
-            <w:tcBorders>
-              <w:bottom w:val="none" w:sz="0" w:space="0" w:color="000000"/>
-              <w:top w:val="none" w:sz="0" w:space="0" w:color="000000"/>
-              <w:left w:val="none" w:sz="0" w:space="0" w:color="000000"/>
-              <w:right w:val="none" w:sz="0" w:space="0" w:color="000000"/>
-            </w:tcBorders>
-            <w:shd w:val="clear" w:color="auto" w:fill="FFFFFF"/>
-            <w:tcMar>
-              <w:top w:w="0" w:type="dxa"/>
-              <w:bottom w:w="0" w:type="dxa"/>
-              <w:left w:w="0" w:type="dxa"/>
-              <w:right w:w="0" w:type="dxa"/>
-            </w:tcMar>
-            <w:vAlign w:val="center"/>
-          </w:tcPr>
-          <w:p>
-            <w:pPr>
-              <w:pStyle w:val="Normal"/>
-              <w:jc w:val="left"/>
-              <w:keepNext/>
-              <w:pBdr>
-                <w:bottom w:val="none" w:sz="0" w:space="0" w:color="000000"/>
-                <w:top w:val="none" w:sz="0" w:space="0" w:color="000000"/>
-                <w:left w:val="none" w:sz="0" w:space="0" w:color="000000"/>
-                <w:right w:val="none" w:sz="0" w:space="0" w:color="000000"/>
-              </w:pBdr>
-              <w:spacing w:after="100" w:before="100" w:line="240"/>
-              <w:ind w:left="100" w:right="100" w:firstLine="0" w:firstLineChars="0"/>
-            </w:pPr>
-            <w:r>
-              <w:rPr>
-                <w:rFonts w:ascii="Arial" w:hAnsi="Arial" w:eastAsia="Arial" w:cs="Arial"/>
-                <w:i w:val="false"/>
-                <w:b w:val="false"/>
-                <w:u w:val="none"/>
-                <w:sz w:val="22"/>
-                <w:szCs w:val="22"/>
-                <w:color w:val="000000"/>
-              </w:rPr>
-              <w:t xml:space="preserve">aps_first_8cat_f</w:t>
-            </w:r>
-          </w:p>
-        </w:tc>
-        <w:tc>
-          <w:tcPr>
-            <w:tcBorders>
-              <w:bottom w:val="none" w:sz="0" w:space="0" w:color="000000"/>
-              <w:top w:val="none" w:sz="0" w:space="0" w:color="000000"/>
-              <w:left w:val="none" w:sz="0" w:space="0" w:color="000000"/>
-              <w:right w:val="none" w:sz="0" w:space="0" w:color="000000"/>
-            </w:tcBorders>
-            <w:shd w:val="clear" w:color="auto" w:fill="FFFFFF"/>
-            <w:tcMar>
-              <w:top w:w="0" w:type="dxa"/>
-              <w:bottom w:w="0" w:type="dxa"/>
-              <w:left w:w="0" w:type="dxa"/>
-              <w:right w:w="0" w:type="dxa"/>
-            </w:tcMar>
-            <w:vAlign w:val="center"/>
-          </w:tcPr>
-          <w:p>
-            <w:pPr>
-              <w:pStyle w:val="Normal"/>
-              <w:jc w:val="left"/>
-              <w:keepNext/>
-              <w:pBdr>
-                <w:bottom w:val="none" w:sz="0" w:space="0" w:color="000000"/>
-                <w:top w:val="none" w:sz="0" w:space="0" w:color="000000"/>
-                <w:left w:val="none" w:sz="0" w:space="0" w:color="000000"/>
-                <w:right w:val="none" w:sz="0" w:space="0" w:color="000000"/>
-              </w:pBdr>
-              <w:spacing w:after="100" w:before="100" w:line="240"/>
-              <w:ind w:left="100" w:right="100" w:firstLine="0" w:firstLineChars="0"/>
-            </w:pPr>
-            <w:r>
-              <w:rPr>
-                <w:rFonts w:ascii="Arial" w:hAnsi="Arial" w:eastAsia="Arial" w:cs="Arial"/>
-                <w:i w:val="false"/>
-                <w:b w:val="false"/>
-                <w:u w:val="none"/>
-                <w:sz w:val="22"/>
-                <w:szCs w:val="22"/>
-                <w:color w:val="000000"/>
-              </w:rPr>
-              <w:t xml:space="preserve">Don't know</w:t>
-            </w:r>
-          </w:p>
-        </w:tc>
-        <w:tc>
-          <w:tcPr>
-            <w:tcBorders>
-              <w:bottom w:val="none" w:sz="0" w:space="0" w:color="000000"/>
-              <w:top w:val="none" w:sz="0" w:space="0" w:color="000000"/>
-              <w:left w:val="none" w:sz="0" w:space="0" w:color="000000"/>
-              <w:right w:val="none" w:sz="0" w:space="0" w:color="000000"/>
-            </w:tcBorders>
-            <w:shd w:val="clear" w:color="auto" w:fill="FFFFFF"/>
-            <w:tcMar>
-              <w:top w:w="0" w:type="dxa"/>
-              <w:bottom w:w="0" w:type="dxa"/>
-              <w:left w:w="0" w:type="dxa"/>
-              <w:right w:w="0" w:type="dxa"/>
-            </w:tcMar>
-            <w:vAlign w:val="center"/>
-          </w:tcPr>
-          <w:p>
-            <w:pPr>
-              <w:pStyle w:val="Normal"/>
-              <w:jc w:val="left"/>
-              <w:keepNext/>
-              <w:pBdr>
-                <w:bottom w:val="none" w:sz="0" w:space="0" w:color="000000"/>
-                <w:top w:val="none" w:sz="0" w:space="0" w:color="000000"/>
-                <w:left w:val="none" w:sz="0" w:space="0" w:color="000000"/>
-                <w:right w:val="none" w:sz="0" w:space="0" w:color="000000"/>
-              </w:pBdr>
-              <w:spacing w:after="100" w:before="100" w:line="240"/>
-              <w:ind w:left="100" w:right="100" w:firstLine="0" w:firstLineChars="0"/>
-            </w:pPr>
-            <w:r>
-              <w:rPr>
-                <w:rFonts w:ascii="Arial" w:hAnsi="Arial" w:eastAsia="Arial" w:cs="Arial"/>
-                <w:i w:val="false"/>
-                <w:b w:val="false"/>
-                <w:u w:val="none"/>
-                <w:sz w:val="22"/>
-                <w:szCs w:val="22"/>
-                <w:color w:val="000000"/>
-              </w:rPr>
-              <w:t xml:space="preserve">0</w:t>
-            </w:r>
-          </w:p>
-        </w:tc>
-        <w:tc>
-          <w:tcPr>
-            <w:tcBorders>
-              <w:bottom w:val="none" w:sz="0" w:space="0" w:color="000000"/>
-              <w:top w:val="none" w:sz="0" w:space="0" w:color="000000"/>
-              <w:left w:val="none" w:sz="0" w:space="0" w:color="000000"/>
-              <w:right w:val="none" w:sz="0" w:space="0" w:color="000000"/>
-            </w:tcBorders>
-            <w:shd w:val="clear" w:color="auto" w:fill="FFFFFF"/>
-            <w:tcMar>
-              <w:top w:w="0" w:type="dxa"/>
-              <w:bottom w:w="0" w:type="dxa"/>
-              <w:left w:w="0" w:type="dxa"/>
-              <w:right w:w="0" w:type="dxa"/>
-            </w:tcMar>
-            <w:vAlign w:val="center"/>
-          </w:tcPr>
-          <w:p>
-            <w:pPr>
-              <w:pStyle w:val="Normal"/>
-              <w:jc w:val="left"/>
-              <w:keepNext/>
-              <w:pBdr>
-                <w:bottom w:val="none" w:sz="0" w:space="0" w:color="000000"/>
-                <w:top w:val="none" w:sz="0" w:space="0" w:color="000000"/>
-                <w:left w:val="none" w:sz="0" w:space="0" w:color="000000"/>
-                <w:right w:val="none" w:sz="0" w:space="0" w:color="000000"/>
-              </w:pBdr>
-              <w:spacing w:after="100" w:before="100" w:line="240"/>
-              <w:ind w:left="100" w:right="100" w:firstLine="0" w:firstLineChars="0"/>
-            </w:pPr>
-            <w:r>
-              <w:rPr>
-                <w:rFonts w:ascii="Arial" w:hAnsi="Arial" w:eastAsia="Arial" w:cs="Arial"/>
-                <w:i w:val="false"/>
-                <w:b w:val="false"/>
-                <w:u w:val="none"/>
-                <w:sz w:val="22"/>
-                <w:szCs w:val="22"/>
-                <w:color w:val="000000"/>
-              </w:rPr>
-              <w:t xml:space="preserve">0.0 (NaN - NaN)</w:t>
-            </w:r>
-          </w:p>
-        </w:tc>
-      </w:tr>
-      <w:tr>
-        <w:trPr>
-          <w:trHeight w:val="360" w:hRule="auto"/>
-        </w:trPr>
-        body8
-        <w:tc>
-          <w:tcPr>
-            <w:tcBorders>
-              <w:bottom w:val="none" w:sz="0" w:space="0" w:color="000000"/>
-              <w:top w:val="none" w:sz="0" w:space="0" w:color="000000"/>
-              <w:left w:val="none" w:sz="0" w:space="0" w:color="000000"/>
-              <w:right w:val="none" w:sz="0" w:space="0" w:color="000000"/>
-            </w:tcBorders>
-            <w:shd w:val="clear" w:color="auto" w:fill="F1F1F1"/>
-            <w:tcMar>
-              <w:top w:w="0" w:type="dxa"/>
-              <w:bottom w:w="0" w:type="dxa"/>
-              <w:left w:w="0" w:type="dxa"/>
-              <w:right w:w="0" w:type="dxa"/>
-            </w:tcMar>
-            <w:vAlign w:val="center"/>
-          </w:tcPr>
-          <w:p>
-            <w:pPr>
-              <w:pStyle w:val="Normal"/>
-              <w:jc w:val="left"/>
-              <w:keepNext/>
-              <w:pBdr>
-                <w:bottom w:val="none" w:sz="0" w:space="0" w:color="000000"/>
-                <w:top w:val="none" w:sz="0" w:space="0" w:color="000000"/>
-                <w:left w:val="none" w:sz="0" w:space="0" w:color="000000"/>
-                <w:right w:val="none" w:sz="0" w:space="0" w:color="000000"/>
-              </w:pBdr>
-              <w:spacing w:after="100" w:before="100" w:line="240"/>
-              <w:ind w:left="100" w:right="100" w:firstLine="0" w:firstLineChars="0"/>
-            </w:pPr>
-            <w:r>
-              <w:rPr>
-                <w:rFonts w:ascii="Arial" w:hAnsi="Arial" w:eastAsia="Arial" w:cs="Arial"/>
-                <w:i w:val="false"/>
-                <w:b w:val="false"/>
-                <w:u w:val="none"/>
-                <w:sz w:val="22"/>
-                <w:szCs w:val="22"/>
-                <w:color w:val="000000"/>
-              </w:rPr>
-              <w:t xml:space="preserve">aps_first_8cat_f</w:t>
-            </w:r>
-          </w:p>
-        </w:tc>
-        <w:tc>
-          <w:tcPr>
-            <w:tcBorders>
-              <w:bottom w:val="none" w:sz="0" w:space="0" w:color="000000"/>
-              <w:top w:val="none" w:sz="0" w:space="0" w:color="000000"/>
-              <w:left w:val="none" w:sz="0" w:space="0" w:color="000000"/>
-              <w:right w:val="none" w:sz="0" w:space="0" w:color="000000"/>
-            </w:tcBorders>
-            <w:shd w:val="clear" w:color="auto" w:fill="F1F1F1"/>
-            <w:tcMar>
-              <w:top w:w="0" w:type="dxa"/>
-              <w:bottom w:w="0" w:type="dxa"/>
-              <w:left w:w="0" w:type="dxa"/>
-              <w:right w:w="0" w:type="dxa"/>
-            </w:tcMar>
-            <w:vAlign w:val="center"/>
-          </w:tcPr>
-          <w:p>
-            <w:pPr>
-              <w:pStyle w:val="Normal"/>
-              <w:jc w:val="left"/>
-              <w:keepNext/>
-              <w:pBdr>
-                <w:bottom w:val="none" w:sz="0" w:space="0" w:color="000000"/>
-                <w:top w:val="none" w:sz="0" w:space="0" w:color="000000"/>
-                <w:left w:val="none" w:sz="0" w:space="0" w:color="000000"/>
-                <w:right w:val="none" w:sz="0" w:space="0" w:color="000000"/>
-              </w:pBdr>
-              <w:spacing w:after="100" w:before="100" w:line="240"/>
-              <w:ind w:left="100" w:right="100" w:firstLine="0" w:firstLineChars="0"/>
-            </w:pPr>
-            <w:r>
-              <w:rPr>
-                <w:rFonts w:ascii="Arial" w:hAnsi="Arial" w:eastAsia="Arial" w:cs="Arial"/>
-                <w:i w:val="false"/>
-                <w:b w:val="false"/>
-                <w:u w:val="none"/>
-                <w:sz w:val="22"/>
-                <w:szCs w:val="22"/>
-                <w:color w:val="000000"/>
-              </w:rPr>
-              <w:t xml:space="preserve">Refused</w:t>
-            </w:r>
-          </w:p>
-        </w:tc>
-        <w:tc>
-          <w:tcPr>
-            <w:tcBorders>
-              <w:bottom w:val="none" w:sz="0" w:space="0" w:color="000000"/>
-              <w:top w:val="none" w:sz="0" w:space="0" w:color="000000"/>
-              <w:left w:val="none" w:sz="0" w:space="0" w:color="000000"/>
-              <w:right w:val="none" w:sz="0" w:space="0" w:color="000000"/>
-            </w:tcBorders>
-            <w:shd w:val="clear" w:color="auto" w:fill="F1F1F1"/>
-            <w:tcMar>
-              <w:top w:w="0" w:type="dxa"/>
-              <w:bottom w:w="0" w:type="dxa"/>
-              <w:left w:w="0" w:type="dxa"/>
-              <w:right w:w="0" w:type="dxa"/>
-            </w:tcMar>
-            <w:vAlign w:val="center"/>
-          </w:tcPr>
-          <w:p>
-            <w:pPr>
-              <w:pStyle w:val="Normal"/>
-              <w:jc w:val="left"/>
-              <w:keepNext/>
-              <w:pBdr>
-                <w:bottom w:val="none" w:sz="0" w:space="0" w:color="000000"/>
-                <w:top w:val="none" w:sz="0" w:space="0" w:color="000000"/>
-                <w:left w:val="none" w:sz="0" w:space="0" w:color="000000"/>
-                <w:right w:val="none" w:sz="0" w:space="0" w:color="000000"/>
-              </w:pBdr>
-              <w:spacing w:after="100" w:before="100" w:line="240"/>
-              <w:ind w:left="100" w:right="100" w:firstLine="0" w:firstLineChars="0"/>
-            </w:pPr>
-            <w:r>
-              <w:rPr>
-                <w:rFonts w:ascii="Arial" w:hAnsi="Arial" w:eastAsia="Arial" w:cs="Arial"/>
-                <w:i w:val="false"/>
-                <w:b w:val="false"/>
-                <w:u w:val="none"/>
-                <w:sz w:val="22"/>
-                <w:szCs w:val="22"/>
-                <w:color w:val="000000"/>
-              </w:rPr>
-              <w:t xml:space="preserve">0</w:t>
-            </w:r>
-          </w:p>
-        </w:tc>
-        <w:tc>
-          <w:tcPr>
-            <w:tcBorders>
-              <w:bottom w:val="none" w:sz="0" w:space="0" w:color="000000"/>
-              <w:top w:val="none" w:sz="0" w:space="0" w:color="000000"/>
-              <w:left w:val="none" w:sz="0" w:space="0" w:color="000000"/>
-              <w:right w:val="none" w:sz="0" w:space="0" w:color="000000"/>
-            </w:tcBorders>
-            <w:shd w:val="clear" w:color="auto" w:fill="F1F1F1"/>
-            <w:tcMar>
-              <w:top w:w="0" w:type="dxa"/>
-              <w:bottom w:w="0" w:type="dxa"/>
-              <w:left w:w="0" w:type="dxa"/>
-              <w:right w:w="0" w:type="dxa"/>
-            </w:tcMar>
-            <w:vAlign w:val="center"/>
-          </w:tcPr>
-          <w:p>
-            <w:pPr>
-              <w:pStyle w:val="Normal"/>
-              <w:jc w:val="left"/>
-              <w:keepNext/>
-              <w:pBdr>
-                <w:bottom w:val="none" w:sz="0" w:space="0" w:color="000000"/>
-                <w:top w:val="none" w:sz="0" w:space="0" w:color="000000"/>
-                <w:left w:val="none" w:sz="0" w:space="0" w:color="000000"/>
-                <w:right w:val="none" w:sz="0" w:space="0" w:color="000000"/>
-              </w:pBdr>
-              <w:spacing w:after="100" w:before="100" w:line="240"/>
-              <w:ind w:left="100" w:right="100" w:firstLine="0" w:firstLineChars="0"/>
-            </w:pPr>
-            <w:r>
-              <w:rPr>
-                <w:rFonts w:ascii="Arial" w:hAnsi="Arial" w:eastAsia="Arial" w:cs="Arial"/>
-                <w:i w:val="false"/>
-                <w:b w:val="false"/>
-                <w:u w:val="none"/>
-                <w:sz w:val="22"/>
-                <w:szCs w:val="22"/>
-                <w:color w:val="000000"/>
-              </w:rPr>
-              <w:t xml:space="preserve">0.0 (NaN - NaN)</w:t>
+              <w:t xml:space="preserve">11.1 (3.3 - 31.1)</w:t>
             </w:r>
           </w:p>
         </w:tc>
@@ -1895,7 +1523,7 @@
                 <w:szCs w:val="22"/>
                 <w:color w:val="000000"/>
               </w:rPr>
-              <w:t xml:space="preserve">aps_recent_8cat_f</w:t>
+              <w:t xml:space="preserve">aps_recent_6cat_f</w:t>
             </w:r>
           </w:p>
         </w:tc>
@@ -2186,7 +1814,7 @@
                 <w:szCs w:val="22"/>
                 <w:color w:val="000000"/>
               </w:rPr>
-              <w:t xml:space="preserve">aps_recent_8cat_f</w:t>
+              <w:t xml:space="preserve">aps_recent_6cat_f</w:t>
             </w:r>
           </w:p>
         </w:tc>
@@ -2321,7 +1949,7 @@
                 <w:szCs w:val="22"/>
                 <w:color w:val="000000"/>
               </w:rPr>
-              <w:t xml:space="preserve">7.9 (3.5 - 16.7)</w:t>
+              <w:t xml:space="preserve">8.1 (3.6 - 17.2)</w:t>
             </w:r>
           </w:p>
         </w:tc>
@@ -2372,7 +2000,7 @@
                 <w:szCs w:val="22"/>
                 <w:color w:val="000000"/>
               </w:rPr>
-              <w:t xml:space="preserve">aps_recent_8cat_f</w:t>
+              <w:t xml:space="preserve">aps_recent_6cat_f</w:t>
             </w:r>
           </w:p>
         </w:tc>
@@ -2507,7 +2135,7 @@
                 <w:szCs w:val="22"/>
                 <w:color w:val="000000"/>
               </w:rPr>
-              <w:t xml:space="preserve">13.2 (7.1 - 23.0)</w:t>
+              <w:t xml:space="preserve">13.5 (7.3 - 23.6)</w:t>
             </w:r>
           </w:p>
         </w:tc>
@@ -2558,7 +2186,7 @@
                 <w:szCs w:val="22"/>
                 <w:color w:val="000000"/>
               </w:rPr>
-              <w:t xml:space="preserve">aps_recent_8cat_f</w:t>
+              <w:t xml:space="preserve">aps_recent_6cat_f</w:t>
             </w:r>
           </w:p>
         </w:tc>
@@ -2693,7 +2321,7 @@
                 <w:szCs w:val="22"/>
                 <w:color w:val="000000"/>
               </w:rPr>
-              <w:t xml:space="preserve">27.6 (18.6 - 39.0)</w:t>
+              <w:t xml:space="preserve">28.4 (19.1 - 39.9)</w:t>
             </w:r>
           </w:p>
         </w:tc>
@@ -2744,7 +2372,7 @@
                 <w:szCs w:val="22"/>
                 <w:color w:val="000000"/>
               </w:rPr>
-              <w:t xml:space="preserve">aps_recent_8cat_f</w:t>
+              <w:t xml:space="preserve">aps_recent_6cat_f</w:t>
             </w:r>
           </w:p>
         </w:tc>
@@ -2879,7 +2507,7 @@
                 <w:szCs w:val="22"/>
                 <w:color w:val="000000"/>
               </w:rPr>
-              <w:t xml:space="preserve">40.8 (30.1 - 52.4)</w:t>
+              <w:t xml:space="preserve">41.9 (31.0 - 53.6)</w:t>
             </w:r>
           </w:p>
         </w:tc>
@@ -2930,7 +2558,7 @@
                 <w:szCs w:val="22"/>
                 <w:color w:val="000000"/>
               </w:rPr>
-              <w:t xml:space="preserve">aps_recent_8cat_f</w:t>
+              <w:t xml:space="preserve">aps_recent_6cat_f</w:t>
             </w:r>
           </w:p>
         </w:tc>
@@ -3065,7 +2693,7 @@
                 <w:szCs w:val="22"/>
                 <w:color w:val="000000"/>
               </w:rPr>
-              <w:t xml:space="preserve">2.6 (0.6 - 10.2)</w:t>
+              <w:t xml:space="preserve">2.7 (0.7 - 10.5)</w:t>
             </w:r>
           </w:p>
         </w:tc>
@@ -3116,7 +2744,7 @@
                 <w:szCs w:val="22"/>
                 <w:color w:val="000000"/>
               </w:rPr>
-              <w:t xml:space="preserve">aps_recent_8cat_f</w:t>
+              <w:t xml:space="preserve">aps_recent_6cat_f</w:t>
             </w:r>
           </w:p>
         </w:tc>
@@ -3251,379 +2879,7 @@
                 <w:szCs w:val="22"/>
                 <w:color w:val="000000"/>
               </w:rPr>
-              <w:t xml:space="preserve">5.3 (1.9 - 13.5)</w:t>
-            </w:r>
-          </w:p>
-        </w:tc>
-      </w:tr>
-      <w:tr>
-        <w:trPr>
-          <w:trHeight w:val="360" w:hRule="auto"/>
-        </w:trPr>
-        body7
-        <w:tc>
-          <w:tcPr>
-            <w:tcBorders>
-              <w:bottom w:val="none" w:sz="0" w:space="0" w:color="000000"/>
-              <w:top w:val="none" w:sz="0" w:space="0" w:color="000000"/>
-              <w:left w:val="none" w:sz="0" w:space="0" w:color="000000"/>
-              <w:right w:val="none" w:sz="0" w:space="0" w:color="000000"/>
-            </w:tcBorders>
-            <w:shd w:val="clear" w:color="auto" w:fill="FFFFFF"/>
-            <w:tcMar>
-              <w:top w:w="0" w:type="dxa"/>
-              <w:bottom w:w="0" w:type="dxa"/>
-              <w:left w:w="0" w:type="dxa"/>
-              <w:right w:w="0" w:type="dxa"/>
-            </w:tcMar>
-            <w:vAlign w:val="center"/>
-          </w:tcPr>
-          <w:p>
-            <w:pPr>
-              <w:pStyle w:val="Normal"/>
-              <w:jc w:val="left"/>
-              <w:keepNext/>
-              <w:pBdr>
-                <w:bottom w:val="none" w:sz="0" w:space="0" w:color="000000"/>
-                <w:top w:val="none" w:sz="0" w:space="0" w:color="000000"/>
-                <w:left w:val="none" w:sz="0" w:space="0" w:color="000000"/>
-                <w:right w:val="none" w:sz="0" w:space="0" w:color="000000"/>
-              </w:pBdr>
-              <w:spacing w:after="100" w:before="100" w:line="240"/>
-              <w:ind w:left="100" w:right="100" w:firstLine="0" w:firstLineChars="0"/>
-            </w:pPr>
-            <w:r>
-              <w:rPr>
-                <w:rFonts w:ascii="Arial" w:hAnsi="Arial" w:eastAsia="Arial" w:cs="Arial"/>
-                <w:i w:val="false"/>
-                <w:b w:val="false"/>
-                <w:u w:val="none"/>
-                <w:sz w:val="22"/>
-                <w:szCs w:val="22"/>
-                <w:color w:val="000000"/>
-              </w:rPr>
-              <w:t xml:space="preserve">aps_recent_8cat_f</w:t>
-            </w:r>
-          </w:p>
-        </w:tc>
-        <w:tc>
-          <w:tcPr>
-            <w:tcBorders>
-              <w:bottom w:val="none" w:sz="0" w:space="0" w:color="000000"/>
-              <w:top w:val="none" w:sz="0" w:space="0" w:color="000000"/>
-              <w:left w:val="none" w:sz="0" w:space="0" w:color="000000"/>
-              <w:right w:val="none" w:sz="0" w:space="0" w:color="000000"/>
-            </w:tcBorders>
-            <w:shd w:val="clear" w:color="auto" w:fill="FFFFFF"/>
-            <w:tcMar>
-              <w:top w:w="0" w:type="dxa"/>
-              <w:bottom w:w="0" w:type="dxa"/>
-              <w:left w:w="0" w:type="dxa"/>
-              <w:right w:w="0" w:type="dxa"/>
-            </w:tcMar>
-            <w:vAlign w:val="center"/>
-          </w:tcPr>
-          <w:p>
-            <w:pPr>
-              <w:pStyle w:val="Normal"/>
-              <w:jc w:val="left"/>
-              <w:keepNext/>
-              <w:pBdr>
-                <w:bottom w:val="none" w:sz="0" w:space="0" w:color="000000"/>
-                <w:top w:val="none" w:sz="0" w:space="0" w:color="000000"/>
-                <w:left w:val="none" w:sz="0" w:space="0" w:color="000000"/>
-                <w:right w:val="none" w:sz="0" w:space="0" w:color="000000"/>
-              </w:pBdr>
-              <w:spacing w:after="100" w:before="100" w:line="240"/>
-              <w:ind w:left="100" w:right="100" w:firstLine="0" w:firstLineChars="0"/>
-            </w:pPr>
-            <w:r>
-              <w:rPr>
-                <w:rFonts w:ascii="Arial" w:hAnsi="Arial" w:eastAsia="Arial" w:cs="Arial"/>
-                <w:i w:val="false"/>
-                <w:b w:val="false"/>
-                <w:u w:val="none"/>
-                <w:sz w:val="22"/>
-                <w:szCs w:val="22"/>
-                <w:color w:val="000000"/>
-              </w:rPr>
-              <w:t xml:space="preserve">Don’t know</w:t>
-            </w:r>
-          </w:p>
-        </w:tc>
-        <w:tc>
-          <w:tcPr>
-            <w:tcBorders>
-              <w:bottom w:val="none" w:sz="0" w:space="0" w:color="000000"/>
-              <w:top w:val="none" w:sz="0" w:space="0" w:color="000000"/>
-              <w:left w:val="none" w:sz="0" w:space="0" w:color="000000"/>
-              <w:right w:val="none" w:sz="0" w:space="0" w:color="000000"/>
-            </w:tcBorders>
-            <w:shd w:val="clear" w:color="auto" w:fill="FFFFFF"/>
-            <w:tcMar>
-              <w:top w:w="0" w:type="dxa"/>
-              <w:bottom w:w="0" w:type="dxa"/>
-              <w:left w:w="0" w:type="dxa"/>
-              <w:right w:w="0" w:type="dxa"/>
-            </w:tcMar>
-            <w:vAlign w:val="center"/>
-          </w:tcPr>
-          <w:p>
-            <w:pPr>
-              <w:pStyle w:val="Normal"/>
-              <w:jc w:val="left"/>
-              <w:keepNext/>
-              <w:pBdr>
-                <w:bottom w:val="none" w:sz="0" w:space="0" w:color="000000"/>
-                <w:top w:val="none" w:sz="0" w:space="0" w:color="000000"/>
-                <w:left w:val="none" w:sz="0" w:space="0" w:color="000000"/>
-                <w:right w:val="none" w:sz="0" w:space="0" w:color="000000"/>
-              </w:pBdr>
-              <w:spacing w:after="100" w:before="100" w:line="240"/>
-              <w:ind w:left="100" w:right="100" w:firstLine="0" w:firstLineChars="0"/>
-            </w:pPr>
-            <w:r>
-              <w:rPr>
-                <w:rFonts w:ascii="Arial" w:hAnsi="Arial" w:eastAsia="Arial" w:cs="Arial"/>
-                <w:i w:val="false"/>
-                <w:b w:val="false"/>
-                <w:u w:val="none"/>
-                <w:sz w:val="22"/>
-                <w:szCs w:val="22"/>
-                <w:color w:val="000000"/>
-              </w:rPr>
-              <w:t xml:space="preserve">2</w:t>
-            </w:r>
-          </w:p>
-        </w:tc>
-        <w:tc>
-          <w:tcPr>
-            <w:tcBorders>
-              <w:bottom w:val="none" w:sz="0" w:space="0" w:color="000000"/>
-              <w:top w:val="none" w:sz="0" w:space="0" w:color="000000"/>
-              <w:left w:val="none" w:sz="0" w:space="0" w:color="000000"/>
-              <w:right w:val="none" w:sz="0" w:space="0" w:color="000000"/>
-            </w:tcBorders>
-            <w:shd w:val="clear" w:color="auto" w:fill="FFFFFF"/>
-            <w:tcMar>
-              <w:top w:w="0" w:type="dxa"/>
-              <w:bottom w:w="0" w:type="dxa"/>
-              <w:left w:w="0" w:type="dxa"/>
-              <w:right w:w="0" w:type="dxa"/>
-            </w:tcMar>
-            <w:vAlign w:val="center"/>
-          </w:tcPr>
-          <w:p>
-            <w:pPr>
-              <w:pStyle w:val="Normal"/>
-              <w:jc w:val="left"/>
-              <w:keepNext/>
-              <w:pBdr>
-                <w:bottom w:val="none" w:sz="0" w:space="0" w:color="000000"/>
-                <w:top w:val="none" w:sz="0" w:space="0" w:color="000000"/>
-                <w:left w:val="none" w:sz="0" w:space="0" w:color="000000"/>
-                <w:right w:val="none" w:sz="0" w:space="0" w:color="000000"/>
-              </w:pBdr>
-              <w:spacing w:after="100" w:before="100" w:line="240"/>
-              <w:ind w:left="100" w:right="100" w:firstLine="0" w:firstLineChars="0"/>
-            </w:pPr>
-            <w:r>
-              <w:rPr>
-                <w:rFonts w:ascii="Arial" w:hAnsi="Arial" w:eastAsia="Arial" w:cs="Arial"/>
-                <w:i w:val="false"/>
-                <w:b w:val="false"/>
-                <w:u w:val="none"/>
-                <w:sz w:val="22"/>
-                <w:szCs w:val="22"/>
-                <w:color w:val="000000"/>
-              </w:rPr>
-              <w:t xml:space="preserve">2.6 (0.6 - 10.2)</w:t>
-            </w:r>
-          </w:p>
-        </w:tc>
-      </w:tr>
-      <w:tr>
-        <w:trPr>
-          <w:trHeight w:val="360" w:hRule="auto"/>
-        </w:trPr>
-        body8
-        <w:tc>
-          <w:tcPr>
-            <w:tcBorders>
-              <w:bottom w:val="none" w:sz="0" w:space="0" w:color="000000"/>
-              <w:top w:val="none" w:sz="0" w:space="0" w:color="000000"/>
-              <w:left w:val="none" w:sz="0" w:space="0" w:color="000000"/>
-              <w:right w:val="none" w:sz="0" w:space="0" w:color="000000"/>
-            </w:tcBorders>
-            <w:shd w:val="clear" w:color="auto" w:fill="F1F1F1"/>
-            <w:tcMar>
-              <w:top w:w="0" w:type="dxa"/>
-              <w:bottom w:w="0" w:type="dxa"/>
-              <w:left w:w="0" w:type="dxa"/>
-              <w:right w:w="0" w:type="dxa"/>
-            </w:tcMar>
-            <w:vAlign w:val="center"/>
-          </w:tcPr>
-          <w:p>
-            <w:pPr>
-              <w:pStyle w:val="Normal"/>
-              <w:jc w:val="left"/>
-              <w:keepNext/>
-              <w:pBdr>
-                <w:bottom w:val="none" w:sz="0" w:space="0" w:color="000000"/>
-                <w:top w:val="none" w:sz="0" w:space="0" w:color="000000"/>
-                <w:left w:val="none" w:sz="0" w:space="0" w:color="000000"/>
-                <w:right w:val="none" w:sz="0" w:space="0" w:color="000000"/>
-              </w:pBdr>
-              <w:spacing w:after="100" w:before="100" w:line="240"/>
-              <w:ind w:left="100" w:right="100" w:firstLine="0" w:firstLineChars="0"/>
-            </w:pPr>
-            <w:r>
-              <w:rPr>
-                <w:rFonts w:ascii="Arial" w:hAnsi="Arial" w:eastAsia="Arial" w:cs="Arial"/>
-                <w:i w:val="false"/>
-                <w:b w:val="false"/>
-                <w:u w:val="none"/>
-                <w:sz w:val="22"/>
-                <w:szCs w:val="22"/>
-                <w:color w:val="000000"/>
-              </w:rPr>
-              <w:t xml:space="preserve">aps_recent_8cat_f</w:t>
-            </w:r>
-          </w:p>
-        </w:tc>
-        <w:tc>
-          <w:tcPr>
-            <w:tcBorders>
-              <w:bottom w:val="none" w:sz="0" w:space="0" w:color="000000"/>
-              <w:top w:val="none" w:sz="0" w:space="0" w:color="000000"/>
-              <w:left w:val="none" w:sz="0" w:space="0" w:color="000000"/>
-              <w:right w:val="none" w:sz="0" w:space="0" w:color="000000"/>
-            </w:tcBorders>
-            <w:shd w:val="clear" w:color="auto" w:fill="F1F1F1"/>
-            <w:tcMar>
-              <w:top w:w="0" w:type="dxa"/>
-              <w:bottom w:w="0" w:type="dxa"/>
-              <w:left w:w="0" w:type="dxa"/>
-              <w:right w:w="0" w:type="dxa"/>
-            </w:tcMar>
-            <w:vAlign w:val="center"/>
-          </w:tcPr>
-          <w:p>
-            <w:pPr>
-              <w:pStyle w:val="Normal"/>
-              <w:jc w:val="left"/>
-              <w:keepNext/>
-              <w:pBdr>
-                <w:bottom w:val="none" w:sz="0" w:space="0" w:color="000000"/>
-                <w:top w:val="none" w:sz="0" w:space="0" w:color="000000"/>
-                <w:left w:val="none" w:sz="0" w:space="0" w:color="000000"/>
-                <w:right w:val="none" w:sz="0" w:space="0" w:color="000000"/>
-              </w:pBdr>
-              <w:spacing w:after="100" w:before="100" w:line="240"/>
-              <w:ind w:left="100" w:right="100" w:firstLine="0" w:firstLineChars="0"/>
-            </w:pPr>
-            <w:r>
-              <w:rPr>
-                <w:rFonts w:ascii="Arial" w:hAnsi="Arial" w:eastAsia="Arial" w:cs="Arial"/>
-                <w:i w:val="false"/>
-                <w:b w:val="false"/>
-                <w:u w:val="none"/>
-                <w:sz w:val="22"/>
-                <w:szCs w:val="22"/>
-                <w:color w:val="000000"/>
-              </w:rPr>
-              <w:t xml:space="preserve">Refused</w:t>
-            </w:r>
-          </w:p>
-        </w:tc>
-        <w:tc>
-          <w:tcPr>
-            <w:tcBorders>
-              <w:bottom w:val="none" w:sz="0" w:space="0" w:color="000000"/>
-              <w:top w:val="none" w:sz="0" w:space="0" w:color="000000"/>
-              <w:left w:val="none" w:sz="0" w:space="0" w:color="000000"/>
-              <w:right w:val="none" w:sz="0" w:space="0" w:color="000000"/>
-            </w:tcBorders>
-            <w:shd w:val="clear" w:color="auto" w:fill="F1F1F1"/>
-            <w:tcMar>
-              <w:top w:w="0" w:type="dxa"/>
-              <w:bottom w:w="0" w:type="dxa"/>
-              <w:left w:w="0" w:type="dxa"/>
-              <w:right w:w="0" w:type="dxa"/>
-            </w:tcMar>
-            <w:vAlign w:val="center"/>
-          </w:tcPr>
-          <w:p>
-            <w:pPr>
-              <w:pStyle w:val="Normal"/>
-              <w:jc w:val="left"/>
-              <w:keepNext/>
-              <w:pBdr>
-                <w:bottom w:val="none" w:sz="0" w:space="0" w:color="000000"/>
-                <w:top w:val="none" w:sz="0" w:space="0" w:color="000000"/>
-                <w:left w:val="none" w:sz="0" w:space="0" w:color="000000"/>
-                <w:right w:val="none" w:sz="0" w:space="0" w:color="000000"/>
-              </w:pBdr>
-              <w:spacing w:after="100" w:before="100" w:line="240"/>
-              <w:ind w:left="100" w:right="100" w:firstLine="0" w:firstLineChars="0"/>
-            </w:pPr>
-            <w:r>
-              <w:rPr>
-                <w:rFonts w:ascii="Arial" w:hAnsi="Arial" w:eastAsia="Arial" w:cs="Arial"/>
-                <w:i w:val="false"/>
-                <w:b w:val="false"/>
-                <w:u w:val="none"/>
-                <w:sz w:val="22"/>
-                <w:szCs w:val="22"/>
-                <w:color w:val="000000"/>
-              </w:rPr>
-              <w:t xml:space="preserve">0</w:t>
-            </w:r>
-          </w:p>
-        </w:tc>
-        <w:tc>
-          <w:tcPr>
-            <w:tcBorders>
-              <w:bottom w:val="none" w:sz="0" w:space="0" w:color="000000"/>
-              <w:top w:val="none" w:sz="0" w:space="0" w:color="000000"/>
-              <w:left w:val="none" w:sz="0" w:space="0" w:color="000000"/>
-              <w:right w:val="none" w:sz="0" w:space="0" w:color="000000"/>
-            </w:tcBorders>
-            <w:shd w:val="clear" w:color="auto" w:fill="F1F1F1"/>
-            <w:tcMar>
-              <w:top w:w="0" w:type="dxa"/>
-              <w:bottom w:w="0" w:type="dxa"/>
-              <w:left w:w="0" w:type="dxa"/>
-              <w:right w:w="0" w:type="dxa"/>
-            </w:tcMar>
-            <w:vAlign w:val="center"/>
-          </w:tcPr>
-          <w:p>
-            <w:pPr>
-              <w:pStyle w:val="Normal"/>
-              <w:jc w:val="left"/>
-              <w:keepNext/>
-              <w:pBdr>
-                <w:bottom w:val="none" w:sz="0" w:space="0" w:color="000000"/>
-                <w:top w:val="none" w:sz="0" w:space="0" w:color="000000"/>
-                <w:left w:val="none" w:sz="0" w:space="0" w:color="000000"/>
-                <w:right w:val="none" w:sz="0" w:space="0" w:color="000000"/>
-              </w:pBdr>
-              <w:spacing w:after="100" w:before="100" w:line="240"/>
-              <w:ind w:left="100" w:right="100" w:firstLine="0" w:firstLineChars="0"/>
-            </w:pPr>
-            <w:r>
-              <w:rPr>
-                <w:rFonts w:ascii="Arial" w:hAnsi="Arial" w:eastAsia="Arial" w:cs="Arial"/>
-                <w:i w:val="false"/>
-                <w:b w:val="false"/>
-                <w:u w:val="none"/>
-                <w:sz w:val="22"/>
-                <w:szCs w:val="22"/>
-                <w:color w:val="000000"/>
-              </w:rPr>
-              <w:t xml:space="preserve">0.0 (NaN - NaN)</w:t>
+              <w:t xml:space="preserve">5.4 (2.0 - 13.8)</w:t>
             </w:r>
           </w:p>
         </w:tc>
@@ -3697,7 +2953,7 @@
                 <w:szCs w:val="22"/>
                 <w:color w:val="000000"/>
               </w:rPr>
-              <w:t xml:space="preserve">aps_report_4cat_f</w:t>
+              <w:t xml:space="preserve">aps_report_2cat_f</w:t>
             </w:r>
           </w:p>
         </w:tc>
@@ -3988,7 +3244,7 @@
                 <w:szCs w:val="22"/>
                 <w:color w:val="000000"/>
               </w:rPr>
-              <w:t xml:space="preserve">aps_report_4cat_f</w:t>
+              <w:t xml:space="preserve">aps_report_2cat_f</w:t>
             </w:r>
           </w:p>
         </w:tc>
@@ -4033,7 +3289,7 @@
                 <w:szCs w:val="22"/>
                 <w:color w:val="000000"/>
               </w:rPr>
-              <w:t xml:space="preserve">Yes</w:t>
+              <w:t xml:space="preserve">No</w:t>
             </w:r>
           </w:p>
         </w:tc>
@@ -4078,7 +3334,7 @@
                 <w:szCs w:val="22"/>
                 <w:color w:val="000000"/>
               </w:rPr>
-              <w:t xml:space="preserve">76</w:t>
+              <w:t xml:space="preserve">870</w:t>
             </w:r>
           </w:p>
         </w:tc>
@@ -4123,7 +3379,7 @@
                 <w:szCs w:val="22"/>
                 <w:color w:val="000000"/>
               </w:rPr>
-              <w:t xml:space="preserve">8.0 (6.4 - 9.9)</w:t>
+              <w:t xml:space="preserve">92.0 (90.1 - 93.5)</w:t>
             </w:r>
           </w:p>
         </w:tc>
@@ -4174,7 +3430,7 @@
                 <w:szCs w:val="22"/>
                 <w:color w:val="000000"/>
               </w:rPr>
-              <w:t xml:space="preserve">aps_report_4cat_f</w:t>
+              <w:t xml:space="preserve">aps_report_2cat_f</w:t>
             </w:r>
           </w:p>
         </w:tc>
@@ -4219,7 +3475,7 @@
                 <w:szCs w:val="22"/>
                 <w:color w:val="000000"/>
               </w:rPr>
-              <w:t xml:space="preserve">No</w:t>
+              <w:t xml:space="preserve">Yes</w:t>
             </w:r>
           </w:p>
         </w:tc>
@@ -4264,7 +3520,7 @@
                 <w:szCs w:val="22"/>
                 <w:color w:val="000000"/>
               </w:rPr>
-              <w:t xml:space="preserve">871</w:t>
+              <w:t xml:space="preserve">76</w:t>
             </w:r>
           </w:p>
         </w:tc>
@@ -4309,379 +3565,7 @@
                 <w:szCs w:val="22"/>
                 <w:color w:val="000000"/>
               </w:rPr>
-              <w:t xml:space="preserve">91.7 (89.7 - 93.3)</w:t>
-            </w:r>
-          </w:p>
-        </w:tc>
-      </w:tr>
-      <w:tr>
-        <w:trPr>
-          <w:trHeight w:val="360" w:hRule="auto"/>
-        </w:trPr>
-        body3
-        <w:tc>
-          <w:tcPr>
-            <w:tcBorders>
-              <w:bottom w:val="none" w:sz="0" w:space="0" w:color="000000"/>
-              <w:top w:val="none" w:sz="0" w:space="0" w:color="000000"/>
-              <w:left w:val="none" w:sz="0" w:space="0" w:color="000000"/>
-              <w:right w:val="none" w:sz="0" w:space="0" w:color="000000"/>
-            </w:tcBorders>
-            <w:shd w:val="clear" w:color="auto" w:fill="FFFFFF"/>
-            <w:tcMar>
-              <w:top w:w="0" w:type="dxa"/>
-              <w:bottom w:w="0" w:type="dxa"/>
-              <w:left w:w="0" w:type="dxa"/>
-              <w:right w:w="0" w:type="dxa"/>
-            </w:tcMar>
-            <w:vAlign w:val="center"/>
-          </w:tcPr>
-          <w:p>
-            <w:pPr>
-              <w:pStyle w:val="Normal"/>
-              <w:jc w:val="left"/>
-              <w:keepNext/>
-              <w:pBdr>
-                <w:bottom w:val="none" w:sz="0" w:space="0" w:color="000000"/>
-                <w:top w:val="none" w:sz="0" w:space="0" w:color="000000"/>
-                <w:left w:val="none" w:sz="0" w:space="0" w:color="000000"/>
-                <w:right w:val="none" w:sz="0" w:space="0" w:color="000000"/>
-              </w:pBdr>
-              <w:spacing w:after="100" w:before="100" w:line="240"/>
-              <w:ind w:left="100" w:right="100" w:firstLine="0" w:firstLineChars="0"/>
-            </w:pPr>
-            <w:r>
-              <w:rPr>
-                <w:rFonts w:ascii="Arial" w:hAnsi="Arial" w:eastAsia="Arial" w:cs="Arial"/>
-                <w:i w:val="false"/>
-                <w:b w:val="false"/>
-                <w:u w:val="none"/>
-                <w:sz w:val="22"/>
-                <w:szCs w:val="22"/>
-                <w:color w:val="000000"/>
-              </w:rPr>
-              <w:t xml:space="preserve">aps_report_4cat_f</w:t>
-            </w:r>
-          </w:p>
-        </w:tc>
-        <w:tc>
-          <w:tcPr>
-            <w:tcBorders>
-              <w:bottom w:val="none" w:sz="0" w:space="0" w:color="000000"/>
-              <w:top w:val="none" w:sz="0" w:space="0" w:color="000000"/>
-              <w:left w:val="none" w:sz="0" w:space="0" w:color="000000"/>
-              <w:right w:val="none" w:sz="0" w:space="0" w:color="000000"/>
-            </w:tcBorders>
-            <w:shd w:val="clear" w:color="auto" w:fill="FFFFFF"/>
-            <w:tcMar>
-              <w:top w:w="0" w:type="dxa"/>
-              <w:bottom w:w="0" w:type="dxa"/>
-              <w:left w:w="0" w:type="dxa"/>
-              <w:right w:w="0" w:type="dxa"/>
-            </w:tcMar>
-            <w:vAlign w:val="center"/>
-          </w:tcPr>
-          <w:p>
-            <w:pPr>
-              <w:pStyle w:val="Normal"/>
-              <w:jc w:val="left"/>
-              <w:keepNext/>
-              <w:pBdr>
-                <w:bottom w:val="none" w:sz="0" w:space="0" w:color="000000"/>
-                <w:top w:val="none" w:sz="0" w:space="0" w:color="000000"/>
-                <w:left w:val="none" w:sz="0" w:space="0" w:color="000000"/>
-                <w:right w:val="none" w:sz="0" w:space="0" w:color="000000"/>
-              </w:pBdr>
-              <w:spacing w:after="100" w:before="100" w:line="240"/>
-              <w:ind w:left="100" w:right="100" w:firstLine="0" w:firstLineChars="0"/>
-            </w:pPr>
-            <w:r>
-              <w:rPr>
-                <w:rFonts w:ascii="Arial" w:hAnsi="Arial" w:eastAsia="Arial" w:cs="Arial"/>
-                <w:i w:val="false"/>
-                <w:b w:val="false"/>
-                <w:u w:val="none"/>
-                <w:sz w:val="22"/>
-                <w:szCs w:val="22"/>
-                <w:color w:val="000000"/>
-              </w:rPr>
-              <w:t xml:space="preserve">Don't know</w:t>
-            </w:r>
-          </w:p>
-        </w:tc>
-        <w:tc>
-          <w:tcPr>
-            <w:tcBorders>
-              <w:bottom w:val="none" w:sz="0" w:space="0" w:color="000000"/>
-              <w:top w:val="none" w:sz="0" w:space="0" w:color="000000"/>
-              <w:left w:val="none" w:sz="0" w:space="0" w:color="000000"/>
-              <w:right w:val="none" w:sz="0" w:space="0" w:color="000000"/>
-            </w:tcBorders>
-            <w:shd w:val="clear" w:color="auto" w:fill="FFFFFF"/>
-            <w:tcMar>
-              <w:top w:w="0" w:type="dxa"/>
-              <w:bottom w:w="0" w:type="dxa"/>
-              <w:left w:w="0" w:type="dxa"/>
-              <w:right w:w="0" w:type="dxa"/>
-            </w:tcMar>
-            <w:vAlign w:val="center"/>
-          </w:tcPr>
-          <w:p>
-            <w:pPr>
-              <w:pStyle w:val="Normal"/>
-              <w:jc w:val="left"/>
-              <w:keepNext/>
-              <w:pBdr>
-                <w:bottom w:val="none" w:sz="0" w:space="0" w:color="000000"/>
-                <w:top w:val="none" w:sz="0" w:space="0" w:color="000000"/>
-                <w:left w:val="none" w:sz="0" w:space="0" w:color="000000"/>
-                <w:right w:val="none" w:sz="0" w:space="0" w:color="000000"/>
-              </w:pBdr>
-              <w:spacing w:after="100" w:before="100" w:line="240"/>
-              <w:ind w:left="100" w:right="100" w:firstLine="0" w:firstLineChars="0"/>
-            </w:pPr>
-            <w:r>
-              <w:rPr>
-                <w:rFonts w:ascii="Arial" w:hAnsi="Arial" w:eastAsia="Arial" w:cs="Arial"/>
-                <w:i w:val="false"/>
-                <w:b w:val="false"/>
-                <w:u w:val="none"/>
-                <w:sz w:val="22"/>
-                <w:szCs w:val="22"/>
-                <w:color w:val="000000"/>
-              </w:rPr>
-              <w:t xml:space="preserve">3</w:t>
-            </w:r>
-          </w:p>
-        </w:tc>
-        <w:tc>
-          <w:tcPr>
-            <w:tcBorders>
-              <w:bottom w:val="none" w:sz="0" w:space="0" w:color="000000"/>
-              <w:top w:val="none" w:sz="0" w:space="0" w:color="000000"/>
-              <w:left w:val="none" w:sz="0" w:space="0" w:color="000000"/>
-              <w:right w:val="none" w:sz="0" w:space="0" w:color="000000"/>
-            </w:tcBorders>
-            <w:shd w:val="clear" w:color="auto" w:fill="FFFFFF"/>
-            <w:tcMar>
-              <w:top w:w="0" w:type="dxa"/>
-              <w:bottom w:w="0" w:type="dxa"/>
-              <w:left w:w="0" w:type="dxa"/>
-              <w:right w:w="0" w:type="dxa"/>
-            </w:tcMar>
-            <w:vAlign w:val="center"/>
-          </w:tcPr>
-          <w:p>
-            <w:pPr>
-              <w:pStyle w:val="Normal"/>
-              <w:jc w:val="left"/>
-              <w:keepNext/>
-              <w:pBdr>
-                <w:bottom w:val="none" w:sz="0" w:space="0" w:color="000000"/>
-                <w:top w:val="none" w:sz="0" w:space="0" w:color="000000"/>
-                <w:left w:val="none" w:sz="0" w:space="0" w:color="000000"/>
-                <w:right w:val="none" w:sz="0" w:space="0" w:color="000000"/>
-              </w:pBdr>
-              <w:spacing w:after="100" w:before="100" w:line="240"/>
-              <w:ind w:left="100" w:right="100" w:firstLine="0" w:firstLineChars="0"/>
-            </w:pPr>
-            <w:r>
-              <w:rPr>
-                <w:rFonts w:ascii="Arial" w:hAnsi="Arial" w:eastAsia="Arial" w:cs="Arial"/>
-                <w:i w:val="false"/>
-                <w:b w:val="false"/>
-                <w:u w:val="none"/>
-                <w:sz w:val="22"/>
-                <w:szCs w:val="22"/>
-                <w:color w:val="000000"/>
-              </w:rPr>
-              <w:t xml:space="preserve">0.3 (0.1 - 1.0)</w:t>
-            </w:r>
-          </w:p>
-        </w:tc>
-      </w:tr>
-      <w:tr>
-        <w:trPr>
-          <w:trHeight w:val="360" w:hRule="auto"/>
-        </w:trPr>
-        body4
-        <w:tc>
-          <w:tcPr>
-            <w:tcBorders>
-              <w:bottom w:val="none" w:sz="0" w:space="0" w:color="000000"/>
-              <w:top w:val="none" w:sz="0" w:space="0" w:color="000000"/>
-              <w:left w:val="none" w:sz="0" w:space="0" w:color="000000"/>
-              <w:right w:val="none" w:sz="0" w:space="0" w:color="000000"/>
-            </w:tcBorders>
-            <w:shd w:val="clear" w:color="auto" w:fill="F1F1F1"/>
-            <w:tcMar>
-              <w:top w:w="0" w:type="dxa"/>
-              <w:bottom w:w="0" w:type="dxa"/>
-              <w:left w:w="0" w:type="dxa"/>
-              <w:right w:w="0" w:type="dxa"/>
-            </w:tcMar>
-            <w:vAlign w:val="center"/>
-          </w:tcPr>
-          <w:p>
-            <w:pPr>
-              <w:pStyle w:val="Normal"/>
-              <w:jc w:val="left"/>
-              <w:keepNext/>
-              <w:pBdr>
-                <w:bottom w:val="none" w:sz="0" w:space="0" w:color="000000"/>
-                <w:top w:val="none" w:sz="0" w:space="0" w:color="000000"/>
-                <w:left w:val="none" w:sz="0" w:space="0" w:color="000000"/>
-                <w:right w:val="none" w:sz="0" w:space="0" w:color="000000"/>
-              </w:pBdr>
-              <w:spacing w:after="100" w:before="100" w:line="240"/>
-              <w:ind w:left="100" w:right="100" w:firstLine="0" w:firstLineChars="0"/>
-            </w:pPr>
-            <w:r>
-              <w:rPr>
-                <w:rFonts w:ascii="Arial" w:hAnsi="Arial" w:eastAsia="Arial" w:cs="Arial"/>
-                <w:i w:val="false"/>
-                <w:b w:val="false"/>
-                <w:u w:val="none"/>
-                <w:sz w:val="22"/>
-                <w:szCs w:val="22"/>
-                <w:color w:val="000000"/>
-              </w:rPr>
-              <w:t xml:space="preserve">aps_report_4cat_f</w:t>
-            </w:r>
-          </w:p>
-        </w:tc>
-        <w:tc>
-          <w:tcPr>
-            <w:tcBorders>
-              <w:bottom w:val="none" w:sz="0" w:space="0" w:color="000000"/>
-              <w:top w:val="none" w:sz="0" w:space="0" w:color="000000"/>
-              <w:left w:val="none" w:sz="0" w:space="0" w:color="000000"/>
-              <w:right w:val="none" w:sz="0" w:space="0" w:color="000000"/>
-            </w:tcBorders>
-            <w:shd w:val="clear" w:color="auto" w:fill="F1F1F1"/>
-            <w:tcMar>
-              <w:top w:w="0" w:type="dxa"/>
-              <w:bottom w:w="0" w:type="dxa"/>
-              <w:left w:w="0" w:type="dxa"/>
-              <w:right w:w="0" w:type="dxa"/>
-            </w:tcMar>
-            <w:vAlign w:val="center"/>
-          </w:tcPr>
-          <w:p>
-            <w:pPr>
-              <w:pStyle w:val="Normal"/>
-              <w:jc w:val="left"/>
-              <w:keepNext/>
-              <w:pBdr>
-                <w:bottom w:val="none" w:sz="0" w:space="0" w:color="000000"/>
-                <w:top w:val="none" w:sz="0" w:space="0" w:color="000000"/>
-                <w:left w:val="none" w:sz="0" w:space="0" w:color="000000"/>
-                <w:right w:val="none" w:sz="0" w:space="0" w:color="000000"/>
-              </w:pBdr>
-              <w:spacing w:after="100" w:before="100" w:line="240"/>
-              <w:ind w:left="100" w:right="100" w:firstLine="0" w:firstLineChars="0"/>
-            </w:pPr>
-            <w:r>
-              <w:rPr>
-                <w:rFonts w:ascii="Arial" w:hAnsi="Arial" w:eastAsia="Arial" w:cs="Arial"/>
-                <w:i w:val="false"/>
-                <w:b w:val="false"/>
-                <w:u w:val="none"/>
-                <w:sz w:val="22"/>
-                <w:szCs w:val="22"/>
-                <w:color w:val="000000"/>
-              </w:rPr>
-              <w:t xml:space="preserve">Refused</w:t>
-            </w:r>
-          </w:p>
-        </w:tc>
-        <w:tc>
-          <w:tcPr>
-            <w:tcBorders>
-              <w:bottom w:val="none" w:sz="0" w:space="0" w:color="000000"/>
-              <w:top w:val="none" w:sz="0" w:space="0" w:color="000000"/>
-              <w:left w:val="none" w:sz="0" w:space="0" w:color="000000"/>
-              <w:right w:val="none" w:sz="0" w:space="0" w:color="000000"/>
-            </w:tcBorders>
-            <w:shd w:val="clear" w:color="auto" w:fill="F1F1F1"/>
-            <w:tcMar>
-              <w:top w:w="0" w:type="dxa"/>
-              <w:bottom w:w="0" w:type="dxa"/>
-              <w:left w:w="0" w:type="dxa"/>
-              <w:right w:w="0" w:type="dxa"/>
-            </w:tcMar>
-            <w:vAlign w:val="center"/>
-          </w:tcPr>
-          <w:p>
-            <w:pPr>
-              <w:pStyle w:val="Normal"/>
-              <w:jc w:val="left"/>
-              <w:keepNext/>
-              <w:pBdr>
-                <w:bottom w:val="none" w:sz="0" w:space="0" w:color="000000"/>
-                <w:top w:val="none" w:sz="0" w:space="0" w:color="000000"/>
-                <w:left w:val="none" w:sz="0" w:space="0" w:color="000000"/>
-                <w:right w:val="none" w:sz="0" w:space="0" w:color="000000"/>
-              </w:pBdr>
-              <w:spacing w:after="100" w:before="100" w:line="240"/>
-              <w:ind w:left="100" w:right="100" w:firstLine="0" w:firstLineChars="0"/>
-            </w:pPr>
-            <w:r>
-              <w:rPr>
-                <w:rFonts w:ascii="Arial" w:hAnsi="Arial" w:eastAsia="Arial" w:cs="Arial"/>
-                <w:i w:val="false"/>
-                <w:b w:val="false"/>
-                <w:u w:val="none"/>
-                <w:sz w:val="22"/>
-                <w:szCs w:val="22"/>
-                <w:color w:val="000000"/>
-              </w:rPr>
-              <w:t xml:space="preserve">0</w:t>
-            </w:r>
-          </w:p>
-        </w:tc>
-        <w:tc>
-          <w:tcPr>
-            <w:tcBorders>
-              <w:bottom w:val="none" w:sz="0" w:space="0" w:color="000000"/>
-              <w:top w:val="none" w:sz="0" w:space="0" w:color="000000"/>
-              <w:left w:val="none" w:sz="0" w:space="0" w:color="000000"/>
-              <w:right w:val="none" w:sz="0" w:space="0" w:color="000000"/>
-            </w:tcBorders>
-            <w:shd w:val="clear" w:color="auto" w:fill="F1F1F1"/>
-            <w:tcMar>
-              <w:top w:w="0" w:type="dxa"/>
-              <w:bottom w:w="0" w:type="dxa"/>
-              <w:left w:w="0" w:type="dxa"/>
-              <w:right w:w="0" w:type="dxa"/>
-            </w:tcMar>
-            <w:vAlign w:val="center"/>
-          </w:tcPr>
-          <w:p>
-            <w:pPr>
-              <w:pStyle w:val="Normal"/>
-              <w:jc w:val="left"/>
-              <w:keepNext/>
-              <w:pBdr>
-                <w:bottom w:val="none" w:sz="0" w:space="0" w:color="000000"/>
-                <w:top w:val="none" w:sz="0" w:space="0" w:color="000000"/>
-                <w:left w:val="none" w:sz="0" w:space="0" w:color="000000"/>
-                <w:right w:val="none" w:sz="0" w:space="0" w:color="000000"/>
-              </w:pBdr>
-              <w:spacing w:after="100" w:before="100" w:line="240"/>
-              <w:ind w:left="100" w:right="100" w:firstLine="0" w:firstLineChars="0"/>
-            </w:pPr>
-            <w:r>
-              <w:rPr>
-                <w:rFonts w:ascii="Arial" w:hAnsi="Arial" w:eastAsia="Arial" w:cs="Arial"/>
-                <w:i w:val="false"/>
-                <w:b w:val="false"/>
-                <w:u w:val="none"/>
-                <w:sz w:val="22"/>
-                <w:szCs w:val="22"/>
-                <w:color w:val="000000"/>
-              </w:rPr>
-              <w:t xml:space="preserve">0.0 (NaN - NaN)</w:t>
+              <w:t xml:space="preserve">8.0 (6.5 - 9.9)</w:t>
             </w:r>
           </w:p>
         </w:tc>
@@ -4755,7 +3639,7 @@
                 <w:szCs w:val="22"/>
                 <w:color w:val="000000"/>
               </w:rPr>
-              <w:t xml:space="preserve">aps_times_5cat_f</w:t>
+              <w:t xml:space="preserve">aps_times_3cat_f</w:t>
             </w:r>
           </w:p>
         </w:tc>
@@ -5046,7 +3930,7 @@
                 <w:szCs w:val="22"/>
                 <w:color w:val="000000"/>
               </w:rPr>
-              <w:t xml:space="preserve">aps_times_5cat_f</w:t>
+              <w:t xml:space="preserve">aps_times_3cat_f</w:t>
             </w:r>
           </w:p>
         </w:tc>
@@ -5232,7 +4116,7 @@
                 <w:szCs w:val="22"/>
                 <w:color w:val="000000"/>
               </w:rPr>
-              <w:t xml:space="preserve">aps_times_5cat_f</w:t>
+              <w:t xml:space="preserve">aps_times_3cat_f</w:t>
             </w:r>
           </w:p>
         </w:tc>
@@ -5367,7 +4251,7 @@
                 <w:szCs w:val="22"/>
                 <w:color w:val="000000"/>
               </w:rPr>
-              <w:t xml:space="preserve">60.5 (48.9 - 71.1)</w:t>
+              <w:t xml:space="preserve">62.2 (50.4 - 72.7)</w:t>
             </w:r>
           </w:p>
         </w:tc>
@@ -5418,7 +4302,7 @@
                 <w:szCs w:val="22"/>
                 <w:color w:val="000000"/>
               </w:rPr>
-              <w:t xml:space="preserve">aps_times_5cat_f</w:t>
+              <w:t xml:space="preserve">aps_times_3cat_f</w:t>
             </w:r>
           </w:p>
         </w:tc>
@@ -5553,379 +4437,7 @@
                 <w:szCs w:val="22"/>
                 <w:color w:val="000000"/>
               </w:rPr>
-              <w:t xml:space="preserve">36.8 (26.6 - 48.4)</w:t>
-            </w:r>
-          </w:p>
-        </w:tc>
-      </w:tr>
-      <w:tr>
-        <w:trPr>
-          <w:trHeight w:val="360" w:hRule="auto"/>
-        </w:trPr>
-        body4
-        <w:tc>
-          <w:tcPr>
-            <w:tcBorders>
-              <w:bottom w:val="none" w:sz="0" w:space="0" w:color="000000"/>
-              <w:top w:val="none" w:sz="0" w:space="0" w:color="000000"/>
-              <w:left w:val="none" w:sz="0" w:space="0" w:color="000000"/>
-              <w:right w:val="none" w:sz="0" w:space="0" w:color="000000"/>
-            </w:tcBorders>
-            <w:shd w:val="clear" w:color="auto" w:fill="F1F1F1"/>
-            <w:tcMar>
-              <w:top w:w="0" w:type="dxa"/>
-              <w:bottom w:w="0" w:type="dxa"/>
-              <w:left w:w="0" w:type="dxa"/>
-              <w:right w:w="0" w:type="dxa"/>
-            </w:tcMar>
-            <w:vAlign w:val="center"/>
-          </w:tcPr>
-          <w:p>
-            <w:pPr>
-              <w:pStyle w:val="Normal"/>
-              <w:jc w:val="left"/>
-              <w:keepNext/>
-              <w:pBdr>
-                <w:bottom w:val="none" w:sz="0" w:space="0" w:color="000000"/>
-                <w:top w:val="none" w:sz="0" w:space="0" w:color="000000"/>
-                <w:left w:val="none" w:sz="0" w:space="0" w:color="000000"/>
-                <w:right w:val="none" w:sz="0" w:space="0" w:color="000000"/>
-              </w:pBdr>
-              <w:spacing w:after="100" w:before="100" w:line="240"/>
-              <w:ind w:left="100" w:right="100" w:firstLine="0" w:firstLineChars="0"/>
-            </w:pPr>
-            <w:r>
-              <w:rPr>
-                <w:rFonts w:ascii="Arial" w:hAnsi="Arial" w:eastAsia="Arial" w:cs="Arial"/>
-                <w:i w:val="false"/>
-                <w:b w:val="false"/>
-                <w:u w:val="none"/>
-                <w:sz w:val="22"/>
-                <w:szCs w:val="22"/>
-                <w:color w:val="000000"/>
-              </w:rPr>
-              <w:t xml:space="preserve">aps_times_5cat_f</w:t>
-            </w:r>
-          </w:p>
-        </w:tc>
-        <w:tc>
-          <w:tcPr>
-            <w:tcBorders>
-              <w:bottom w:val="none" w:sz="0" w:space="0" w:color="000000"/>
-              <w:top w:val="none" w:sz="0" w:space="0" w:color="000000"/>
-              <w:left w:val="none" w:sz="0" w:space="0" w:color="000000"/>
-              <w:right w:val="none" w:sz="0" w:space="0" w:color="000000"/>
-            </w:tcBorders>
-            <w:shd w:val="clear" w:color="auto" w:fill="F1F1F1"/>
-            <w:tcMar>
-              <w:top w:w="0" w:type="dxa"/>
-              <w:bottom w:w="0" w:type="dxa"/>
-              <w:left w:w="0" w:type="dxa"/>
-              <w:right w:w="0" w:type="dxa"/>
-            </w:tcMar>
-            <w:vAlign w:val="center"/>
-          </w:tcPr>
-          <w:p>
-            <w:pPr>
-              <w:pStyle w:val="Normal"/>
-              <w:jc w:val="left"/>
-              <w:keepNext/>
-              <w:pBdr>
-                <w:bottom w:val="none" w:sz="0" w:space="0" w:color="000000"/>
-                <w:top w:val="none" w:sz="0" w:space="0" w:color="000000"/>
-                <w:left w:val="none" w:sz="0" w:space="0" w:color="000000"/>
-                <w:right w:val="none" w:sz="0" w:space="0" w:color="000000"/>
-              </w:pBdr>
-              <w:spacing w:after="100" w:before="100" w:line="240"/>
-              <w:ind w:left="100" w:right="100" w:firstLine="0" w:firstLineChars="0"/>
-            </w:pPr>
-            <w:r>
-              <w:rPr>
-                <w:rFonts w:ascii="Arial" w:hAnsi="Arial" w:eastAsia="Arial" w:cs="Arial"/>
-                <w:i w:val="false"/>
-                <w:b w:val="false"/>
-                <w:u w:val="none"/>
-                <w:sz w:val="22"/>
-                <w:szCs w:val="22"/>
-                <w:color w:val="000000"/>
-              </w:rPr>
-              <w:t xml:space="preserve">Don't know</w:t>
-            </w:r>
-          </w:p>
-        </w:tc>
-        <w:tc>
-          <w:tcPr>
-            <w:tcBorders>
-              <w:bottom w:val="none" w:sz="0" w:space="0" w:color="000000"/>
-              <w:top w:val="none" w:sz="0" w:space="0" w:color="000000"/>
-              <w:left w:val="none" w:sz="0" w:space="0" w:color="000000"/>
-              <w:right w:val="none" w:sz="0" w:space="0" w:color="000000"/>
-            </w:tcBorders>
-            <w:shd w:val="clear" w:color="auto" w:fill="F1F1F1"/>
-            <w:tcMar>
-              <w:top w:w="0" w:type="dxa"/>
-              <w:bottom w:w="0" w:type="dxa"/>
-              <w:left w:w="0" w:type="dxa"/>
-              <w:right w:w="0" w:type="dxa"/>
-            </w:tcMar>
-            <w:vAlign w:val="center"/>
-          </w:tcPr>
-          <w:p>
-            <w:pPr>
-              <w:pStyle w:val="Normal"/>
-              <w:jc w:val="left"/>
-              <w:keepNext/>
-              <w:pBdr>
-                <w:bottom w:val="none" w:sz="0" w:space="0" w:color="000000"/>
-                <w:top w:val="none" w:sz="0" w:space="0" w:color="000000"/>
-                <w:left w:val="none" w:sz="0" w:space="0" w:color="000000"/>
-                <w:right w:val="none" w:sz="0" w:space="0" w:color="000000"/>
-              </w:pBdr>
-              <w:spacing w:after="100" w:before="100" w:line="240"/>
-              <w:ind w:left="100" w:right="100" w:firstLine="0" w:firstLineChars="0"/>
-            </w:pPr>
-            <w:r>
-              <w:rPr>
-                <w:rFonts w:ascii="Arial" w:hAnsi="Arial" w:eastAsia="Arial" w:cs="Arial"/>
-                <w:i w:val="false"/>
-                <w:b w:val="false"/>
-                <w:u w:val="none"/>
-                <w:sz w:val="22"/>
-                <w:szCs w:val="22"/>
-                <w:color w:val="000000"/>
-              </w:rPr>
-              <w:t xml:space="preserve">2</w:t>
-            </w:r>
-          </w:p>
-        </w:tc>
-        <w:tc>
-          <w:tcPr>
-            <w:tcBorders>
-              <w:bottom w:val="none" w:sz="0" w:space="0" w:color="000000"/>
-              <w:top w:val="none" w:sz="0" w:space="0" w:color="000000"/>
-              <w:left w:val="none" w:sz="0" w:space="0" w:color="000000"/>
-              <w:right w:val="none" w:sz="0" w:space="0" w:color="000000"/>
-            </w:tcBorders>
-            <w:shd w:val="clear" w:color="auto" w:fill="F1F1F1"/>
-            <w:tcMar>
-              <w:top w:w="0" w:type="dxa"/>
-              <w:bottom w:w="0" w:type="dxa"/>
-              <w:left w:w="0" w:type="dxa"/>
-              <w:right w:w="0" w:type="dxa"/>
-            </w:tcMar>
-            <w:vAlign w:val="center"/>
-          </w:tcPr>
-          <w:p>
-            <w:pPr>
-              <w:pStyle w:val="Normal"/>
-              <w:jc w:val="left"/>
-              <w:keepNext/>
-              <w:pBdr>
-                <w:bottom w:val="none" w:sz="0" w:space="0" w:color="000000"/>
-                <w:top w:val="none" w:sz="0" w:space="0" w:color="000000"/>
-                <w:left w:val="none" w:sz="0" w:space="0" w:color="000000"/>
-                <w:right w:val="none" w:sz="0" w:space="0" w:color="000000"/>
-              </w:pBdr>
-              <w:spacing w:after="100" w:before="100" w:line="240"/>
-              <w:ind w:left="100" w:right="100" w:firstLine="0" w:firstLineChars="0"/>
-            </w:pPr>
-            <w:r>
-              <w:rPr>
-                <w:rFonts w:ascii="Arial" w:hAnsi="Arial" w:eastAsia="Arial" w:cs="Arial"/>
-                <w:i w:val="false"/>
-                <w:b w:val="false"/>
-                <w:u w:val="none"/>
-                <w:sz w:val="22"/>
-                <w:szCs w:val="22"/>
-                <w:color w:val="000000"/>
-              </w:rPr>
-              <w:t xml:space="preserve">2.6 (0.6 - 10.2)</w:t>
-            </w:r>
-          </w:p>
-        </w:tc>
-      </w:tr>
-      <w:tr>
-        <w:trPr>
-          <w:trHeight w:val="360" w:hRule="auto"/>
-        </w:trPr>
-        body5
-        <w:tc>
-          <w:tcPr>
-            <w:tcBorders>
-              <w:bottom w:val="none" w:sz="0" w:space="0" w:color="000000"/>
-              <w:top w:val="none" w:sz="0" w:space="0" w:color="000000"/>
-              <w:left w:val="none" w:sz="0" w:space="0" w:color="000000"/>
-              <w:right w:val="none" w:sz="0" w:space="0" w:color="000000"/>
-            </w:tcBorders>
-            <w:shd w:val="clear" w:color="auto" w:fill="FFFFFF"/>
-            <w:tcMar>
-              <w:top w:w="0" w:type="dxa"/>
-              <w:bottom w:w="0" w:type="dxa"/>
-              <w:left w:w="0" w:type="dxa"/>
-              <w:right w:w="0" w:type="dxa"/>
-            </w:tcMar>
-            <w:vAlign w:val="center"/>
-          </w:tcPr>
-          <w:p>
-            <w:pPr>
-              <w:pStyle w:val="Normal"/>
-              <w:jc w:val="left"/>
-              <w:keepNext/>
-              <w:pBdr>
-                <w:bottom w:val="none" w:sz="0" w:space="0" w:color="000000"/>
-                <w:top w:val="none" w:sz="0" w:space="0" w:color="000000"/>
-                <w:left w:val="none" w:sz="0" w:space="0" w:color="000000"/>
-                <w:right w:val="none" w:sz="0" w:space="0" w:color="000000"/>
-              </w:pBdr>
-              <w:spacing w:after="100" w:before="100" w:line="240"/>
-              <w:ind w:left="100" w:right="100" w:firstLine="0" w:firstLineChars="0"/>
-            </w:pPr>
-            <w:r>
-              <w:rPr>
-                <w:rFonts w:ascii="Arial" w:hAnsi="Arial" w:eastAsia="Arial" w:cs="Arial"/>
-                <w:i w:val="false"/>
-                <w:b w:val="false"/>
-                <w:u w:val="none"/>
-                <w:sz w:val="22"/>
-                <w:szCs w:val="22"/>
-                <w:color w:val="000000"/>
-              </w:rPr>
-              <w:t xml:space="preserve">aps_times_5cat_f</w:t>
-            </w:r>
-          </w:p>
-        </w:tc>
-        <w:tc>
-          <w:tcPr>
-            <w:tcBorders>
-              <w:bottom w:val="none" w:sz="0" w:space="0" w:color="000000"/>
-              <w:top w:val="none" w:sz="0" w:space="0" w:color="000000"/>
-              <w:left w:val="none" w:sz="0" w:space="0" w:color="000000"/>
-              <w:right w:val="none" w:sz="0" w:space="0" w:color="000000"/>
-            </w:tcBorders>
-            <w:shd w:val="clear" w:color="auto" w:fill="FFFFFF"/>
-            <w:tcMar>
-              <w:top w:w="0" w:type="dxa"/>
-              <w:bottom w:w="0" w:type="dxa"/>
-              <w:left w:w="0" w:type="dxa"/>
-              <w:right w:w="0" w:type="dxa"/>
-            </w:tcMar>
-            <w:vAlign w:val="center"/>
-          </w:tcPr>
-          <w:p>
-            <w:pPr>
-              <w:pStyle w:val="Normal"/>
-              <w:jc w:val="left"/>
-              <w:keepNext/>
-              <w:pBdr>
-                <w:bottom w:val="none" w:sz="0" w:space="0" w:color="000000"/>
-                <w:top w:val="none" w:sz="0" w:space="0" w:color="000000"/>
-                <w:left w:val="none" w:sz="0" w:space="0" w:color="000000"/>
-                <w:right w:val="none" w:sz="0" w:space="0" w:color="000000"/>
-              </w:pBdr>
-              <w:spacing w:after="100" w:before="100" w:line="240"/>
-              <w:ind w:left="100" w:right="100" w:firstLine="0" w:firstLineChars="0"/>
-            </w:pPr>
-            <w:r>
-              <w:rPr>
-                <w:rFonts w:ascii="Arial" w:hAnsi="Arial" w:eastAsia="Arial" w:cs="Arial"/>
-                <w:i w:val="false"/>
-                <w:b w:val="false"/>
-                <w:u w:val="none"/>
-                <w:sz w:val="22"/>
-                <w:szCs w:val="22"/>
-                <w:color w:val="000000"/>
-              </w:rPr>
-              <w:t xml:space="preserve">Refused</w:t>
-            </w:r>
-          </w:p>
-        </w:tc>
-        <w:tc>
-          <w:tcPr>
-            <w:tcBorders>
-              <w:bottom w:val="none" w:sz="0" w:space="0" w:color="000000"/>
-              <w:top w:val="none" w:sz="0" w:space="0" w:color="000000"/>
-              <w:left w:val="none" w:sz="0" w:space="0" w:color="000000"/>
-              <w:right w:val="none" w:sz="0" w:space="0" w:color="000000"/>
-            </w:tcBorders>
-            <w:shd w:val="clear" w:color="auto" w:fill="FFFFFF"/>
-            <w:tcMar>
-              <w:top w:w="0" w:type="dxa"/>
-              <w:bottom w:w="0" w:type="dxa"/>
-              <w:left w:w="0" w:type="dxa"/>
-              <w:right w:w="0" w:type="dxa"/>
-            </w:tcMar>
-            <w:vAlign w:val="center"/>
-          </w:tcPr>
-          <w:p>
-            <w:pPr>
-              <w:pStyle w:val="Normal"/>
-              <w:jc w:val="left"/>
-              <w:keepNext/>
-              <w:pBdr>
-                <w:bottom w:val="none" w:sz="0" w:space="0" w:color="000000"/>
-                <w:top w:val="none" w:sz="0" w:space="0" w:color="000000"/>
-                <w:left w:val="none" w:sz="0" w:space="0" w:color="000000"/>
-                <w:right w:val="none" w:sz="0" w:space="0" w:color="000000"/>
-              </w:pBdr>
-              <w:spacing w:after="100" w:before="100" w:line="240"/>
-              <w:ind w:left="100" w:right="100" w:firstLine="0" w:firstLineChars="0"/>
-            </w:pPr>
-            <w:r>
-              <w:rPr>
-                <w:rFonts w:ascii="Arial" w:hAnsi="Arial" w:eastAsia="Arial" w:cs="Arial"/>
-                <w:i w:val="false"/>
-                <w:b w:val="false"/>
-                <w:u w:val="none"/>
-                <w:sz w:val="22"/>
-                <w:szCs w:val="22"/>
-                <w:color w:val="000000"/>
-              </w:rPr>
-              <w:t xml:space="preserve">0</w:t>
-            </w:r>
-          </w:p>
-        </w:tc>
-        <w:tc>
-          <w:tcPr>
-            <w:tcBorders>
-              <w:bottom w:val="none" w:sz="0" w:space="0" w:color="000000"/>
-              <w:top w:val="none" w:sz="0" w:space="0" w:color="000000"/>
-              <w:left w:val="none" w:sz="0" w:space="0" w:color="000000"/>
-              <w:right w:val="none" w:sz="0" w:space="0" w:color="000000"/>
-            </w:tcBorders>
-            <w:shd w:val="clear" w:color="auto" w:fill="FFFFFF"/>
-            <w:tcMar>
-              <w:top w:w="0" w:type="dxa"/>
-              <w:bottom w:w="0" w:type="dxa"/>
-              <w:left w:w="0" w:type="dxa"/>
-              <w:right w:w="0" w:type="dxa"/>
-            </w:tcMar>
-            <w:vAlign w:val="center"/>
-          </w:tcPr>
-          <w:p>
-            <w:pPr>
-              <w:pStyle w:val="Normal"/>
-              <w:jc w:val="left"/>
-              <w:keepNext/>
-              <w:pBdr>
-                <w:bottom w:val="none" w:sz="0" w:space="0" w:color="000000"/>
-                <w:top w:val="none" w:sz="0" w:space="0" w:color="000000"/>
-                <w:left w:val="none" w:sz="0" w:space="0" w:color="000000"/>
-                <w:right w:val="none" w:sz="0" w:space="0" w:color="000000"/>
-              </w:pBdr>
-              <w:spacing w:after="100" w:before="100" w:line="240"/>
-              <w:ind w:left="100" w:right="100" w:firstLine="0" w:firstLineChars="0"/>
-            </w:pPr>
-            <w:r>
-              <w:rPr>
-                <w:rFonts w:ascii="Arial" w:hAnsi="Arial" w:eastAsia="Arial" w:cs="Arial"/>
-                <w:i w:val="false"/>
-                <w:b w:val="false"/>
-                <w:u w:val="none"/>
-                <w:sz w:val="22"/>
-                <w:szCs w:val="22"/>
-                <w:color w:val="000000"/>
-              </w:rPr>
-              <w:t xml:space="preserve">0.0 (NaN - NaN)</w:t>
+              <w:t xml:space="preserve">37.8 (27.3 - 49.6)</w:t>
             </w:r>
           </w:p>
         </w:tc>

</xml_diff>